<commit_message>
Updated documentation with initial research
</commit_message>
<xml_diff>
--- a/Project_Documentation--Peripheral Sleep Config Bandaid.docx
+++ b/Project_Documentation--Peripheral Sleep Config Bandaid.docx
@@ -16,16 +16,19 @@
         <w:br/>
       </w:r>
       <w:r>
-        <w:t xml:space="preserve">Peripheral Sleep Config </w:t>
-      </w:r>
-      <w:proofErr w:type="spellStart"/>
-      <w:r>
-        <w:t>Bandaid</w:t>
-      </w:r>
-      <w:proofErr w:type="spellEnd"/>
-    </w:p>
-    <w:p/>
-    <w:bookmarkStart w:id="0" w:name="_Toc165310071" w:displacedByCustomXml="next"/>
+        <w:t>Peripheral Sleep Config Bandaid</w:t>
+      </w:r>
+    </w:p>
+    <w:p>
+      <w:pPr>
+        <w:spacing w:before="0" w:after="0"/>
+        <w:rPr>
+          <w:sz w:val="16"/>
+          <w:szCs w:val="16"/>
+        </w:rPr>
+      </w:pPr>
+    </w:p>
+    <w:bookmarkStart w:id="0" w:name="_Toc165315130" w:displacedByCustomXml="next"/>
     <w:sdt>
       <w:sdtPr>
         <w:rPr>
@@ -66,6 +69,7 @@
               <w:rFonts w:eastAsiaTheme="minorEastAsia"/>
               <w:noProof/>
               <w:szCs w:val="24"/>
+              <w:lang w:eastAsia="ja-JP"/>
             </w:rPr>
           </w:pPr>
           <w:r>
@@ -77,7 +81,7 @@
           <w:r>
             <w:fldChar w:fldCharType="separate"/>
           </w:r>
-          <w:hyperlink w:anchor="_Toc165310071" w:history="1">
+          <w:hyperlink w:anchor="_Toc165315130" w:history="1">
             <w:r>
               <w:rPr>
                 <w:rStyle w:val="Hyperlink"/>
@@ -104,7 +108,7 @@
                 <w:noProof/>
                 <w:webHidden/>
               </w:rPr>
-              <w:instrText xml:space="preserve"> PAGEREF _Toc165310071 \h </w:instrText>
+              <w:instrText xml:space="preserve"> PAGEREF _Toc165315130 \h </w:instrText>
             </w:r>
             <w:r>
               <w:rPr>
@@ -145,9 +149,10 @@
               <w:rFonts w:eastAsiaTheme="minorEastAsia"/>
               <w:noProof/>
               <w:szCs w:val="24"/>
+              <w:lang w:eastAsia="ja-JP"/>
             </w:rPr>
           </w:pPr>
-          <w:hyperlink w:anchor="_Toc165310072" w:history="1">
+          <w:hyperlink w:anchor="_Toc165315131" w:history="1">
             <w:r>
               <w:rPr>
                 <w:rStyle w:val="Hyperlink"/>
@@ -174,7 +179,7 @@
                 <w:noProof/>
                 <w:webHidden/>
               </w:rPr>
-              <w:instrText xml:space="preserve"> PAGEREF _Toc165310072 \h </w:instrText>
+              <w:instrText xml:space="preserve"> PAGEREF _Toc165315131 \h </w:instrText>
             </w:r>
             <w:r>
               <w:rPr>
@@ -215,9 +220,10 @@
               <w:rFonts w:eastAsiaTheme="minorEastAsia"/>
               <w:noProof/>
               <w:szCs w:val="24"/>
+              <w:lang w:eastAsia="ja-JP"/>
             </w:rPr>
           </w:pPr>
-          <w:hyperlink w:anchor="_Toc165310073" w:history="1">
+          <w:hyperlink w:anchor="_Toc165315132" w:history="1">
             <w:r>
               <w:rPr>
                 <w:rStyle w:val="Hyperlink"/>
@@ -244,7 +250,7 @@
                 <w:noProof/>
                 <w:webHidden/>
               </w:rPr>
-              <w:instrText xml:space="preserve"> PAGEREF _Toc165310073 \h </w:instrText>
+              <w:instrText xml:space="preserve"> PAGEREF _Toc165315132 \h </w:instrText>
             </w:r>
             <w:r>
               <w:rPr>
@@ -285,15 +291,16 @@
               <w:rFonts w:eastAsiaTheme="minorEastAsia"/>
               <w:noProof/>
               <w:szCs w:val="24"/>
+              <w:lang w:eastAsia="ja-JP"/>
             </w:rPr>
           </w:pPr>
-          <w:hyperlink w:anchor="_Toc165310074" w:history="1">
+          <w:hyperlink w:anchor="_Toc165315133" w:history="1">
             <w:r>
               <w:rPr>
                 <w:rStyle w:val="Hyperlink"/>
                 <w:noProof/>
               </w:rPr>
-              <w:t>Problem goals</w:t>
+              <w:t>Problem description</w:t>
             </w:r>
             <w:r>
               <w:rPr>
@@ -314,7 +321,7 @@
                 <w:noProof/>
                 <w:webHidden/>
               </w:rPr>
-              <w:instrText xml:space="preserve"> PAGEREF _Toc165310074 \h </w:instrText>
+              <w:instrText xml:space="preserve"> PAGEREF _Toc165315133 \h </w:instrText>
             </w:r>
             <w:r>
               <w:rPr>
@@ -355,9 +362,10 @@
               <w:rFonts w:eastAsiaTheme="minorEastAsia"/>
               <w:noProof/>
               <w:szCs w:val="24"/>
+              <w:lang w:eastAsia="ja-JP"/>
             </w:rPr>
           </w:pPr>
-          <w:hyperlink w:anchor="_Toc165310075" w:history="1">
+          <w:hyperlink w:anchor="_Toc165315134" w:history="1">
             <w:r>
               <w:rPr>
                 <w:rStyle w:val="Hyperlink"/>
@@ -384,7 +392,7 @@
                 <w:noProof/>
                 <w:webHidden/>
               </w:rPr>
-              <w:instrText xml:space="preserve"> PAGEREF _Toc165310075 \h </w:instrText>
+              <w:instrText xml:space="preserve"> PAGEREF _Toc165315134 \h </w:instrText>
             </w:r>
             <w:r>
               <w:rPr>
@@ -425,9 +433,10 @@
               <w:rFonts w:eastAsiaTheme="minorEastAsia"/>
               <w:noProof/>
               <w:szCs w:val="24"/>
+              <w:lang w:eastAsia="ja-JP"/>
             </w:rPr>
           </w:pPr>
-          <w:hyperlink w:anchor="_Toc165310076" w:history="1">
+          <w:hyperlink w:anchor="_Toc165315135" w:history="1">
             <w:r>
               <w:rPr>
                 <w:rStyle w:val="Hyperlink"/>
@@ -454,7 +463,7 @@
                 <w:noProof/>
                 <w:webHidden/>
               </w:rPr>
-              <w:instrText xml:space="preserve"> PAGEREF _Toc165310076 \h </w:instrText>
+              <w:instrText xml:space="preserve"> PAGEREF _Toc165315135 \h </w:instrText>
             </w:r>
             <w:r>
               <w:rPr>
@@ -495,9 +504,10 @@
               <w:rFonts w:eastAsiaTheme="minorEastAsia"/>
               <w:noProof/>
               <w:szCs w:val="24"/>
+              <w:lang w:eastAsia="ja-JP"/>
             </w:rPr>
           </w:pPr>
-          <w:hyperlink w:anchor="_Toc165310077" w:history="1">
+          <w:hyperlink w:anchor="_Toc165315136" w:history="1">
             <w:r>
               <w:rPr>
                 <w:rStyle w:val="Hyperlink"/>
@@ -524,7 +534,7 @@
                 <w:noProof/>
                 <w:webHidden/>
               </w:rPr>
-              <w:instrText xml:space="preserve"> PAGEREF _Toc165310077 \h </w:instrText>
+              <w:instrText xml:space="preserve"> PAGEREF _Toc165315136 \h </w:instrText>
             </w:r>
             <w:r>
               <w:rPr>
@@ -565,9 +575,10 @@
               <w:rFonts w:eastAsiaTheme="minorEastAsia"/>
               <w:noProof/>
               <w:szCs w:val="24"/>
+              <w:lang w:eastAsia="ja-JP"/>
             </w:rPr>
           </w:pPr>
-          <w:hyperlink w:anchor="_Toc165310078" w:history="1">
+          <w:hyperlink w:anchor="_Toc165315137" w:history="1">
             <w:r>
               <w:rPr>
                 <w:rStyle w:val="Hyperlink"/>
@@ -594,7 +605,7 @@
                 <w:noProof/>
                 <w:webHidden/>
               </w:rPr>
-              <w:instrText xml:space="preserve"> PAGEREF _Toc165310078 \h </w:instrText>
+              <w:instrText xml:space="preserve"> PAGEREF _Toc165315137 \h </w:instrText>
             </w:r>
             <w:r>
               <w:rPr>
@@ -635,9 +646,10 @@
               <w:rFonts w:eastAsiaTheme="minorEastAsia"/>
               <w:noProof/>
               <w:szCs w:val="24"/>
+              <w:lang w:eastAsia="ja-JP"/>
             </w:rPr>
           </w:pPr>
-          <w:hyperlink w:anchor="_Toc165310079" w:history="1">
+          <w:hyperlink w:anchor="_Toc165315138" w:history="1">
             <w:r>
               <w:rPr>
                 <w:rStyle w:val="Hyperlink"/>
@@ -664,7 +676,7 @@
                 <w:noProof/>
                 <w:webHidden/>
               </w:rPr>
-              <w:instrText xml:space="preserve"> PAGEREF _Toc165310079 \h </w:instrText>
+              <w:instrText xml:space="preserve"> PAGEREF _Toc165315138 \h </w:instrText>
             </w:r>
             <w:r>
               <w:rPr>
@@ -705,9 +717,10 @@
               <w:rFonts w:eastAsiaTheme="minorEastAsia"/>
               <w:noProof/>
               <w:szCs w:val="24"/>
+              <w:lang w:eastAsia="ja-JP"/>
             </w:rPr>
           </w:pPr>
-          <w:hyperlink w:anchor="_Toc165310080" w:history="1">
+          <w:hyperlink w:anchor="_Toc165315139" w:history="1">
             <w:r>
               <w:rPr>
                 <w:rStyle w:val="Hyperlink"/>
@@ -734,7 +747,7 @@
                 <w:noProof/>
                 <w:webHidden/>
               </w:rPr>
-              <w:instrText xml:space="preserve"> PAGEREF _Toc165310080 \h </w:instrText>
+              <w:instrText xml:space="preserve"> PAGEREF _Toc165315139 \h </w:instrText>
             </w:r>
             <w:r>
               <w:rPr>
@@ -775,9 +788,10 @@
               <w:rFonts w:eastAsiaTheme="minorEastAsia"/>
               <w:noProof/>
               <w:szCs w:val="24"/>
+              <w:lang w:eastAsia="ja-JP"/>
             </w:rPr>
           </w:pPr>
-          <w:hyperlink w:anchor="_Toc165310081" w:history="1">
+          <w:hyperlink w:anchor="_Toc165315140" w:history="1">
             <w:r>
               <w:rPr>
                 <w:rStyle w:val="Hyperlink"/>
@@ -804,7 +818,7 @@
                 <w:noProof/>
                 <w:webHidden/>
               </w:rPr>
-              <w:instrText xml:space="preserve"> PAGEREF _Toc165310081 \h </w:instrText>
+              <w:instrText xml:space="preserve"> PAGEREF _Toc165315140 \h </w:instrText>
             </w:r>
             <w:r>
               <w:rPr>
@@ -845,9 +859,10 @@
               <w:rFonts w:eastAsiaTheme="minorEastAsia"/>
               <w:noProof/>
               <w:szCs w:val="24"/>
+              <w:lang w:eastAsia="ja-JP"/>
             </w:rPr>
           </w:pPr>
-          <w:hyperlink w:anchor="_Toc165310082" w:history="1">
+          <w:hyperlink w:anchor="_Toc165315141" w:history="1">
             <w:r>
               <w:rPr>
                 <w:rStyle w:val="Hyperlink"/>
@@ -874,7 +889,7 @@
                 <w:noProof/>
                 <w:webHidden/>
               </w:rPr>
-              <w:instrText xml:space="preserve"> PAGEREF _Toc165310082 \h </w:instrText>
+              <w:instrText xml:space="preserve"> PAGEREF _Toc165315141 \h </w:instrText>
             </w:r>
             <w:r>
               <w:rPr>
@@ -915,9 +930,10 @@
               <w:rFonts w:eastAsiaTheme="minorEastAsia"/>
               <w:noProof/>
               <w:szCs w:val="24"/>
+              <w:lang w:eastAsia="ja-JP"/>
             </w:rPr>
           </w:pPr>
-          <w:hyperlink w:anchor="_Toc165310083" w:history="1">
+          <w:hyperlink w:anchor="_Toc165315142" w:history="1">
             <w:r>
               <w:rPr>
                 <w:rStyle w:val="Hyperlink"/>
@@ -944,7 +960,7 @@
                 <w:noProof/>
                 <w:webHidden/>
               </w:rPr>
-              <w:instrText xml:space="preserve"> PAGEREF _Toc165310083 \h </w:instrText>
+              <w:instrText xml:space="preserve"> PAGEREF _Toc165315142 \h </w:instrText>
             </w:r>
             <w:r>
               <w:rPr>
@@ -985,9 +1001,10 @@
               <w:rFonts w:eastAsiaTheme="minorEastAsia"/>
               <w:noProof/>
               <w:szCs w:val="24"/>
+              <w:lang w:eastAsia="ja-JP"/>
             </w:rPr>
           </w:pPr>
-          <w:hyperlink w:anchor="_Toc165310084" w:history="1">
+          <w:hyperlink w:anchor="_Toc165315143" w:history="1">
             <w:r>
               <w:rPr>
                 <w:rStyle w:val="Hyperlink"/>
@@ -1014,7 +1031,7 @@
                 <w:noProof/>
                 <w:webHidden/>
               </w:rPr>
-              <w:instrText xml:space="preserve"> PAGEREF _Toc165310084 \h </w:instrText>
+              <w:instrText xml:space="preserve"> PAGEREF _Toc165315143 \h </w:instrText>
             </w:r>
             <w:r>
               <w:rPr>
@@ -1055,9 +1072,10 @@
               <w:rFonts w:eastAsiaTheme="minorEastAsia"/>
               <w:noProof/>
               <w:szCs w:val="24"/>
+              <w:lang w:eastAsia="ja-JP"/>
             </w:rPr>
           </w:pPr>
-          <w:hyperlink w:anchor="_Toc165310085" w:history="1">
+          <w:hyperlink w:anchor="_Toc165315144" w:history="1">
             <w:r>
               <w:rPr>
                 <w:rStyle w:val="Hyperlink"/>
@@ -1084,7 +1102,7 @@
                 <w:noProof/>
                 <w:webHidden/>
               </w:rPr>
-              <w:instrText xml:space="preserve"> PAGEREF _Toc165310085 \h </w:instrText>
+              <w:instrText xml:space="preserve"> PAGEREF _Toc165315144 \h </w:instrText>
             </w:r>
             <w:r>
               <w:rPr>
@@ -1125,9 +1143,10 @@
               <w:rFonts w:eastAsiaTheme="minorEastAsia"/>
               <w:noProof/>
               <w:szCs w:val="24"/>
+              <w:lang w:eastAsia="ja-JP"/>
             </w:rPr>
           </w:pPr>
-          <w:hyperlink w:anchor="_Toc165310086" w:history="1">
+          <w:hyperlink w:anchor="_Toc165315145" w:history="1">
             <w:r>
               <w:rPr>
                 <w:rStyle w:val="Hyperlink"/>
@@ -1154,7 +1173,7 @@
                 <w:noProof/>
                 <w:webHidden/>
               </w:rPr>
-              <w:instrText xml:space="preserve"> PAGEREF _Toc165310086 \h </w:instrText>
+              <w:instrText xml:space="preserve"> PAGEREF _Toc165315145 \h </w:instrText>
             </w:r>
             <w:r>
               <w:rPr>
@@ -1195,9 +1214,10 @@
               <w:rFonts w:eastAsiaTheme="minorEastAsia"/>
               <w:noProof/>
               <w:szCs w:val="24"/>
+              <w:lang w:eastAsia="ja-JP"/>
             </w:rPr>
           </w:pPr>
-          <w:hyperlink w:anchor="_Toc165310087" w:history="1">
+          <w:hyperlink w:anchor="_Toc165315146" w:history="1">
             <w:r>
               <w:rPr>
                 <w:rStyle w:val="Hyperlink"/>
@@ -1224,7 +1244,7 @@
                 <w:noProof/>
                 <w:webHidden/>
               </w:rPr>
-              <w:instrText xml:space="preserve"> PAGEREF _Toc165310087 \h </w:instrText>
+              <w:instrText xml:space="preserve"> PAGEREF _Toc165315146 \h </w:instrText>
             </w:r>
             <w:r>
               <w:rPr>
@@ -1265,9 +1285,10 @@
               <w:rFonts w:eastAsiaTheme="minorEastAsia"/>
               <w:noProof/>
               <w:szCs w:val="24"/>
+              <w:lang w:eastAsia="ja-JP"/>
             </w:rPr>
           </w:pPr>
-          <w:hyperlink w:anchor="_Toc165310088" w:history="1">
+          <w:hyperlink w:anchor="_Toc165315147" w:history="1">
             <w:r>
               <w:rPr>
                 <w:rStyle w:val="Hyperlink"/>
@@ -1294,7 +1315,7 @@
                 <w:noProof/>
                 <w:webHidden/>
               </w:rPr>
-              <w:instrText xml:space="preserve"> PAGEREF _Toc165310088 \h </w:instrText>
+              <w:instrText xml:space="preserve"> PAGEREF _Toc165315147 \h </w:instrText>
             </w:r>
             <w:r>
               <w:rPr>
@@ -1335,9 +1356,10 @@
               <w:rFonts w:eastAsiaTheme="minorEastAsia"/>
               <w:noProof/>
               <w:szCs w:val="24"/>
+              <w:lang w:eastAsia="ja-JP"/>
             </w:rPr>
           </w:pPr>
-          <w:hyperlink w:anchor="_Toc165310089" w:history="1">
+          <w:hyperlink w:anchor="_Toc165315148" w:history="1">
             <w:r>
               <w:rPr>
                 <w:rStyle w:val="Hyperlink"/>
@@ -1364,7 +1386,7 @@
                 <w:noProof/>
                 <w:webHidden/>
               </w:rPr>
-              <w:instrText xml:space="preserve"> PAGEREF _Toc165310089 \h </w:instrText>
+              <w:instrText xml:space="preserve"> PAGEREF _Toc165315148 \h </w:instrText>
             </w:r>
             <w:r>
               <w:rPr>
@@ -1405,9 +1427,10 @@
               <w:rFonts w:eastAsiaTheme="minorEastAsia"/>
               <w:noProof/>
               <w:szCs w:val="24"/>
+              <w:lang w:eastAsia="ja-JP"/>
             </w:rPr>
           </w:pPr>
-          <w:hyperlink w:anchor="_Toc165310090" w:history="1">
+          <w:hyperlink w:anchor="_Toc165315149" w:history="1">
             <w:r>
               <w:rPr>
                 <w:rStyle w:val="Hyperlink"/>
@@ -1434,7 +1457,7 @@
                 <w:noProof/>
                 <w:webHidden/>
               </w:rPr>
-              <w:instrText xml:space="preserve"> PAGEREF _Toc165310090 \h </w:instrText>
+              <w:instrText xml:space="preserve"> PAGEREF _Toc165315149 \h </w:instrText>
             </w:r>
             <w:r>
               <w:rPr>
@@ -1475,9 +1498,10 @@
               <w:rFonts w:eastAsiaTheme="minorEastAsia"/>
               <w:noProof/>
               <w:szCs w:val="24"/>
+              <w:lang w:eastAsia="ja-JP"/>
             </w:rPr>
           </w:pPr>
-          <w:hyperlink w:anchor="_Toc165310091" w:history="1">
+          <w:hyperlink w:anchor="_Toc165315150" w:history="1">
             <w:r>
               <w:rPr>
                 <w:rStyle w:val="Hyperlink"/>
@@ -1504,7 +1528,7 @@
                 <w:noProof/>
                 <w:webHidden/>
               </w:rPr>
-              <w:instrText xml:space="preserve"> PAGEREF _Toc165310091 \h </w:instrText>
+              <w:instrText xml:space="preserve"> PAGEREF _Toc165315150 \h </w:instrText>
             </w:r>
             <w:r>
               <w:rPr>
@@ -1524,7 +1548,7 @@
                 <w:noProof/>
                 <w:webHidden/>
               </w:rPr>
-              <w:t>6</w:t>
+              <w:t>7</w:t>
             </w:r>
             <w:r>
               <w:rPr>
@@ -1545,9 +1569,10 @@
               <w:rFonts w:eastAsiaTheme="minorEastAsia"/>
               <w:noProof/>
               <w:szCs w:val="24"/>
+              <w:lang w:eastAsia="ja-JP"/>
             </w:rPr>
           </w:pPr>
-          <w:hyperlink w:anchor="_Toc165310092" w:history="1">
+          <w:hyperlink w:anchor="_Toc165315151" w:history="1">
             <w:r>
               <w:rPr>
                 <w:rStyle w:val="Hyperlink"/>
@@ -1574,7 +1599,7 @@
                 <w:noProof/>
                 <w:webHidden/>
               </w:rPr>
-              <w:instrText xml:space="preserve"> PAGEREF _Toc165310092 \h </w:instrText>
+              <w:instrText xml:space="preserve"> PAGEREF _Toc165315151 \h </w:instrText>
             </w:r>
             <w:r>
               <w:rPr>
@@ -1594,7 +1619,7 @@
                 <w:noProof/>
                 <w:webHidden/>
               </w:rPr>
-              <w:t>6</w:t>
+              <w:t>7</w:t>
             </w:r>
             <w:r>
               <w:rPr>
@@ -1615,9 +1640,10 @@
               <w:rFonts w:eastAsiaTheme="minorEastAsia"/>
               <w:noProof/>
               <w:szCs w:val="24"/>
+              <w:lang w:eastAsia="ja-JP"/>
             </w:rPr>
           </w:pPr>
-          <w:hyperlink w:anchor="_Toc165310093" w:history="1">
+          <w:hyperlink w:anchor="_Toc165315152" w:history="1">
             <w:r>
               <w:rPr>
                 <w:rStyle w:val="Hyperlink"/>
@@ -1644,7 +1670,7 @@
                 <w:noProof/>
                 <w:webHidden/>
               </w:rPr>
-              <w:instrText xml:space="preserve"> PAGEREF _Toc165310093 \h </w:instrText>
+              <w:instrText xml:space="preserve"> PAGEREF _Toc165315152 \h </w:instrText>
             </w:r>
             <w:r>
               <w:rPr>
@@ -1685,9 +1711,10 @@
               <w:rFonts w:eastAsiaTheme="minorEastAsia"/>
               <w:noProof/>
               <w:szCs w:val="24"/>
+              <w:lang w:eastAsia="ja-JP"/>
             </w:rPr>
           </w:pPr>
-          <w:hyperlink w:anchor="_Toc165310094" w:history="1">
+          <w:hyperlink w:anchor="_Toc165315153" w:history="1">
             <w:r>
               <w:rPr>
                 <w:rStyle w:val="Hyperlink"/>
@@ -1714,7 +1741,7 @@
                 <w:noProof/>
                 <w:webHidden/>
               </w:rPr>
-              <w:instrText xml:space="preserve"> PAGEREF _Toc165310094 \h </w:instrText>
+              <w:instrText xml:space="preserve"> PAGEREF _Toc165315153 \h </w:instrText>
             </w:r>
             <w:r>
               <w:rPr>
@@ -1755,9 +1782,10 @@
               <w:rFonts w:eastAsiaTheme="minorEastAsia"/>
               <w:noProof/>
               <w:szCs w:val="24"/>
+              <w:lang w:eastAsia="ja-JP"/>
             </w:rPr>
           </w:pPr>
-          <w:hyperlink w:anchor="_Toc165310095" w:history="1">
+          <w:hyperlink w:anchor="_Toc165315154" w:history="1">
             <w:r>
               <w:rPr>
                 <w:rStyle w:val="Hyperlink"/>
@@ -1784,7 +1812,7 @@
                 <w:noProof/>
                 <w:webHidden/>
               </w:rPr>
-              <w:instrText xml:space="preserve"> PAGEREF _Toc165310095 \h </w:instrText>
+              <w:instrText xml:space="preserve"> PAGEREF _Toc165315154 \h </w:instrText>
             </w:r>
             <w:r>
               <w:rPr>
@@ -1825,9 +1853,10 @@
               <w:rFonts w:eastAsiaTheme="minorEastAsia"/>
               <w:noProof/>
               <w:szCs w:val="24"/>
+              <w:lang w:eastAsia="ja-JP"/>
             </w:rPr>
           </w:pPr>
-          <w:hyperlink w:anchor="_Toc165310096" w:history="1">
+          <w:hyperlink w:anchor="_Toc165315155" w:history="1">
             <w:r>
               <w:rPr>
                 <w:rStyle w:val="Hyperlink"/>
@@ -1854,7 +1883,7 @@
                 <w:noProof/>
                 <w:webHidden/>
               </w:rPr>
-              <w:instrText xml:space="preserve"> PAGEREF _Toc165310096 \h </w:instrText>
+              <w:instrText xml:space="preserve"> PAGEREF _Toc165315155 \h </w:instrText>
             </w:r>
             <w:r>
               <w:rPr>
@@ -1895,9 +1924,10 @@
               <w:rFonts w:eastAsiaTheme="minorEastAsia"/>
               <w:noProof/>
               <w:szCs w:val="24"/>
+              <w:lang w:eastAsia="ja-JP"/>
             </w:rPr>
           </w:pPr>
-          <w:hyperlink w:anchor="_Toc165310097" w:history="1">
+          <w:hyperlink w:anchor="_Toc165315156" w:history="1">
             <w:r>
               <w:rPr>
                 <w:rStyle w:val="Hyperlink"/>
@@ -1924,7 +1954,7 @@
                 <w:noProof/>
                 <w:webHidden/>
               </w:rPr>
-              <w:instrText xml:space="preserve"> PAGEREF _Toc165310097 \h </w:instrText>
+              <w:instrText xml:space="preserve"> PAGEREF _Toc165315156 \h </w:instrText>
             </w:r>
             <w:r>
               <w:rPr>
@@ -1965,9 +1995,10 @@
               <w:rFonts w:eastAsiaTheme="minorEastAsia"/>
               <w:noProof/>
               <w:szCs w:val="24"/>
+              <w:lang w:eastAsia="ja-JP"/>
             </w:rPr>
           </w:pPr>
-          <w:hyperlink w:anchor="_Toc165310098" w:history="1">
+          <w:hyperlink w:anchor="_Toc165315157" w:history="1">
             <w:r>
               <w:rPr>
                 <w:rStyle w:val="Hyperlink"/>
@@ -1994,7 +2025,7 @@
                 <w:noProof/>
                 <w:webHidden/>
               </w:rPr>
-              <w:instrText xml:space="preserve"> PAGEREF _Toc165310098 \h </w:instrText>
+              <w:instrText xml:space="preserve"> PAGEREF _Toc165315157 \h </w:instrText>
             </w:r>
             <w:r>
               <w:rPr>
@@ -2035,9 +2066,10 @@
               <w:rFonts w:eastAsiaTheme="minorEastAsia"/>
               <w:noProof/>
               <w:szCs w:val="24"/>
+              <w:lang w:eastAsia="ja-JP"/>
             </w:rPr>
           </w:pPr>
-          <w:hyperlink w:anchor="_Toc165310099" w:history="1">
+          <w:hyperlink w:anchor="_Toc165315158" w:history="1">
             <w:r>
               <w:rPr>
                 <w:rStyle w:val="Hyperlink"/>
@@ -2064,7 +2096,7 @@
                 <w:noProof/>
                 <w:webHidden/>
               </w:rPr>
-              <w:instrText xml:space="preserve"> PAGEREF _Toc165310099 \h </w:instrText>
+              <w:instrText xml:space="preserve"> PAGEREF _Toc165315158 \h </w:instrText>
             </w:r>
             <w:r>
               <w:rPr>
@@ -2105,9 +2137,10 @@
               <w:rFonts w:eastAsiaTheme="minorEastAsia"/>
               <w:noProof/>
               <w:szCs w:val="24"/>
+              <w:lang w:eastAsia="ja-JP"/>
             </w:rPr>
           </w:pPr>
-          <w:hyperlink w:anchor="_Toc165310100" w:history="1">
+          <w:hyperlink w:anchor="_Toc165315159" w:history="1">
             <w:r>
               <w:rPr>
                 <w:rStyle w:val="Hyperlink"/>
@@ -2134,7 +2167,7 @@
                 <w:noProof/>
                 <w:webHidden/>
               </w:rPr>
-              <w:instrText xml:space="preserve"> PAGEREF _Toc165310100 \h </w:instrText>
+              <w:instrText xml:space="preserve"> PAGEREF _Toc165315159 \h </w:instrText>
             </w:r>
             <w:r>
               <w:rPr>
@@ -2154,7 +2187,7 @@
                 <w:noProof/>
                 <w:webHidden/>
               </w:rPr>
-              <w:t>7</w:t>
+              <w:t>8</w:t>
             </w:r>
             <w:r>
               <w:rPr>
@@ -2175,9 +2208,10 @@
               <w:rFonts w:eastAsiaTheme="minorEastAsia"/>
               <w:noProof/>
               <w:szCs w:val="24"/>
+              <w:lang w:eastAsia="ja-JP"/>
             </w:rPr>
           </w:pPr>
-          <w:hyperlink w:anchor="_Toc165310101" w:history="1">
+          <w:hyperlink w:anchor="_Toc165315160" w:history="1">
             <w:r>
               <w:rPr>
                 <w:rStyle w:val="Hyperlink"/>
@@ -2204,7 +2238,7 @@
                 <w:noProof/>
                 <w:webHidden/>
               </w:rPr>
-              <w:instrText xml:space="preserve"> PAGEREF _Toc165310101 \h </w:instrText>
+              <w:instrText xml:space="preserve"> PAGEREF _Toc165315160 \h </w:instrText>
             </w:r>
             <w:r>
               <w:rPr>
@@ -2224,7 +2258,7 @@
                 <w:noProof/>
                 <w:webHidden/>
               </w:rPr>
-              <w:t>7</w:t>
+              <w:t>8</w:t>
             </w:r>
             <w:r>
               <w:rPr>
@@ -2245,9 +2279,10 @@
               <w:rFonts w:eastAsiaTheme="minorEastAsia"/>
               <w:noProof/>
               <w:szCs w:val="24"/>
+              <w:lang w:eastAsia="ja-JP"/>
             </w:rPr>
           </w:pPr>
-          <w:hyperlink w:anchor="_Toc165310102" w:history="1">
+          <w:hyperlink w:anchor="_Toc165315161" w:history="1">
             <w:r>
               <w:rPr>
                 <w:rStyle w:val="Hyperlink"/>
@@ -2274,7 +2309,7 @@
                 <w:noProof/>
                 <w:webHidden/>
               </w:rPr>
-              <w:instrText xml:space="preserve"> PAGEREF _Toc165310102 \h </w:instrText>
+              <w:instrText xml:space="preserve"> PAGEREF _Toc165315161 \h </w:instrText>
             </w:r>
             <w:r>
               <w:rPr>
@@ -2315,9 +2350,10 @@
               <w:rFonts w:eastAsiaTheme="minorEastAsia"/>
               <w:noProof/>
               <w:szCs w:val="24"/>
+              <w:lang w:eastAsia="ja-JP"/>
             </w:rPr>
           </w:pPr>
-          <w:hyperlink w:anchor="_Toc165310103" w:history="1">
+          <w:hyperlink w:anchor="_Toc165315162" w:history="1">
             <w:r>
               <w:rPr>
                 <w:rStyle w:val="Hyperlink"/>
@@ -2344,7 +2380,7 @@
                 <w:noProof/>
                 <w:webHidden/>
               </w:rPr>
-              <w:instrText xml:space="preserve"> PAGEREF _Toc165310103 \h </w:instrText>
+              <w:instrText xml:space="preserve"> PAGEREF _Toc165315162 \h </w:instrText>
             </w:r>
             <w:r>
               <w:rPr>
@@ -2385,9 +2421,10 @@
               <w:rFonts w:eastAsiaTheme="minorEastAsia"/>
               <w:noProof/>
               <w:szCs w:val="24"/>
+              <w:lang w:eastAsia="ja-JP"/>
             </w:rPr>
           </w:pPr>
-          <w:hyperlink w:anchor="_Toc165310104" w:history="1">
+          <w:hyperlink w:anchor="_Toc165315163" w:history="1">
             <w:r>
               <w:rPr>
                 <w:rStyle w:val="Hyperlink"/>
@@ -2414,7 +2451,7 @@
                 <w:noProof/>
                 <w:webHidden/>
               </w:rPr>
-              <w:instrText xml:space="preserve"> PAGEREF _Toc165310104 \h </w:instrText>
+              <w:instrText xml:space="preserve"> PAGEREF _Toc165315163 \h </w:instrText>
             </w:r>
             <w:r>
               <w:rPr>
@@ -2455,9 +2492,10 @@
               <w:rFonts w:eastAsiaTheme="minorEastAsia"/>
               <w:noProof/>
               <w:szCs w:val="24"/>
+              <w:lang w:eastAsia="ja-JP"/>
             </w:rPr>
           </w:pPr>
-          <w:hyperlink w:anchor="_Toc165310105" w:history="1">
+          <w:hyperlink w:anchor="_Toc165315164" w:history="1">
             <w:r>
               <w:rPr>
                 <w:rStyle w:val="Hyperlink"/>
@@ -2484,7 +2522,7 @@
                 <w:noProof/>
                 <w:webHidden/>
               </w:rPr>
-              <w:instrText xml:space="preserve"> PAGEREF _Toc165310105 \h </w:instrText>
+              <w:instrText xml:space="preserve"> PAGEREF _Toc165315164 \h </w:instrText>
             </w:r>
             <w:r>
               <w:rPr>
@@ -2525,9 +2563,10 @@
               <w:rFonts w:eastAsiaTheme="minorEastAsia"/>
               <w:noProof/>
               <w:szCs w:val="24"/>
+              <w:lang w:eastAsia="ja-JP"/>
             </w:rPr>
           </w:pPr>
-          <w:hyperlink w:anchor="_Toc165310106" w:history="1">
+          <w:hyperlink w:anchor="_Toc165315165" w:history="1">
             <w:r>
               <w:rPr>
                 <w:rStyle w:val="Hyperlink"/>
@@ -2554,7 +2593,7 @@
                 <w:noProof/>
                 <w:webHidden/>
               </w:rPr>
-              <w:instrText xml:space="preserve"> PAGEREF _Toc165310106 \h </w:instrText>
+              <w:instrText xml:space="preserve"> PAGEREF _Toc165315165 \h </w:instrText>
             </w:r>
             <w:r>
               <w:rPr>
@@ -2595,9 +2634,10 @@
               <w:rFonts w:eastAsiaTheme="minorEastAsia"/>
               <w:noProof/>
               <w:szCs w:val="24"/>
+              <w:lang w:eastAsia="ja-JP"/>
             </w:rPr>
           </w:pPr>
-          <w:hyperlink w:anchor="_Toc165310107" w:history="1">
+          <w:hyperlink w:anchor="_Toc165315166" w:history="1">
             <w:r>
               <w:rPr>
                 <w:rStyle w:val="Hyperlink"/>
@@ -2624,7 +2664,7 @@
                 <w:noProof/>
                 <w:webHidden/>
               </w:rPr>
-              <w:instrText xml:space="preserve"> PAGEREF _Toc165310107 \h </w:instrText>
+              <w:instrText xml:space="preserve"> PAGEREF _Toc165315166 \h </w:instrText>
             </w:r>
             <w:r>
               <w:rPr>
@@ -2665,9 +2705,10 @@
               <w:rFonts w:eastAsiaTheme="minorEastAsia"/>
               <w:noProof/>
               <w:szCs w:val="24"/>
+              <w:lang w:eastAsia="ja-JP"/>
             </w:rPr>
           </w:pPr>
-          <w:hyperlink w:anchor="_Toc165310108" w:history="1">
+          <w:hyperlink w:anchor="_Toc165315167" w:history="1">
             <w:r>
               <w:rPr>
                 <w:rStyle w:val="Hyperlink"/>
@@ -2694,7 +2735,7 @@
                 <w:noProof/>
                 <w:webHidden/>
               </w:rPr>
-              <w:instrText xml:space="preserve"> PAGEREF _Toc165310108 \h </w:instrText>
+              <w:instrText xml:space="preserve"> PAGEREF _Toc165315167 \h </w:instrText>
             </w:r>
             <w:r>
               <w:rPr>
@@ -2735,9 +2776,10 @@
               <w:rFonts w:eastAsiaTheme="minorEastAsia"/>
               <w:noProof/>
               <w:szCs w:val="24"/>
+              <w:lang w:eastAsia="ja-JP"/>
             </w:rPr>
           </w:pPr>
-          <w:hyperlink w:anchor="_Toc165310109" w:history="1">
+          <w:hyperlink w:anchor="_Toc165315168" w:history="1">
             <w:r>
               <w:rPr>
                 <w:rStyle w:val="Hyperlink"/>
@@ -2764,7 +2806,7 @@
                 <w:noProof/>
                 <w:webHidden/>
               </w:rPr>
-              <w:instrText xml:space="preserve"> PAGEREF _Toc165310109 \h </w:instrText>
+              <w:instrText xml:space="preserve"> PAGEREF _Toc165315168 \h </w:instrText>
             </w:r>
             <w:r>
               <w:rPr>
@@ -2805,9 +2847,10 @@
               <w:rFonts w:eastAsiaTheme="minorEastAsia"/>
               <w:noProof/>
               <w:szCs w:val="24"/>
+              <w:lang w:eastAsia="ja-JP"/>
             </w:rPr>
           </w:pPr>
-          <w:hyperlink w:anchor="_Toc165310110" w:history="1">
+          <w:hyperlink w:anchor="_Toc165315169" w:history="1">
             <w:r>
               <w:rPr>
                 <w:rStyle w:val="Hyperlink"/>
@@ -2834,7 +2877,7 @@
                 <w:noProof/>
                 <w:webHidden/>
               </w:rPr>
-              <w:instrText xml:space="preserve"> PAGEREF _Toc165310110 \h </w:instrText>
+              <w:instrText xml:space="preserve"> PAGEREF _Toc165315169 \h </w:instrText>
             </w:r>
             <w:r>
               <w:rPr>
@@ -2854,7 +2897,7 @@
                 <w:noProof/>
                 <w:webHidden/>
               </w:rPr>
-              <w:t>8</w:t>
+              <w:t>9</w:t>
             </w:r>
             <w:r>
               <w:rPr>
@@ -2896,7 +2939,7 @@
       <w:pPr>
         <w:pStyle w:val="Heading1"/>
       </w:pPr>
-      <w:bookmarkStart w:id="1" w:name="_Toc165310072"/>
+      <w:bookmarkStart w:id="1" w:name="_Toc165315131"/>
       <w:r>
         <w:lastRenderedPageBreak/>
         <w:t>The Problem</w:t>
@@ -2907,7 +2950,7 @@
       <w:pPr>
         <w:pStyle w:val="Heading2"/>
       </w:pPr>
-      <w:bookmarkStart w:id="2" w:name="_Toc165310073"/>
+      <w:bookmarkStart w:id="2" w:name="_Toc165315132"/>
       <w:r>
         <w:t>Problem Background</w:t>
       </w:r>
@@ -2917,9 +2960,12 @@
       <w:pPr>
         <w:pStyle w:val="Heading3"/>
       </w:pPr>
-      <w:bookmarkStart w:id="3" w:name="_Toc165310074"/>
-      <w:r>
-        <w:t>Problem goals</w:t>
+      <w:bookmarkStart w:id="3" w:name="_Toc165315133"/>
+      <w:r>
+        <w:t xml:space="preserve">Problem </w:t>
+      </w:r>
+      <w:r>
+        <w:t>description</w:t>
       </w:r>
       <w:bookmarkEnd w:id="3"/>
     </w:p>
@@ -2932,43 +2978,7 @@
         </w:numPr>
       </w:pPr>
       <w:r>
-        <w:t>The technicians have reported issues with devices that are plugged into</w:t>
-      </w:r>
-      <w:r>
-        <w:t xml:space="preserve"> </w:t>
-      </w:r>
-      <w:r>
-        <w:t>power. Some workstations are having network cards or USB peripherals stop</w:t>
-      </w:r>
-      <w:r>
-        <w:t xml:space="preserve"> </w:t>
-      </w:r>
-      <w:r>
-        <w:t>while devices are asleep. Identify changes that can be made to keep</w:t>
-      </w:r>
-      <w:r>
-        <w:t xml:space="preserve"> </w:t>
-      </w:r>
-      <w:r>
-        <w:t>USB/network cards awake while devices are asleep while they are plugged</w:t>
-      </w:r>
-      <w:r>
-        <w:t xml:space="preserve"> </w:t>
-      </w:r>
-      <w:r>
-        <w:t>into power. Write a PowerShell script to detect the current settings and output</w:t>
-      </w:r>
-      <w:r>
-        <w:t xml:space="preserve"> </w:t>
-      </w:r>
-      <w:r>
-        <w:t>if the settings are correctly configured. The PowerShell script will be used as</w:t>
-      </w:r>
-      <w:r>
-        <w:t xml:space="preserve"> </w:t>
-      </w:r>
-      <w:r>
-        <w:t>a compliance check. The script should output as true or false.  </w:t>
+        <w:t>The technicians have reported issues with devices that are plugged into power. Some workstations are having network cards or USB peripherals stop while devices are asleep. Identify changes that can be made to keep USB/network cards awake while devices are asleep while they are plugged into power. Write a PowerShell script to detect the current settings and output if the settings are correctly configured. The PowerShell script will be used as a compliance check. The script should output as true or false.  </w:t>
       </w:r>
     </w:p>
     <w:p>
@@ -2985,19 +2995,7 @@
         </w:numPr>
       </w:pPr>
       <w:r>
-        <w:t>Write a second PowerShell script to remediate the issue when the power</w:t>
-      </w:r>
-      <w:r>
-        <w:t xml:space="preserve"> </w:t>
-      </w:r>
-      <w:r>
-        <w:t>settings do not align with the defined detection settings used to remedy</w:t>
-      </w:r>
-      <w:r>
-        <w:t xml:space="preserve"> </w:t>
-      </w:r>
-      <w:r>
-        <w:t>network cards and USB peripherals stopping while asleep.</w:t>
+        <w:t>Write a second PowerShell script to remediate the issue when the power settings do not align with the defined detection settings used to remedy network cards and USB peripherals stopping while asleep.</w:t>
       </w:r>
     </w:p>
     <w:p>
@@ -3014,7 +3012,7 @@
       <w:pPr>
         <w:pStyle w:val="Heading3"/>
       </w:pPr>
-      <w:bookmarkStart w:id="4" w:name="_Toc165310075"/>
+      <w:bookmarkStart w:id="4" w:name="_Toc165315134"/>
       <w:r>
         <w:t>Hardware architecture</w:t>
       </w:r>
@@ -3050,7 +3048,7 @@
       <w:pPr>
         <w:pStyle w:val="Heading2"/>
       </w:pPr>
-      <w:bookmarkStart w:id="5" w:name="_Toc165310076"/>
+      <w:bookmarkStart w:id="5" w:name="_Toc165315135"/>
       <w:r>
         <w:t>Problem assumptions (Safe assumptions)</w:t>
       </w:r>
@@ -3058,28 +3056,12 @@
     </w:p>
     <w:p>
       <w:r>
-        <w:t xml:space="preserve">All systems being addressed are Windows based systems due to the use of </w:t>
-      </w:r>
-      <w:proofErr w:type="spellStart"/>
-      <w:r>
-        <w:t>Powershell</w:t>
-      </w:r>
-      <w:proofErr w:type="spellEnd"/>
-      <w:r>
-        <w:t>.  Script may be used by a less technical person, meaning that the script needs to be a single document, or the probability of user increases exponentially.</w:t>
-      </w:r>
-    </w:p>
-    <w:p>
-      <w:r>
-        <w:t xml:space="preserve">Most systems within the fleet will be running a version of </w:t>
-      </w:r>
-      <w:proofErr w:type="spellStart"/>
-      <w:r>
-        <w:t>Powershell</w:t>
-      </w:r>
-      <w:proofErr w:type="spellEnd"/>
-      <w:r>
-        <w:t xml:space="preserve"> that still has the WMI command interface.  </w:t>
+        <w:t>All systems being addressed are Windows based systems due to the use of Powershell.  Script may be used by a less technical person, meaning that the script needs to be a single document, or the probability of user increases exponentially.</w:t>
+      </w:r>
+    </w:p>
+    <w:p>
+      <w:r>
+        <w:t xml:space="preserve">Most systems within the fleet will be running a version of Powershell that still has the WMI command interface.  </w:t>
       </w:r>
       <w:r>
         <w:t>But this can be validated with this command:</w:t>
@@ -3087,6 +3069,9 @@
     </w:p>
     <w:p>
       <w:r>
+        <w:rPr>
+          <w:noProof/>
+        </w:rPr>
         <w:drawing>
           <wp:inline distT="0" distB="0" distL="0" distR="0" wp14:anchorId="5B06847D" wp14:editId="4D75C04B">
             <wp:extent cx="3263900" cy="533758"/>
@@ -3134,7 +3119,7 @@
       <w:pPr>
         <w:pStyle w:val="Heading2"/>
       </w:pPr>
-      <w:bookmarkStart w:id="6" w:name="_Toc165310077"/>
+      <w:bookmarkStart w:id="6" w:name="_Toc165315136"/>
       <w:r>
         <w:t>Core Problem</w:t>
       </w:r>
@@ -3145,7 +3130,21 @@
     </w:p>
     <w:p>
       <w:r>
-        <w:t xml:space="preserve">This is a known issue with Windows Modern Standby since not all devices are modern standby certified.  </w:t>
+        <w:t>The primary issue being addressed is a</w:t>
+      </w:r>
+      <w:r>
+        <w:t xml:space="preserve"> Windows Modern Standby</w:t>
+      </w:r>
+      <w:r>
+        <w:t xml:space="preserve"> issue</w:t>
+      </w:r>
+      <w:r>
+        <w:t xml:space="preserve"> since not all devices are modern standby certified.  </w:t>
+      </w:r>
+    </w:p>
+    <w:p>
+      <w:r>
+        <w:t>Secondary problem that will also be addressed is a user/driver install error issue where devices where disabled but not re-enabled.</w:t>
       </w:r>
     </w:p>
     <w:p/>
@@ -3153,7 +3152,7 @@
       <w:pPr>
         <w:pStyle w:val="Heading1"/>
       </w:pPr>
-      <w:bookmarkStart w:id="7" w:name="_Toc165310078"/>
+      <w:bookmarkStart w:id="7" w:name="_Toc165315137"/>
       <w:r>
         <w:t>Proposed Solution</w:t>
       </w:r>
@@ -3163,7 +3162,7 @@
       <w:pPr>
         <w:pStyle w:val="Heading2"/>
       </w:pPr>
-      <w:bookmarkStart w:id="8" w:name="_Toc165310079"/>
+      <w:bookmarkStart w:id="8" w:name="_Toc165315138"/>
       <w:r>
         <w:t>Solution Hypothesis</w:t>
       </w:r>
@@ -3183,7 +3182,7 @@
       <w:pPr>
         <w:pStyle w:val="Heading2"/>
       </w:pPr>
-      <w:bookmarkStart w:id="9" w:name="_Toc165310080"/>
+      <w:bookmarkStart w:id="9" w:name="_Toc165315139"/>
       <w:r>
         <w:t>Solution Description</w:t>
       </w:r>
@@ -3206,16 +3205,19 @@
     </w:p>
     <w:p>
       <w:r>
-        <w:t xml:space="preserve">Then we will get the list of network adapters that are disabled, and then enable all of them.  This will have a side effect of also enabling any problematic devices with known issues that haven’t been completely replaced if there is an ongoing issue with them, so a notice will need to be posted for those types of situations.  </w:t>
+        <w:t xml:space="preserve">Then we will get the list of network adapters that are disabled, and then enable all of them.  This will have a side effect of also enabling any problematic devices with known issues that </w:t>
+      </w:r>
+      <w:r>
+        <w:lastRenderedPageBreak/>
+        <w:t xml:space="preserve">haven’t been completely replaced if there is an ongoing issue with them, so a notice will need to be posted for those types of situations.  </w:t>
       </w:r>
     </w:p>
     <w:p>
       <w:pPr>
         <w:pStyle w:val="Heading2"/>
       </w:pPr>
-      <w:bookmarkStart w:id="10" w:name="_Toc165310081"/>
-      <w:r>
-        <w:lastRenderedPageBreak/>
+      <w:bookmarkStart w:id="10" w:name="_Toc165315140"/>
+      <w:r>
         <w:t>Solution Features</w:t>
       </w:r>
       <w:bookmarkEnd w:id="10"/>
@@ -3229,19 +3231,101 @@
         </w:numPr>
       </w:pPr>
       <w:r>
-        <w:t xml:space="preserve">Single script that will seek to resolve all of the issues with peripheral </w:t>
-      </w:r>
-      <w:proofErr w:type="gramStart"/>
-      <w:r>
-        <w:t>devices</w:t>
-      </w:r>
-      <w:proofErr w:type="gramEnd"/>
+        <w:t xml:space="preserve">Script that will </w:t>
+      </w:r>
+      <w:r>
+        <w:t>verify if connected devices are configured correctly</w:t>
+      </w:r>
+    </w:p>
+    <w:p>
+      <w:pPr>
+        <w:pStyle w:val="ListParagraph"/>
+        <w:numPr>
+          <w:ilvl w:val="1"/>
+          <w:numId w:val="4"/>
+        </w:numPr>
+      </w:pPr>
+      <w:r>
+        <w:t>Check power control status of individual USB hub devices</w:t>
+      </w:r>
+    </w:p>
+    <w:p>
+      <w:pPr>
+        <w:pStyle w:val="ListParagraph"/>
+        <w:numPr>
+          <w:ilvl w:val="1"/>
+          <w:numId w:val="4"/>
+        </w:numPr>
+      </w:pPr>
+      <w:r>
+        <w:t>Checks the enable/disable status of USB peripheral devices</w:t>
+      </w:r>
+    </w:p>
+    <w:p>
+      <w:pPr>
+        <w:pStyle w:val="ListParagraph"/>
+        <w:numPr>
+          <w:ilvl w:val="1"/>
+          <w:numId w:val="4"/>
+        </w:numPr>
+      </w:pPr>
+      <w:r>
+        <w:t>Checks the enable/disable status of network adapters and physical wifi devices</w:t>
+      </w:r>
+    </w:p>
+    <w:p>
+      <w:pPr>
+        <w:pStyle w:val="ListParagraph"/>
+        <w:numPr>
+          <w:ilvl w:val="0"/>
+          <w:numId w:val="4"/>
+        </w:numPr>
+      </w:pPr>
+      <w:r>
+        <w:t>Script that will adjust device configurations to eliminate the device sleep issue</w:t>
+      </w:r>
+    </w:p>
+    <w:p>
+      <w:pPr>
+        <w:pStyle w:val="ListParagraph"/>
+        <w:numPr>
+          <w:ilvl w:val="1"/>
+          <w:numId w:val="4"/>
+        </w:numPr>
+      </w:pPr>
+      <w:r>
+        <w:t>Adjusts the power control status to disable sleep control on USB hub devices</w:t>
+      </w:r>
+    </w:p>
+    <w:p>
+      <w:pPr>
+        <w:pStyle w:val="ListParagraph"/>
+        <w:numPr>
+          <w:ilvl w:val="1"/>
+          <w:numId w:val="4"/>
+        </w:numPr>
+      </w:pPr>
+      <w:r>
+        <w:t>Enable all installed USB peripheral devices</w:t>
+      </w:r>
+    </w:p>
+    <w:p>
+      <w:pPr>
+        <w:pStyle w:val="ListParagraph"/>
+        <w:numPr>
+          <w:ilvl w:val="1"/>
+          <w:numId w:val="4"/>
+        </w:numPr>
+      </w:pPr>
+      <w:r>
+        <w:t>Enable all installed network adapters that are not virtual adapters</w:t>
+      </w:r>
     </w:p>
     <w:p>
       <w:pPr>
         <w:pStyle w:val="Heading1"/>
       </w:pPr>
-      <w:bookmarkStart w:id="11" w:name="_Toc165310082"/>
+      <w:bookmarkStart w:id="11" w:name="_Toc165315141"/>
       <w:r>
         <w:t>Project Scope</w:t>
       </w:r>
@@ -3251,127 +3335,189 @@
       <w:pPr>
         <w:pStyle w:val="Heading2"/>
       </w:pPr>
-      <w:bookmarkStart w:id="12" w:name="_Toc165310083"/>
+      <w:bookmarkStart w:id="12" w:name="_Toc165315142"/>
       <w:r>
         <w:t>In Scope</w:t>
       </w:r>
       <w:bookmarkEnd w:id="12"/>
     </w:p>
+    <w:p>
+      <w:pPr>
+        <w:pStyle w:val="ListParagraph"/>
+        <w:numPr>
+          <w:ilvl w:val="0"/>
+          <w:numId w:val="4"/>
+        </w:numPr>
+      </w:pPr>
+      <w:r>
+        <w:t>Identifying USB devices</w:t>
+      </w:r>
+    </w:p>
+    <w:p>
+      <w:pPr>
+        <w:pStyle w:val="ListParagraph"/>
+        <w:numPr>
+          <w:ilvl w:val="0"/>
+          <w:numId w:val="4"/>
+        </w:numPr>
+      </w:pPr>
+      <w:r>
+        <w:t>Identifying network adapters</w:t>
+      </w:r>
+    </w:p>
+    <w:p>
+      <w:pPr>
+        <w:pStyle w:val="ListParagraph"/>
+        <w:numPr>
+          <w:ilvl w:val="0"/>
+          <w:numId w:val="4"/>
+        </w:numPr>
+      </w:pPr>
+      <w:r>
+        <w:t>Checking power control status of USB hub devices</w:t>
+      </w:r>
+    </w:p>
+    <w:p>
+      <w:pPr>
+        <w:pStyle w:val="ListParagraph"/>
+        <w:numPr>
+          <w:ilvl w:val="0"/>
+          <w:numId w:val="4"/>
+        </w:numPr>
+      </w:pPr>
+      <w:r>
+        <w:t>Checking status of installed USB peripheral devices</w:t>
+      </w:r>
+    </w:p>
+    <w:p>
+      <w:pPr>
+        <w:pStyle w:val="ListParagraph"/>
+        <w:numPr>
+          <w:ilvl w:val="0"/>
+          <w:numId w:val="4"/>
+        </w:numPr>
+      </w:pPr>
+      <w:r>
+        <w:t>Checking status of installed network adapters and physical wifi devices</w:t>
+      </w:r>
+    </w:p>
+    <w:p>
+      <w:pPr>
+        <w:pStyle w:val="Heading2"/>
+      </w:pPr>
+      <w:bookmarkStart w:id="13" w:name="_Toc165315143"/>
+      <w:r>
+        <w:t>Out of Scope</w:t>
+      </w:r>
+      <w:bookmarkEnd w:id="13"/>
+    </w:p>
+    <w:p>
+      <w:pPr>
+        <w:pStyle w:val="ListParagraph"/>
+        <w:numPr>
+          <w:ilvl w:val="0"/>
+          <w:numId w:val="4"/>
+        </w:numPr>
+      </w:pPr>
+      <w:r>
+        <w:t>Plugging in the device</w:t>
+      </w:r>
+    </w:p>
+    <w:p>
+      <w:pPr>
+        <w:pStyle w:val="Heading1"/>
+      </w:pPr>
+      <w:bookmarkStart w:id="14" w:name="_Toc165315144"/>
+      <w:r>
+        <w:t>Project Requirements</w:t>
+      </w:r>
+      <w:bookmarkEnd w:id="14"/>
+    </w:p>
+    <w:p>
+      <w:pPr>
+        <w:pStyle w:val="Heading2"/>
+      </w:pPr>
+      <w:bookmarkStart w:id="15" w:name="_Toc165315145"/>
+      <w:r>
+        <w:t>Internal Requirements</w:t>
+      </w:r>
+      <w:bookmarkEnd w:id="15"/>
+    </w:p>
     <w:p/>
     <w:p>
       <w:pPr>
         <w:pStyle w:val="Heading2"/>
       </w:pPr>
-      <w:bookmarkStart w:id="13" w:name="_Toc165310084"/>
-      <w:r>
-        <w:t>Out of Scope</w:t>
-      </w:r>
-      <w:bookmarkEnd w:id="13"/>
+      <w:bookmarkStart w:id="16" w:name="_Toc165315146"/>
+      <w:r>
+        <w:t>External Requirements</w:t>
+      </w:r>
+      <w:bookmarkEnd w:id="16"/>
     </w:p>
     <w:p/>
     <w:p>
       <w:pPr>
         <w:pStyle w:val="Heading1"/>
       </w:pPr>
-      <w:bookmarkStart w:id="14" w:name="_Toc165310085"/>
-      <w:r>
-        <w:t>Project Requirements</w:t>
-      </w:r>
-      <w:bookmarkEnd w:id="14"/>
+      <w:bookmarkStart w:id="17" w:name="_Toc165315147"/>
+      <w:r>
+        <w:lastRenderedPageBreak/>
+        <w:t>Project Roadmap</w:t>
+      </w:r>
+      <w:bookmarkEnd w:id="17"/>
+    </w:p>
+    <w:p/>
+    <w:p>
+      <w:pPr>
+        <w:pStyle w:val="Heading1"/>
+      </w:pPr>
+      <w:bookmarkStart w:id="18" w:name="_Toc165315148"/>
+      <w:r>
+        <w:t>Development</w:t>
+      </w:r>
+      <w:bookmarkEnd w:id="18"/>
     </w:p>
     <w:p>
       <w:pPr>
         <w:pStyle w:val="Heading2"/>
       </w:pPr>
-      <w:bookmarkStart w:id="15" w:name="_Toc165310086"/>
-      <w:r>
-        <w:t>Internal Requirements</w:t>
-      </w:r>
-      <w:bookmarkEnd w:id="15"/>
+      <w:bookmarkStart w:id="19" w:name="_Toc165315149"/>
+      <w:r>
+        <w:t>Environment</w:t>
+      </w:r>
+      <w:bookmarkEnd w:id="19"/>
     </w:p>
     <w:p/>
     <w:p>
       <w:pPr>
         <w:pStyle w:val="Heading2"/>
       </w:pPr>
-      <w:bookmarkStart w:id="16" w:name="_Toc165310087"/>
-      <w:r>
-        <w:t>External Requirements</w:t>
-      </w:r>
-      <w:bookmarkEnd w:id="16"/>
+      <w:bookmarkStart w:id="20" w:name="_Toc165315150"/>
+      <w:r>
+        <w:t>Notes</w:t>
+      </w:r>
+      <w:r>
+        <w:t>/Snapshots</w:t>
+      </w:r>
+      <w:bookmarkEnd w:id="20"/>
+    </w:p>
+    <w:p>
+      <w:pPr>
+        <w:pStyle w:val="Heading3"/>
+      </w:pPr>
+      <w:bookmarkStart w:id="21" w:name="_Toc165315151"/>
+      <w:r>
+        <w:t>Snapshot [Date]  - [Topic]  - Comments</w:t>
+      </w:r>
+      <w:bookmarkEnd w:id="21"/>
     </w:p>
     <w:p/>
     <w:p>
       <w:pPr>
-        <w:pStyle w:val="Heading1"/>
-      </w:pPr>
-      <w:bookmarkStart w:id="17" w:name="_Toc165310088"/>
-      <w:r>
-        <w:t>Project Roadmap</w:t>
-      </w:r>
-      <w:bookmarkEnd w:id="17"/>
-    </w:p>
-    <w:p/>
-    <w:p>
-      <w:pPr>
-        <w:pStyle w:val="Heading1"/>
-      </w:pPr>
-      <w:bookmarkStart w:id="18" w:name="_Toc165310089"/>
-      <w:r>
-        <w:t>Development</w:t>
-      </w:r>
-      <w:bookmarkEnd w:id="18"/>
-    </w:p>
-    <w:p>
-      <w:pPr>
         <w:pStyle w:val="Heading2"/>
       </w:pPr>
-      <w:bookmarkStart w:id="19" w:name="_Toc165310090"/>
-      <w:r>
-        <w:t>Environment</w:t>
-      </w:r>
-      <w:bookmarkEnd w:id="19"/>
-    </w:p>
-    <w:p/>
-    <w:p>
-      <w:pPr>
-        <w:pStyle w:val="Heading2"/>
-      </w:pPr>
-      <w:bookmarkStart w:id="20" w:name="_Toc165310091"/>
-      <w:r>
-        <w:t>Notes</w:t>
-      </w:r>
-      <w:r>
-        <w:t>/Snapshots</w:t>
-      </w:r>
-      <w:bookmarkEnd w:id="20"/>
-    </w:p>
-    <w:p>
-      <w:pPr>
-        <w:pStyle w:val="Heading3"/>
-      </w:pPr>
-      <w:bookmarkStart w:id="21" w:name="_Toc165310092"/>
-      <w:r>
-        <w:t>Snapshot [</w:t>
-      </w:r>
-      <w:proofErr w:type="gramStart"/>
-      <w:r>
-        <w:t>Date]  -</w:t>
-      </w:r>
-      <w:proofErr w:type="gramEnd"/>
-      <w:r>
-        <w:t xml:space="preserve"> [Topic]  - Comments</w:t>
-      </w:r>
-      <w:bookmarkEnd w:id="21"/>
-    </w:p>
-    <w:p/>
-    <w:p>
-      <w:pPr>
-        <w:pStyle w:val="Heading2"/>
-      </w:pPr>
-      <w:bookmarkStart w:id="22" w:name="_Toc165310093"/>
-      <w:r>
-        <w:lastRenderedPageBreak/>
+      <w:bookmarkStart w:id="22" w:name="_Toc165315152"/>
+      <w:r>
         <w:t>Issues</w:t>
       </w:r>
       <w:bookmarkEnd w:id="22"/>
@@ -3535,7 +3681,7 @@
       <w:pPr>
         <w:pStyle w:val="Heading2"/>
       </w:pPr>
-      <w:bookmarkStart w:id="23" w:name="_Toc165310094"/>
+      <w:bookmarkStart w:id="23" w:name="_Toc165315153"/>
       <w:r>
         <w:t>Standards</w:t>
       </w:r>
@@ -3545,7 +3691,7 @@
       <w:pPr>
         <w:pStyle w:val="Heading3"/>
       </w:pPr>
-      <w:bookmarkStart w:id="24" w:name="_Toc165310095"/>
+      <w:bookmarkStart w:id="24" w:name="_Toc165315154"/>
       <w:r>
         <w:t>Naming Conventions</w:t>
       </w:r>
@@ -3556,7 +3702,7 @@
       <w:pPr>
         <w:pStyle w:val="Heading3"/>
       </w:pPr>
-      <w:bookmarkStart w:id="25" w:name="_Toc165310096"/>
+      <w:bookmarkStart w:id="25" w:name="_Toc165315155"/>
       <w:r>
         <w:t>Spacing standards</w:t>
       </w:r>
@@ -3567,7 +3713,7 @@
       <w:pPr>
         <w:pStyle w:val="Heading3"/>
       </w:pPr>
-      <w:bookmarkStart w:id="26" w:name="_Toc165310097"/>
+      <w:bookmarkStart w:id="26" w:name="_Toc165315156"/>
       <w:r>
         <w:t>Contribution Standards</w:t>
       </w:r>
@@ -3578,8 +3724,9 @@
       <w:pPr>
         <w:pStyle w:val="Heading3"/>
       </w:pPr>
-      <w:bookmarkStart w:id="27" w:name="_Toc165310098"/>
-      <w:r>
+      <w:bookmarkStart w:id="27" w:name="_Toc165315157"/>
+      <w:r>
+        <w:lastRenderedPageBreak/>
         <w:t>Testing Standards</w:t>
       </w:r>
       <w:bookmarkEnd w:id="27"/>
@@ -3589,7 +3736,7 @@
       <w:pPr>
         <w:pStyle w:val="Heading3"/>
       </w:pPr>
-      <w:bookmarkStart w:id="28" w:name="_Toc165310099"/>
+      <w:bookmarkStart w:id="28" w:name="_Toc165315158"/>
       <w:r>
         <w:t>Documentation Standards</w:t>
       </w:r>
@@ -3600,7 +3747,7 @@
       <w:pPr>
         <w:pStyle w:val="Heading1"/>
       </w:pPr>
-      <w:bookmarkStart w:id="29" w:name="_Toc165310100"/>
+      <w:bookmarkStart w:id="29" w:name="_Toc165315159"/>
       <w:r>
         <w:t>Quality Assurance</w:t>
       </w:r>
@@ -3610,7 +3757,7 @@
       <w:pPr>
         <w:pStyle w:val="Heading2"/>
       </w:pPr>
-      <w:bookmarkStart w:id="30" w:name="_Toc165310101"/>
+      <w:bookmarkStart w:id="30" w:name="_Toc165315160"/>
       <w:r>
         <w:t>Quality Assurance Plan</w:t>
       </w:r>
@@ -3621,95 +3768,110 @@
       <w:pPr>
         <w:pStyle w:val="Heading2"/>
       </w:pPr>
-      <w:bookmarkStart w:id="31" w:name="_Toc165310102"/>
+      <w:bookmarkStart w:id="31" w:name="_Toc165315161"/>
+      <w:r>
+        <w:t>Testing Snapshots</w:t>
+      </w:r>
+      <w:bookmarkEnd w:id="31"/>
+    </w:p>
+    <w:p/>
+    <w:p>
+      <w:pPr>
+        <w:pStyle w:val="Heading1"/>
+      </w:pPr>
+      <w:bookmarkStart w:id="32" w:name="_Toc165315162"/>
+      <w:r>
+        <w:t>Deployment</w:t>
+      </w:r>
+      <w:bookmarkEnd w:id="32"/>
+    </w:p>
+    <w:p>
+      <w:pPr>
+        <w:pStyle w:val="Heading2"/>
+      </w:pPr>
+      <w:bookmarkStart w:id="33" w:name="_Toc165315163"/>
+      <w:r>
+        <w:t>Deployment Plan</w:t>
+      </w:r>
+      <w:bookmarkEnd w:id="33"/>
+    </w:p>
+    <w:p/>
+    <w:p>
+      <w:pPr>
+        <w:pStyle w:val="Heading2"/>
+      </w:pPr>
+      <w:bookmarkStart w:id="34" w:name="_Toc165315164"/>
+      <w:r>
+        <w:t>Deployment Retrospective</w:t>
+      </w:r>
+      <w:bookmarkEnd w:id="34"/>
+    </w:p>
+    <w:p/>
+    <w:p>
+      <w:pPr>
+        <w:pStyle w:val="Heading1"/>
+      </w:pPr>
+      <w:bookmarkStart w:id="35" w:name="_Toc165315165"/>
+      <w:r>
+        <w:t>Project Learnings and Post-Mortem</w:t>
+      </w:r>
+      <w:bookmarkEnd w:id="35"/>
+    </w:p>
+    <w:p>
+      <w:pPr>
+        <w:pStyle w:val="Heading2"/>
+      </w:pPr>
+      <w:bookmarkStart w:id="36" w:name="_Toc165315166"/>
+      <w:r>
+        <w:t>Things Learned for Development</w:t>
+      </w:r>
+      <w:bookmarkEnd w:id="36"/>
+    </w:p>
+    <w:p/>
+    <w:p>
+      <w:pPr>
+        <w:pStyle w:val="Heading2"/>
+      </w:pPr>
+      <w:bookmarkStart w:id="37" w:name="_Toc165315167"/>
+      <w:r>
+        <w:t>Things Learned During Development</w:t>
+      </w:r>
+      <w:bookmarkEnd w:id="37"/>
+    </w:p>
+    <w:p/>
+    <w:p>
+      <w:pPr>
+        <w:pStyle w:val="Heading2"/>
+      </w:pPr>
+      <w:bookmarkStart w:id="38" w:name="_Toc165315168"/>
       <w:r>
         <w:lastRenderedPageBreak/>
-        <w:t>Testing Snapshots</w:t>
-      </w:r>
-      <w:bookmarkEnd w:id="31"/>
+        <w:t>Things Learned During Implementation or from Feedback</w:t>
+      </w:r>
+      <w:bookmarkEnd w:id="38"/>
     </w:p>
     <w:p/>
     <w:p>
       <w:pPr>
+        <w:spacing w:before="0" w:after="160"/>
+        <w:rPr>
+          <w:rFonts w:asciiTheme="majorHAnsi" w:eastAsiaTheme="majorEastAsia" w:hAnsiTheme="majorHAnsi" w:cstheme="majorBidi"/>
+          <w:b/>
+          <w:sz w:val="32"/>
+          <w:szCs w:val="32"/>
+        </w:rPr>
+      </w:pPr>
+      <w:r>
+        <w:br w:type="page"/>
+      </w:r>
+    </w:p>
+    <w:p>
+      <w:pPr>
         <w:pStyle w:val="Heading1"/>
       </w:pPr>
-      <w:bookmarkStart w:id="32" w:name="_Toc165310103"/>
-      <w:r>
-        <w:t>Deployment</w:t>
-      </w:r>
-      <w:bookmarkEnd w:id="32"/>
-    </w:p>
-    <w:p>
-      <w:pPr>
-        <w:pStyle w:val="Heading2"/>
-      </w:pPr>
-      <w:bookmarkStart w:id="33" w:name="_Toc165310104"/>
-      <w:r>
-        <w:t>Deployment Plan</w:t>
-      </w:r>
-      <w:bookmarkEnd w:id="33"/>
-    </w:p>
-    <w:p/>
-    <w:p>
-      <w:pPr>
-        <w:pStyle w:val="Heading2"/>
-      </w:pPr>
-      <w:bookmarkStart w:id="34" w:name="_Toc165310105"/>
-      <w:r>
-        <w:t>Deployment Retrospective</w:t>
-      </w:r>
-      <w:bookmarkEnd w:id="34"/>
-    </w:p>
-    <w:p/>
-    <w:p>
-      <w:pPr>
-        <w:pStyle w:val="Heading1"/>
-      </w:pPr>
-      <w:bookmarkStart w:id="35" w:name="_Toc165310106"/>
-      <w:r>
-        <w:t>Project Learnings and Post-Mortem</w:t>
-      </w:r>
-      <w:bookmarkEnd w:id="35"/>
-    </w:p>
-    <w:p>
-      <w:pPr>
-        <w:pStyle w:val="Heading2"/>
-      </w:pPr>
-      <w:bookmarkStart w:id="36" w:name="_Toc165310107"/>
-      <w:r>
-        <w:t>Things Learned for Development</w:t>
-      </w:r>
-      <w:bookmarkEnd w:id="36"/>
-    </w:p>
-    <w:p/>
-    <w:p>
-      <w:pPr>
-        <w:pStyle w:val="Heading2"/>
-      </w:pPr>
-      <w:bookmarkStart w:id="37" w:name="_Toc165310108"/>
-      <w:r>
-        <w:t>Things Learned During Development</w:t>
-      </w:r>
-      <w:bookmarkEnd w:id="37"/>
-    </w:p>
-    <w:p/>
-    <w:p>
-      <w:pPr>
-        <w:pStyle w:val="Heading2"/>
-      </w:pPr>
-      <w:bookmarkStart w:id="38" w:name="_Toc165310109"/>
-      <w:r>
-        <w:t>Things Learned During Implementation or from Feedback</w:t>
-      </w:r>
-      <w:bookmarkEnd w:id="38"/>
-    </w:p>
-    <w:p/>
-    <w:p>
-      <w:pPr>
-        <w:pStyle w:val="Heading1"/>
-      </w:pPr>
-      <w:bookmarkStart w:id="39" w:name="_Toc165310110"/>
-      <w:r>
+      <w:bookmarkStart w:id="39" w:name="_Toc165315169"/>
+      <w:r>
+        <w:lastRenderedPageBreak/>
         <w:t>Information References</w:t>
       </w:r>
       <w:bookmarkEnd w:id="39"/>
@@ -3749,13 +3911,8 @@
     </w:p>
     <w:p>
       <w:r>
-        <w:t>Using Get-</w:t>
-      </w:r>
-      <w:proofErr w:type="spellStart"/>
-      <w:r>
-        <w:t>WMIObject</w:t>
-      </w:r>
-      <w:proofErr w:type="spellEnd"/>
+        <w:t>Using Get-WMIObject</w:t>
+      </w:r>
     </w:p>
     <w:p>
       <w:hyperlink r:id="rId9" w:history="1">
@@ -3770,7 +3927,24 @@
         <w:t xml:space="preserve"> </w:t>
       </w:r>
     </w:p>
-    <w:p/>
+    <w:p>
+      <w:r>
+        <w:t>Maybe check event log to see if a device was removed?  This might have much more overhead both in terms of implementation time and execution time.</w:t>
+      </w:r>
+    </w:p>
+    <w:p>
+      <w:hyperlink r:id="rId10" w:history="1">
+        <w:r>
+          <w:rPr>
+            <w:rStyle w:val="Hyperlink"/>
+          </w:rPr>
+          <w:t>https://learn.microsoft.com/en-us/powershell/module/microsoft.powershell.management/get-eventlog?view=powershell-5.1</w:t>
+        </w:r>
+      </w:hyperlink>
+      <w:r>
+        <w:t xml:space="preserve"> </w:t>
+      </w:r>
+    </w:p>
     <w:sectPr>
       <w:pgSz w:w="12240" w:h="15840"/>
       <w:pgMar w:top="1440" w:right="1440" w:bottom="1440" w:left="1440" w:header="720" w:footer="720" w:gutter="0"/>
@@ -3892,7 +4066,7 @@
         <w:rFonts w:ascii="Symbol" w:hAnsi="Symbol" w:hint="default"/>
       </w:rPr>
     </w:lvl>
-    <w:lvl w:ilvl="1" w:tplc="04090003" w:tentative="1">
+    <w:lvl w:ilvl="1" w:tplc="04090003">
       <w:start w:val="1"/>
       <w:numFmt w:val="bullet"/>
       <w:lvlText w:val="o"/>

</xml_diff>

<commit_message>
Exploring USB device control with wmi
</commit_message>
<xml_diff>
--- a/Project_Documentation--Peripheral Sleep Config Bandaid.docx
+++ b/Project_Documentation--Peripheral Sleep Config Bandaid.docx
@@ -16,13 +16,8 @@
         <w:br/>
       </w:r>
       <w:r>
-        <w:t xml:space="preserve">Peripheral Sleep Config </w:t>
-      </w:r>
-      <w:proofErr w:type="spellStart"/>
-      <w:r>
-        <w:t>Bandaid</w:t>
-      </w:r>
-      <w:proofErr w:type="spellEnd"/>
+        <w:t>Peripheral Sleep Config Bandaid</w:t>
+      </w:r>
     </w:p>
     <w:p>
       <w:pPr>
@@ -3131,28 +3126,12 @@
     </w:p>
     <w:p>
       <w:r>
-        <w:t xml:space="preserve">All systems being addressed are Windows based systems due to the use of </w:t>
-      </w:r>
-      <w:proofErr w:type="spellStart"/>
-      <w:r>
-        <w:t>Powershell</w:t>
-      </w:r>
-      <w:proofErr w:type="spellEnd"/>
-      <w:r>
-        <w:t>.  Script may be used by a less technical person, meaning that the script needs to be a single document, or the probability of user increases exponentially.</w:t>
-      </w:r>
-    </w:p>
-    <w:p>
-      <w:r>
-        <w:t xml:space="preserve">Most systems within the fleet will be running a version of </w:t>
-      </w:r>
-      <w:proofErr w:type="spellStart"/>
-      <w:r>
-        <w:t>Powershell</w:t>
-      </w:r>
-      <w:proofErr w:type="spellEnd"/>
-      <w:r>
-        <w:t xml:space="preserve"> that still has the WMI command interface.  </w:t>
+        <w:t>All systems being addressed are Windows based systems due to the use of Powershell.  Script may be used by a less technical person, meaning that the script needs to be a single document, or the probability of user increases exponentially.</w:t>
+      </w:r>
+    </w:p>
+    <w:p>
+      <w:r>
+        <w:t xml:space="preserve">Most systems within the fleet will be running a version of Powershell that still has the WMI command interface.  </w:t>
       </w:r>
       <w:r>
         <w:t>But this can be validated with this command:</w:t>
@@ -3250,13 +3229,8 @@
     </w:p>
     <w:p>
       <w:r>
-        <w:t xml:space="preserve">Per the constraints of the client, the deadline of this project is </w:t>
-      </w:r>
-      <w:proofErr w:type="gramStart"/>
-      <w:r>
-        <w:t>5/6/2024</w:t>
-      </w:r>
-      <w:proofErr w:type="gramEnd"/>
+        <w:t>Per the constraints of the client, the deadline of this project is 5/6/2024</w:t>
+      </w:r>
     </w:p>
     <w:p/>
     <w:p>
@@ -3342,13 +3316,8 @@
         <w:t xml:space="preserve">Script that will </w:t>
       </w:r>
       <w:r>
-        <w:t xml:space="preserve">verify if connected devices are configured </w:t>
-      </w:r>
-      <w:proofErr w:type="gramStart"/>
-      <w:r>
-        <w:t>correctly</w:t>
-      </w:r>
-      <w:proofErr w:type="gramEnd"/>
+        <w:t>verify if connected devices are configured correctly</w:t>
+      </w:r>
     </w:p>
     <w:p>
       <w:pPr>
@@ -3359,13 +3328,8 @@
         </w:numPr>
       </w:pPr>
       <w:r>
-        <w:t xml:space="preserve">Check power control status of individual USB hub </w:t>
-      </w:r>
-      <w:proofErr w:type="gramStart"/>
-      <w:r>
-        <w:t>devices</w:t>
-      </w:r>
-      <w:proofErr w:type="gramEnd"/>
+        <w:t>Check power control status of individual USB hub devices</w:t>
+      </w:r>
     </w:p>
     <w:p>
       <w:pPr>
@@ -3376,13 +3340,8 @@
         </w:numPr>
       </w:pPr>
       <w:r>
-        <w:t xml:space="preserve">Checks the enable/disable status of USB peripheral </w:t>
-      </w:r>
-      <w:proofErr w:type="gramStart"/>
-      <w:r>
-        <w:t>devices</w:t>
-      </w:r>
-      <w:proofErr w:type="gramEnd"/>
+        <w:t>Checks the enable/disable status of USB peripheral devices</w:t>
+      </w:r>
     </w:p>
     <w:p>
       <w:pPr>
@@ -3393,21 +3352,8 @@
         </w:numPr>
       </w:pPr>
       <w:r>
-        <w:t xml:space="preserve">Checks the enable/disable status of network adapters and physical </w:t>
-      </w:r>
-      <w:proofErr w:type="spellStart"/>
-      <w:r>
-        <w:t>wifi</w:t>
-      </w:r>
-      <w:proofErr w:type="spellEnd"/>
-      <w:r>
-        <w:t xml:space="preserve"> </w:t>
-      </w:r>
-      <w:proofErr w:type="gramStart"/>
-      <w:r>
-        <w:t>devices</w:t>
-      </w:r>
-      <w:proofErr w:type="gramEnd"/>
+        <w:t>Checks the enable/disable status of network adapters and physical wifi devices</w:t>
+      </w:r>
     </w:p>
     <w:p>
       <w:pPr>
@@ -3418,13 +3364,8 @@
         </w:numPr>
       </w:pPr>
       <w:r>
-        <w:t xml:space="preserve">Script that will adjust device configurations to eliminate the device sleep </w:t>
-      </w:r>
-      <w:proofErr w:type="gramStart"/>
-      <w:r>
-        <w:t>issue</w:t>
-      </w:r>
-      <w:proofErr w:type="gramEnd"/>
+        <w:t>Script that will adjust device configurations to eliminate the device sleep issue</w:t>
+      </w:r>
     </w:p>
     <w:p>
       <w:pPr>
@@ -3435,13 +3376,8 @@
         </w:numPr>
       </w:pPr>
       <w:r>
-        <w:t xml:space="preserve">Adjusts the power control status to disable sleep control on USB hub </w:t>
-      </w:r>
-      <w:proofErr w:type="gramStart"/>
-      <w:r>
-        <w:t>devices</w:t>
-      </w:r>
-      <w:proofErr w:type="gramEnd"/>
+        <w:t>Adjusts the power control status to disable sleep control on USB hub devices</w:t>
+      </w:r>
     </w:p>
     <w:p>
       <w:pPr>
@@ -3452,13 +3388,8 @@
         </w:numPr>
       </w:pPr>
       <w:r>
-        <w:t xml:space="preserve">Enable all installed USB peripheral </w:t>
-      </w:r>
-      <w:proofErr w:type="gramStart"/>
-      <w:r>
-        <w:t>devices</w:t>
-      </w:r>
-      <w:proofErr w:type="gramEnd"/>
+        <w:t>Enable all installed USB peripheral devices</w:t>
+      </w:r>
     </w:p>
     <w:p>
       <w:pPr>
@@ -3469,13 +3400,8 @@
         </w:numPr>
       </w:pPr>
       <w:r>
-        <w:t xml:space="preserve">Enable all installed network adapters that are not virtual </w:t>
-      </w:r>
-      <w:proofErr w:type="gramStart"/>
-      <w:r>
-        <w:t>adapters</w:t>
-      </w:r>
-      <w:proofErr w:type="gramEnd"/>
+        <w:t>Enable all installed network adapters that are not virtual adapters</w:t>
+      </w:r>
     </w:p>
     <w:p>
       <w:pPr>
@@ -3554,15 +3480,7 @@
         </w:numPr>
       </w:pPr>
       <w:r>
-        <w:t xml:space="preserve">Checking status of installed network adapters and physical </w:t>
-      </w:r>
-      <w:proofErr w:type="spellStart"/>
-      <w:r>
-        <w:t>wifi</w:t>
-      </w:r>
-      <w:proofErr w:type="spellEnd"/>
-      <w:r>
-        <w:t xml:space="preserve"> devices</w:t>
+        <w:t>Checking status of installed network adapters and physical wifi devices</w:t>
       </w:r>
     </w:p>
     <w:p>
@@ -3719,50 +3637,9 @@
           <w:tcPr>
             <w:tcW w:w="1525" w:type="dxa"/>
           </w:tcPr>
-          <w:p/>
-        </w:tc>
-      </w:tr>
-      <w:tr>
-        <w:tc>
-          <w:tcPr>
-            <w:tcW w:w="715" w:type="dxa"/>
-          </w:tcPr>
           <w:p>
             <w:r>
-              <w:t>1</w:t>
-            </w:r>
-            <w:r>
-              <w:t>.0</w:t>
-            </w:r>
-          </w:p>
-        </w:tc>
-        <w:tc>
-          <w:tcPr>
-            <w:tcW w:w="1466" w:type="dxa"/>
-          </w:tcPr>
-          <w:p>
-            <w:r>
-              <w:t>TODO</w:t>
-            </w:r>
-          </w:p>
-        </w:tc>
-        <w:tc>
-          <w:tcPr>
-            <w:tcW w:w="5644" w:type="dxa"/>
-          </w:tcPr>
-          <w:p>
-            <w:r>
-              <w:t>Create a script that will list out all USB class devices and Network adapters</w:t>
-            </w:r>
-          </w:p>
-        </w:tc>
-        <w:tc>
-          <w:tcPr>
-            <w:tcW w:w="1525" w:type="dxa"/>
-          </w:tcPr>
-          <w:p>
-            <w:r>
-              <w:t>1.1</w:t>
+              <w:t>1.0, 2.0</w:t>
             </w:r>
           </w:p>
         </w:tc>
@@ -3774,7 +3651,10 @@
           </w:tcPr>
           <w:p>
             <w:r>
-              <w:t>1.1</w:t>
+              <w:t>1</w:t>
+            </w:r>
+            <w:r>
+              <w:t>.0</w:t>
             </w:r>
           </w:p>
         </w:tc>
@@ -3794,7 +3674,7 @@
           </w:tcPr>
           <w:p>
             <w:r>
-              <w:t>Modify the script from 1.0 to display the power configurations of the devices listed</w:t>
+              <w:t>Create a script that will list out all USB class devices and Network adapters</w:t>
             </w:r>
           </w:p>
         </w:tc>
@@ -3804,7 +3684,7 @@
           </w:tcPr>
           <w:p>
             <w:r>
-              <w:t>1.2</w:t>
+              <w:t>1.1</w:t>
             </w:r>
           </w:p>
         </w:tc>
@@ -3816,7 +3696,7 @@
           </w:tcPr>
           <w:p>
             <w:r>
-              <w:t>1.2</w:t>
+              <w:t>1.1</w:t>
             </w:r>
           </w:p>
         </w:tc>
@@ -3836,7 +3716,7 @@
           </w:tcPr>
           <w:p>
             <w:r>
-              <w:t>Modify the script from 1.1 to create another list of the devices that do not match the expected power configuration</w:t>
+              <w:t>Modify the script from 1.0 to display the power configurations of the devices listed</w:t>
             </w:r>
           </w:p>
         </w:tc>
@@ -3846,7 +3726,7 @@
           </w:tcPr>
           <w:p>
             <w:r>
-              <w:t>1.3</w:t>
+              <w:t>1.2</w:t>
             </w:r>
           </w:p>
         </w:tc>
@@ -3858,7 +3738,7 @@
           </w:tcPr>
           <w:p>
             <w:r>
-              <w:t>1.3</w:t>
+              <w:t>1.2</w:t>
             </w:r>
           </w:p>
         </w:tc>
@@ -3878,7 +3758,7 @@
           </w:tcPr>
           <w:p>
             <w:r>
-              <w:t>Output false if the list from 1.2 is greater than 0 which will indicate a compliance failure</w:t>
+              <w:t>Modify the script from 1.1 to create another list of the devices that do not match the expected power configuration</w:t>
             </w:r>
           </w:p>
         </w:tc>
@@ -3888,7 +3768,7 @@
           </w:tcPr>
           <w:p>
             <w:r>
-              <w:t>3.0</w:t>
+              <w:t>1.3</w:t>
             </w:r>
           </w:p>
         </w:tc>
@@ -3900,10 +3780,7 @@
           </w:tcPr>
           <w:p>
             <w:r>
-              <w:t>2</w:t>
-            </w:r>
-            <w:r>
-              <w:t>.0</w:t>
+              <w:t>1.3</w:t>
             </w:r>
           </w:p>
         </w:tc>
@@ -3923,10 +3800,7 @@
           </w:tcPr>
           <w:p>
             <w:r>
-              <w:t xml:space="preserve">Write a script that </w:t>
-            </w:r>
-            <w:r>
-              <w:t>creates a list of all USB hub devices and network adapters that fail the compliance check based on filters like the ones found in 1.2</w:t>
+              <w:t>Output false if the list from 1.2 is greater than 0 which will indicate a compliance failure</w:t>
             </w:r>
           </w:p>
         </w:tc>
@@ -3936,7 +3810,7 @@
           </w:tcPr>
           <w:p>
             <w:r>
-              <w:t>2.1</w:t>
+              <w:t>3.0</w:t>
             </w:r>
           </w:p>
         </w:tc>
@@ -3948,7 +3822,7 @@
           </w:tcPr>
           <w:p>
             <w:r>
-              <w:t>2.1</w:t>
+              <w:t>2.0</w:t>
             </w:r>
           </w:p>
         </w:tc>
@@ -3968,13 +3842,7 @@
           </w:tcPr>
           <w:p>
             <w:r>
-              <w:t xml:space="preserve">Step through the lists and output the names and </w:t>
-            </w:r>
-            <w:r>
-              <w:t>status</w:t>
-            </w:r>
-            <w:r>
-              <w:t xml:space="preserve"> of the devices </w:t>
+              <w:t>Write a script that creates a list of all USB hub devices and network adapters that fail the compliance check based on filters like the ones found in 1.2</w:t>
             </w:r>
           </w:p>
         </w:tc>
@@ -3984,7 +3852,7 @@
           </w:tcPr>
           <w:p>
             <w:r>
-              <w:t>2.2, 2.3, 2.4</w:t>
+              <w:t>2.1</w:t>
             </w:r>
           </w:p>
         </w:tc>
@@ -3996,7 +3864,7 @@
           </w:tcPr>
           <w:p>
             <w:r>
-              <w:t>2.2</w:t>
+              <w:t>2.1</w:t>
             </w:r>
           </w:p>
         </w:tc>
@@ -4016,7 +3884,13 @@
           </w:tcPr>
           <w:p>
             <w:r>
-              <w:t>Modify the script to enable USB power policy modification to bring the hubs into compliance</w:t>
+              <w:t xml:space="preserve">Step through the lists and output the names and </w:t>
+            </w:r>
+            <w:r>
+              <w:t>status</w:t>
+            </w:r>
+            <w:r>
+              <w:t xml:space="preserve"> of the devices </w:t>
             </w:r>
           </w:p>
         </w:tc>
@@ -4026,7 +3900,7 @@
           </w:tcPr>
           <w:p>
             <w:r>
-              <w:t>3.0</w:t>
+              <w:t>2.2, 2.3, 2.4</w:t>
             </w:r>
           </w:p>
         </w:tc>
@@ -4038,7 +3912,7 @@
           </w:tcPr>
           <w:p>
             <w:r>
-              <w:t>2.3</w:t>
+              <w:t>2.2</w:t>
             </w:r>
           </w:p>
         </w:tc>
@@ -4058,7 +3932,7 @@
           </w:tcPr>
           <w:p>
             <w:r>
-              <w:t>Modify the script to enable the USB devices that may be disabled but still installed</w:t>
+              <w:t>Modify the script to enable USB power policy modification to bring the hubs into compliance</w:t>
             </w:r>
           </w:p>
         </w:tc>
@@ -4080,7 +3954,7 @@
           </w:tcPr>
           <w:p>
             <w:r>
-              <w:t>2.4</w:t>
+              <w:t>2.3</w:t>
             </w:r>
           </w:p>
         </w:tc>
@@ -4100,7 +3974,7 @@
           </w:tcPr>
           <w:p>
             <w:r>
-              <w:t>Modify the script to enable any disabled network adapters that are not virtual adapters</w:t>
+              <w:t>Modify the script to enable the USB devices that may be disabled but still installed</w:t>
             </w:r>
           </w:p>
         </w:tc>
@@ -4122,8 +3996,7 @@
           </w:tcPr>
           <w:p>
             <w:r>
-              <w:lastRenderedPageBreak/>
-              <w:t>3.0</w:t>
+              <w:t>2.4</w:t>
             </w:r>
           </w:p>
         </w:tc>
@@ -4143,7 +4016,7 @@
           </w:tcPr>
           <w:p>
             <w:r>
-              <w:t>Integration testing on at least 4 unique devices</w:t>
+              <w:t>Modify the script to enable any disabled network adapters that are not virtual adapters</w:t>
             </w:r>
           </w:p>
         </w:tc>
@@ -4153,7 +4026,7 @@
           </w:tcPr>
           <w:p>
             <w:r>
-              <w:t>4.0</w:t>
+              <w:t>3.0</w:t>
             </w:r>
           </w:p>
         </w:tc>
@@ -4165,7 +4038,8 @@
           </w:tcPr>
           <w:p>
             <w:r>
-              <w:t>4.0</w:t>
+              <w:lastRenderedPageBreak/>
+              <w:t>3.0</w:t>
             </w:r>
           </w:p>
         </w:tc>
@@ -4185,7 +4059,7 @@
           </w:tcPr>
           <w:p>
             <w:r>
-              <w:t>Submission to client</w:t>
+              <w:t>Integration testing on at least 4 unique devices</w:t>
             </w:r>
           </w:p>
         </w:tc>
@@ -4200,6 +4074,48 @@
           </w:p>
         </w:tc>
       </w:tr>
+      <w:tr>
+        <w:tc>
+          <w:tcPr>
+            <w:tcW w:w="715" w:type="dxa"/>
+          </w:tcPr>
+          <w:p>
+            <w:r>
+              <w:t>4.0</w:t>
+            </w:r>
+          </w:p>
+        </w:tc>
+        <w:tc>
+          <w:tcPr>
+            <w:tcW w:w="1466" w:type="dxa"/>
+          </w:tcPr>
+          <w:p>
+            <w:r>
+              <w:t>TODO</w:t>
+            </w:r>
+          </w:p>
+        </w:tc>
+        <w:tc>
+          <w:tcPr>
+            <w:tcW w:w="5644" w:type="dxa"/>
+          </w:tcPr>
+          <w:p>
+            <w:r>
+              <w:t>Submission to client</w:t>
+            </w:r>
+          </w:p>
+        </w:tc>
+        <w:tc>
+          <w:tcPr>
+            <w:tcW w:w="1525" w:type="dxa"/>
+          </w:tcPr>
+          <w:p>
+            <w:r>
+              <w:t>4.0</w:t>
+            </w:r>
+          </w:p>
+        </w:tc>
+      </w:tr>
     </w:tbl>
     <w:p/>
     <w:p>
@@ -4229,23 +4145,13 @@
     </w:p>
     <w:p>
       <w:r>
-        <w:t xml:space="preserve">IDE: Notepad++ or </w:t>
-      </w:r>
-      <w:proofErr w:type="spellStart"/>
-      <w:r>
-        <w:t>VSCode</w:t>
-      </w:r>
-      <w:proofErr w:type="spellEnd"/>
-    </w:p>
-    <w:p>
-      <w:r>
-        <w:t xml:space="preserve">Language: </w:t>
-      </w:r>
-      <w:proofErr w:type="spellStart"/>
-      <w:r>
-        <w:t>Powershell</w:t>
-      </w:r>
-      <w:proofErr w:type="spellEnd"/>
+        <w:t>IDE: Notepad++ or VSCode</w:t>
+      </w:r>
+    </w:p>
+    <w:p>
+      <w:r>
+        <w:t>Language: Powershell</w:t>
+      </w:r>
     </w:p>
     <w:p>
       <w:pPr>
@@ -4266,16 +4172,265 @@
       </w:pPr>
       <w:bookmarkStart w:id="22" w:name="_Toc165402233"/>
       <w:r>
-        <w:t xml:space="preserve">Snapshot [Date]  - [Topic]  - </w:t>
-      </w:r>
-      <w:proofErr w:type="gramStart"/>
-      <w:r>
-        <w:t>Comments</w:t>
+        <w:t xml:space="preserve">Snapshot </w:t>
+      </w:r>
+      <w:r>
+        <w:t>2024-05-04</w:t>
+      </w:r>
+      <w:r>
+        <w:t xml:space="preserve">  - </w:t>
+      </w:r>
+      <w:r>
+        <w:t>Finding USB Devices</w:t>
+      </w:r>
+      <w:r>
+        <w:t xml:space="preserve">  - Comments</w:t>
       </w:r>
       <w:bookmarkEnd w:id="22"/>
-      <w:proofErr w:type="gramEnd"/>
+    </w:p>
+    <w:p>
+      <w:r>
+        <w:t>Potential direction:</w:t>
+      </w:r>
+    </w:p>
+    <w:p>
+      <w:r>
+        <w:t>https://learn.microsoft.com/en-us/powershell/module/pnpdevice/get-pnpdevice?view=windowsserver2022-ps</w:t>
+      </w:r>
+      <w:r>
+        <w:br/>
+      </w:r>
+      <w:r>
+        <w:drawing>
+          <wp:inline distT="0" distB="0" distL="0" distR="0" wp14:anchorId="0347E272" wp14:editId="187E1230">
+            <wp:extent cx="3488406" cy="3162300"/>
+            <wp:effectExtent l="0" t="0" r="0" b="0"/>
+            <wp:docPr id="1605143742" name="Picture 1" descr="A screenshot of a computer screen&#10;&#10;Description automatically generated"/>
+            <wp:cNvGraphicFramePr>
+              <a:graphicFrameLocks xmlns:a="http://schemas.openxmlformats.org/drawingml/2006/main" noChangeAspect="1"/>
+            </wp:cNvGraphicFramePr>
+            <a:graphic xmlns:a="http://schemas.openxmlformats.org/drawingml/2006/main">
+              <a:graphicData uri="http://schemas.openxmlformats.org/drawingml/2006/picture">
+                <pic:pic xmlns:pic="http://schemas.openxmlformats.org/drawingml/2006/picture">
+                  <pic:nvPicPr>
+                    <pic:cNvPr id="1605143742" name="Picture 1" descr="A screenshot of a computer screen&#10;&#10;Description automatically generated"/>
+                    <pic:cNvPicPr/>
+                  </pic:nvPicPr>
+                  <pic:blipFill>
+                    <a:blip r:embed="rId9"/>
+                    <a:stretch>
+                      <a:fillRect/>
+                    </a:stretch>
+                  </pic:blipFill>
+                  <pic:spPr>
+                    <a:xfrm>
+                      <a:off x="0" y="0"/>
+                      <a:ext cx="3503140" cy="3175657"/>
+                    </a:xfrm>
+                    <a:prstGeom prst="rect">
+                      <a:avLst/>
+                    </a:prstGeom>
+                  </pic:spPr>
+                </pic:pic>
+              </a:graphicData>
+            </a:graphic>
+          </wp:inline>
+        </w:drawing>
+      </w:r>
+    </w:p>
+    <w:p>
+      <w:r>
+        <w:lastRenderedPageBreak/>
+        <w:t>There might be a gwmi command that we could use but we need to identify the properties.</w:t>
+      </w:r>
+    </w:p>
+    <w:p>
+      <w:hyperlink r:id="rId10" w:history="1">
+        <w:r>
+          <w:rPr>
+            <w:rStyle w:val="Hyperlink"/>
+          </w:rPr>
+          <w:t>https://devblogs.microsoft.com/powershell/displaying-usb-devices-using-wmi/</w:t>
+        </w:r>
+      </w:hyperlink>
+    </w:p>
+    <w:p>
+      <w:r>
+        <w:drawing>
+          <wp:inline distT="0" distB="0" distL="0" distR="0" wp14:anchorId="5061B1E0" wp14:editId="33185CEF">
+            <wp:extent cx="5943600" cy="4337050"/>
+            <wp:effectExtent l="0" t="0" r="0" b="6350"/>
+            <wp:docPr id="1612236659" name="Picture 1" descr="A computer screen shot of a blue screen&#10;&#10;Description automatically generated"/>
+            <wp:cNvGraphicFramePr>
+              <a:graphicFrameLocks xmlns:a="http://schemas.openxmlformats.org/drawingml/2006/main" noChangeAspect="1"/>
+            </wp:cNvGraphicFramePr>
+            <a:graphic xmlns:a="http://schemas.openxmlformats.org/drawingml/2006/main">
+              <a:graphicData uri="http://schemas.openxmlformats.org/drawingml/2006/picture">
+                <pic:pic xmlns:pic="http://schemas.openxmlformats.org/drawingml/2006/picture">
+                  <pic:nvPicPr>
+                    <pic:cNvPr id="1612236659" name="Picture 1" descr="A computer screen shot of a blue screen&#10;&#10;Description automatically generated"/>
+                    <pic:cNvPicPr/>
+                  </pic:nvPicPr>
+                  <pic:blipFill>
+                    <a:blip r:embed="rId11"/>
+                    <a:stretch>
+                      <a:fillRect/>
+                    </a:stretch>
+                  </pic:blipFill>
+                  <pic:spPr>
+                    <a:xfrm>
+                      <a:off x="0" y="0"/>
+                      <a:ext cx="5943600" cy="4337050"/>
+                    </a:xfrm>
+                    <a:prstGeom prst="rect">
+                      <a:avLst/>
+                    </a:prstGeom>
+                  </pic:spPr>
+                </pic:pic>
+              </a:graphicData>
+            </a:graphic>
+          </wp:inline>
+        </w:drawing>
+      </w:r>
+    </w:p>
+    <w:p>
+      <w:r>
+        <w:drawing>
+          <wp:inline distT="0" distB="0" distL="0" distR="0" wp14:anchorId="46D88CD2" wp14:editId="7BE31F25">
+            <wp:extent cx="5943600" cy="1800225"/>
+            <wp:effectExtent l="0" t="0" r="0" b="9525"/>
+            <wp:docPr id="417360995" name="Picture 1" descr="A screenshot of a computer&#10;&#10;Description automatically generated"/>
+            <wp:cNvGraphicFramePr>
+              <a:graphicFrameLocks xmlns:a="http://schemas.openxmlformats.org/drawingml/2006/main" noChangeAspect="1"/>
+            </wp:cNvGraphicFramePr>
+            <a:graphic xmlns:a="http://schemas.openxmlformats.org/drawingml/2006/main">
+              <a:graphicData uri="http://schemas.openxmlformats.org/drawingml/2006/picture">
+                <pic:pic xmlns:pic="http://schemas.openxmlformats.org/drawingml/2006/picture">
+                  <pic:nvPicPr>
+                    <pic:cNvPr id="417360995" name="Picture 1" descr="A screenshot of a computer&#10;&#10;Description automatically generated"/>
+                    <pic:cNvPicPr/>
+                  </pic:nvPicPr>
+                  <pic:blipFill>
+                    <a:blip r:embed="rId12"/>
+                    <a:stretch>
+                      <a:fillRect/>
+                    </a:stretch>
+                  </pic:blipFill>
+                  <pic:spPr>
+                    <a:xfrm>
+                      <a:off x="0" y="0"/>
+                      <a:ext cx="5943600" cy="1800225"/>
+                    </a:xfrm>
+                    <a:prstGeom prst="rect">
+                      <a:avLst/>
+                    </a:prstGeom>
+                  </pic:spPr>
+                </pic:pic>
+              </a:graphicData>
+            </a:graphic>
+          </wp:inline>
+        </w:drawing>
+      </w:r>
+    </w:p>
+    <w:p>
+      <w:r>
+        <w:t>Seems like we’re being brought back to get-wmiobject since the other options are not available</w:t>
+      </w:r>
+    </w:p>
+    <w:p>
+      <w:hyperlink r:id="rId13" w:history="1">
+        <w:r>
+          <w:rPr>
+            <w:rStyle w:val="Hyperlink"/>
+          </w:rPr>
+          <w:t>https://learn.microsoft.com/en-us/powershell/module/microsoft.powershell.management/get-wmiobject?view=powershell-5.1</w:t>
+        </w:r>
+      </w:hyperlink>
+      <w:r>
+        <w:t xml:space="preserve"> </w:t>
+      </w:r>
     </w:p>
     <w:p/>
+    <w:p>
+      <w:r>
+        <w:t>Needed to use some select queries, but wasn’t 100% sure on the syntax.</w:t>
+      </w:r>
+    </w:p>
+    <w:p>
+      <w:hyperlink r:id="rId14" w:history="1">
+        <w:r>
+          <w:rPr>
+            <w:rStyle w:val="Hyperlink"/>
+          </w:rPr>
+          <w:t>https://learn.microsoft.com/en-us/windows/win32/wmisdk/select-statement-for-data-queries</w:t>
+        </w:r>
+      </w:hyperlink>
+    </w:p>
+    <w:p>
+      <w:r>
+        <w:t>So now the next step is figuring out which class it is that I need to use</w:t>
+      </w:r>
+    </w:p>
+    <w:p>
+      <w:hyperlink r:id="rId15" w:history="1">
+        <w:r>
+          <w:rPr>
+            <w:rStyle w:val="Hyperlink"/>
+          </w:rPr>
+          <w:t>https://learn.microsoft.com/en-us/windows/win32/wmisdk/wmi-classes</w:t>
+        </w:r>
+      </w:hyperlink>
+      <w:r>
+        <w:t xml:space="preserve"> </w:t>
+      </w:r>
+    </w:p>
+    <w:p/>
+    <w:p>
+      <w:r>
+        <w:lastRenderedPageBreak/>
+        <w:drawing>
+          <wp:inline distT="0" distB="0" distL="0" distR="0" wp14:anchorId="21163045" wp14:editId="2865FA3C">
+            <wp:extent cx="5943600" cy="7907020"/>
+            <wp:effectExtent l="0" t="0" r="0" b="0"/>
+            <wp:docPr id="1162703023" name="Picture 1" descr="A screenshot of a computer program&#10;&#10;Description automatically generated"/>
+            <wp:cNvGraphicFramePr>
+              <a:graphicFrameLocks xmlns:a="http://schemas.openxmlformats.org/drawingml/2006/main" noChangeAspect="1"/>
+            </wp:cNvGraphicFramePr>
+            <a:graphic xmlns:a="http://schemas.openxmlformats.org/drawingml/2006/main">
+              <a:graphicData uri="http://schemas.openxmlformats.org/drawingml/2006/picture">
+                <pic:pic xmlns:pic="http://schemas.openxmlformats.org/drawingml/2006/picture">
+                  <pic:nvPicPr>
+                    <pic:cNvPr id="1162703023" name="Picture 1" descr="A screenshot of a computer program&#10;&#10;Description automatically generated"/>
+                    <pic:cNvPicPr/>
+                  </pic:nvPicPr>
+                  <pic:blipFill>
+                    <a:blip r:embed="rId16"/>
+                    <a:stretch>
+                      <a:fillRect/>
+                    </a:stretch>
+                  </pic:blipFill>
+                  <pic:spPr>
+                    <a:xfrm>
+                      <a:off x="0" y="0"/>
+                      <a:ext cx="5943600" cy="7907020"/>
+                    </a:xfrm>
+                    <a:prstGeom prst="rect">
+                      <a:avLst/>
+                    </a:prstGeom>
+                  </pic:spPr>
+                </pic:pic>
+              </a:graphicData>
+            </a:graphic>
+          </wp:inline>
+        </w:drawing>
+      </w:r>
+    </w:p>
+    <w:p>
+      <w:r>
+        <w:lastRenderedPageBreak/>
+        <w:t>The property that needs to be altered is the PowerManagementSupported property but that property is read-only meaning that there is some other channel through which this setting is adjusted.  There may be a possibility that it is related to the registry keys for the device but that isn’t something that can be said with 100% confidence.  This will have to be picked back up another day.</w:t>
+      </w:r>
+    </w:p>
     <w:p>
       <w:pPr>
         <w:pStyle w:val="Heading2"/>
@@ -4468,120 +4623,119 @@
       </w:pPr>
       <w:bookmarkStart w:id="26" w:name="_Toc165402237"/>
       <w:r>
+        <w:t>Spacing standards</w:t>
+      </w:r>
+      <w:bookmarkEnd w:id="26"/>
+    </w:p>
+    <w:p/>
+    <w:p>
+      <w:pPr>
+        <w:pStyle w:val="Heading3"/>
+      </w:pPr>
+      <w:bookmarkStart w:id="27" w:name="_Toc165402238"/>
+      <w:r>
+        <w:t>Contribution Standards</w:t>
+      </w:r>
+      <w:bookmarkEnd w:id="27"/>
+    </w:p>
+    <w:p>
+      <w:r>
+        <w:t>Contribute often, and document every change made using clean code, commenting, and the updated project documentation document.</w:t>
+      </w:r>
+    </w:p>
+    <w:p>
+      <w:pPr>
+        <w:pStyle w:val="Heading3"/>
+      </w:pPr>
+      <w:bookmarkStart w:id="28" w:name="_Toc165402239"/>
+      <w:r>
+        <w:t>Testing Standards</w:t>
+      </w:r>
+      <w:bookmarkEnd w:id="28"/>
+    </w:p>
+    <w:p/>
+    <w:p>
+      <w:pPr>
+        <w:pStyle w:val="Heading3"/>
+      </w:pPr>
+      <w:bookmarkStart w:id="29" w:name="_Toc165402240"/>
+      <w:r>
+        <w:t>Documentation Standards</w:t>
+      </w:r>
+      <w:bookmarkEnd w:id="29"/>
+    </w:p>
+    <w:p/>
+    <w:p>
+      <w:pPr>
+        <w:pStyle w:val="Heading1"/>
+      </w:pPr>
+      <w:bookmarkStart w:id="30" w:name="_Toc165402241"/>
+      <w:r>
         <w:lastRenderedPageBreak/>
-        <w:t>Spacing standards</w:t>
-      </w:r>
-      <w:bookmarkEnd w:id="26"/>
+        <w:t>Quality Assurance</w:t>
+      </w:r>
+      <w:bookmarkEnd w:id="30"/>
+    </w:p>
+    <w:p>
+      <w:pPr>
+        <w:pStyle w:val="Heading2"/>
+      </w:pPr>
+      <w:bookmarkStart w:id="31" w:name="_Toc165402242"/>
+      <w:r>
+        <w:t>Quality Assurance Plan</w:t>
+      </w:r>
+      <w:bookmarkEnd w:id="31"/>
     </w:p>
     <w:p/>
     <w:p>
       <w:pPr>
-        <w:pStyle w:val="Heading3"/>
-      </w:pPr>
-      <w:bookmarkStart w:id="27" w:name="_Toc165402238"/>
-      <w:r>
-        <w:t>Contribution Standards</w:t>
-      </w:r>
-      <w:bookmarkEnd w:id="27"/>
-    </w:p>
-    <w:p>
-      <w:r>
-        <w:t>Contribute often, and document every change made using clean code, commenting, and the updated project documentation document.</w:t>
-      </w:r>
-    </w:p>
-    <w:p>
-      <w:pPr>
-        <w:pStyle w:val="Heading3"/>
-      </w:pPr>
-      <w:bookmarkStart w:id="28" w:name="_Toc165402239"/>
-      <w:r>
-        <w:t>Testing Standards</w:t>
-      </w:r>
-      <w:bookmarkEnd w:id="28"/>
+        <w:pStyle w:val="Heading2"/>
+      </w:pPr>
+      <w:bookmarkStart w:id="32" w:name="_Toc165402243"/>
+      <w:r>
+        <w:t>Testing Snapshots</w:t>
+      </w:r>
+      <w:bookmarkEnd w:id="32"/>
     </w:p>
     <w:p/>
     <w:p>
       <w:pPr>
-        <w:pStyle w:val="Heading3"/>
-      </w:pPr>
-      <w:bookmarkStart w:id="29" w:name="_Toc165402240"/>
-      <w:r>
-        <w:t>Documentation Standards</w:t>
-      </w:r>
-      <w:bookmarkEnd w:id="29"/>
+        <w:pStyle w:val="Heading1"/>
+      </w:pPr>
+      <w:bookmarkStart w:id="33" w:name="_Toc165402244"/>
+      <w:r>
+        <w:t>Deployment</w:t>
+      </w:r>
+      <w:bookmarkEnd w:id="33"/>
+    </w:p>
+    <w:p>
+      <w:pPr>
+        <w:pStyle w:val="Heading2"/>
+      </w:pPr>
+      <w:bookmarkStart w:id="34" w:name="_Toc165402245"/>
+      <w:r>
+        <w:t>Deployment Plan</w:t>
+      </w:r>
+      <w:bookmarkEnd w:id="34"/>
     </w:p>
     <w:p/>
     <w:p>
       <w:pPr>
+        <w:pStyle w:val="Heading2"/>
+      </w:pPr>
+      <w:bookmarkStart w:id="35" w:name="_Toc165402246"/>
+      <w:r>
+        <w:t>Deployment Retrospective</w:t>
+      </w:r>
+      <w:bookmarkEnd w:id="35"/>
+    </w:p>
+    <w:p/>
+    <w:p>
+      <w:pPr>
         <w:pStyle w:val="Heading1"/>
       </w:pPr>
-      <w:bookmarkStart w:id="30" w:name="_Toc165402241"/>
-      <w:r>
-        <w:t>Quality Assurance</w:t>
-      </w:r>
-      <w:bookmarkEnd w:id="30"/>
-    </w:p>
-    <w:p>
-      <w:pPr>
-        <w:pStyle w:val="Heading2"/>
-      </w:pPr>
-      <w:bookmarkStart w:id="31" w:name="_Toc165402242"/>
-      <w:r>
-        <w:t>Quality Assurance Plan</w:t>
-      </w:r>
-      <w:bookmarkEnd w:id="31"/>
-    </w:p>
-    <w:p/>
-    <w:p>
-      <w:pPr>
-        <w:pStyle w:val="Heading2"/>
-      </w:pPr>
-      <w:bookmarkStart w:id="32" w:name="_Toc165402243"/>
-      <w:r>
-        <w:t>Testing Snapshots</w:t>
-      </w:r>
-      <w:bookmarkEnd w:id="32"/>
-    </w:p>
-    <w:p/>
-    <w:p>
-      <w:pPr>
-        <w:pStyle w:val="Heading1"/>
-      </w:pPr>
-      <w:bookmarkStart w:id="33" w:name="_Toc165402244"/>
-      <w:r>
-        <w:t>Deployment</w:t>
-      </w:r>
-      <w:bookmarkEnd w:id="33"/>
-    </w:p>
-    <w:p>
-      <w:pPr>
-        <w:pStyle w:val="Heading2"/>
-      </w:pPr>
-      <w:bookmarkStart w:id="34" w:name="_Toc165402245"/>
-      <w:r>
-        <w:t>Deployment Plan</w:t>
-      </w:r>
-      <w:bookmarkEnd w:id="34"/>
-    </w:p>
-    <w:p/>
-    <w:p>
-      <w:pPr>
-        <w:pStyle w:val="Heading2"/>
-      </w:pPr>
-      <w:bookmarkStart w:id="35" w:name="_Toc165402246"/>
-      <w:r>
-        <w:t>Deployment Retrospective</w:t>
-      </w:r>
-      <w:bookmarkEnd w:id="35"/>
-    </w:p>
-    <w:p/>
-    <w:p>
-      <w:pPr>
-        <w:pStyle w:val="Heading1"/>
-      </w:pPr>
       <w:bookmarkStart w:id="36" w:name="_Toc165402247"/>
       <w:r>
-        <w:lastRenderedPageBreak/>
         <w:t>Project Learnings and Post-Mortem</w:t>
       </w:r>
       <w:bookmarkEnd w:id="36"/>
@@ -4650,7 +4804,7 @@
       </w:r>
     </w:p>
     <w:p>
-      <w:hyperlink r:id="rId9" w:history="1">
+      <w:hyperlink r:id="rId17" w:history="1">
         <w:r>
           <w:rPr>
             <w:rStyle w:val="Hyperlink"/>
@@ -4665,7 +4819,7 @@
       </w:r>
     </w:p>
     <w:p>
-      <w:hyperlink r:id="rId10" w:history="1">
+      <w:hyperlink r:id="rId18" w:history="1">
         <w:r>
           <w:rPr>
             <w:rStyle w:val="Hyperlink"/>
@@ -4679,16 +4833,11 @@
     </w:p>
     <w:p>
       <w:r>
-        <w:t>Using Get-</w:t>
-      </w:r>
-      <w:proofErr w:type="spellStart"/>
-      <w:r>
-        <w:t>WMIObject</w:t>
-      </w:r>
-      <w:proofErr w:type="spellEnd"/>
-    </w:p>
-    <w:p>
-      <w:hyperlink r:id="rId11" w:history="1">
+        <w:t>Using Get-WMIObject</w:t>
+      </w:r>
+    </w:p>
+    <w:p>
+      <w:hyperlink r:id="rId19" w:history="1">
         <w:r>
           <w:rPr>
             <w:rStyle w:val="Hyperlink"/>
@@ -4706,7 +4855,7 @@
       </w:r>
     </w:p>
     <w:p>
-      <w:hyperlink r:id="rId12" w:history="1">
+      <w:hyperlink r:id="rId20" w:history="1">
         <w:r>
           <w:rPr>
             <w:rStyle w:val="Hyperlink"/>
@@ -4719,7 +4868,7 @@
       </w:r>
     </w:p>
     <w:sectPr>
-      <w:footerReference w:type="default" r:id="rId13"/>
+      <w:footerReference w:type="default" r:id="rId21"/>
       <w:pgSz w:w="12240" w:h="15840"/>
       <w:pgMar w:top="1440" w:right="1440" w:bottom="1440" w:left="1440" w:header="720" w:footer="720" w:gutter="0"/>
       <w:cols w:space="720"/>
@@ -4922,6 +5071,119 @@
     <w:numStyleLink w:val="TODO"/>
   </w:abstractNum>
   <w:abstractNum w:abstractNumId="2" w15:restartNumberingAfterBreak="0">
+    <w:nsid w:val="4F8D22D2"/>
+    <w:multiLevelType w:val="multilevel"/>
+    <w:tmpl w:val="359C3474"/>
+    <w:lvl w:ilvl="0">
+      <w:start w:val="1"/>
+      <w:numFmt w:val="decimal"/>
+      <w:lvlText w:val="%1.0."/>
+      <w:lvlJc w:val="left"/>
+      <w:pPr>
+        <w:ind w:left="720" w:hanging="720"/>
+      </w:pPr>
+      <w:rPr>
+        <w:rFonts w:hint="default"/>
+      </w:rPr>
+    </w:lvl>
+    <w:lvl w:ilvl="1">
+      <w:start w:val="1"/>
+      <w:numFmt w:val="decimal"/>
+      <w:lvlText w:val="%1.%2."/>
+      <w:lvlJc w:val="left"/>
+      <w:pPr>
+        <w:ind w:left="1080" w:hanging="360"/>
+      </w:pPr>
+      <w:rPr>
+        <w:rFonts w:hint="default"/>
+      </w:rPr>
+    </w:lvl>
+    <w:lvl w:ilvl="2">
+      <w:start w:val="1"/>
+      <w:numFmt w:val="decimal"/>
+      <w:lvlText w:val="%1.%2.%3."/>
+      <w:lvlJc w:val="left"/>
+      <w:pPr>
+        <w:ind w:left="2160" w:hanging="720"/>
+      </w:pPr>
+      <w:rPr>
+        <w:rFonts w:hint="default"/>
+      </w:rPr>
+    </w:lvl>
+    <w:lvl w:ilvl="3">
+      <w:start w:val="1"/>
+      <w:numFmt w:val="decimal"/>
+      <w:lvlText w:val="%1.%2.%3.%4."/>
+      <w:lvlJc w:val="left"/>
+      <w:pPr>
+        <w:ind w:left="2880" w:hanging="720"/>
+      </w:pPr>
+      <w:rPr>
+        <w:rFonts w:hint="default"/>
+      </w:rPr>
+    </w:lvl>
+    <w:lvl w:ilvl="4">
+      <w:start w:val="1"/>
+      <w:numFmt w:val="decimal"/>
+      <w:lvlText w:val="%1.%2.%3.%4.%5."/>
+      <w:lvlJc w:val="left"/>
+      <w:pPr>
+        <w:ind w:left="3960" w:hanging="1080"/>
+      </w:pPr>
+      <w:rPr>
+        <w:rFonts w:hint="default"/>
+      </w:rPr>
+    </w:lvl>
+    <w:lvl w:ilvl="5">
+      <w:start w:val="1"/>
+      <w:numFmt w:val="decimal"/>
+      <w:lvlText w:val="%1.%2.%3.%4.%5.%6."/>
+      <w:lvlJc w:val="left"/>
+      <w:pPr>
+        <w:ind w:left="4680" w:hanging="1080"/>
+      </w:pPr>
+      <w:rPr>
+        <w:rFonts w:hint="default"/>
+      </w:rPr>
+    </w:lvl>
+    <w:lvl w:ilvl="6">
+      <w:start w:val="1"/>
+      <w:numFmt w:val="decimal"/>
+      <w:lvlText w:val="%1.%2.%3.%4.%5.%6.%7."/>
+      <w:lvlJc w:val="left"/>
+      <w:pPr>
+        <w:ind w:left="5760" w:hanging="1440"/>
+      </w:pPr>
+      <w:rPr>
+        <w:rFonts w:hint="default"/>
+      </w:rPr>
+    </w:lvl>
+    <w:lvl w:ilvl="7">
+      <w:start w:val="1"/>
+      <w:numFmt w:val="decimal"/>
+      <w:lvlText w:val="%1.%2.%3.%4.%5.%6.%7.%8."/>
+      <w:lvlJc w:val="left"/>
+      <w:pPr>
+        <w:ind w:left="6480" w:hanging="1440"/>
+      </w:pPr>
+      <w:rPr>
+        <w:rFonts w:hint="default"/>
+      </w:rPr>
+    </w:lvl>
+    <w:lvl w:ilvl="8">
+      <w:start w:val="1"/>
+      <w:numFmt w:val="decimal"/>
+      <w:lvlText w:val="%1.%2.%3.%4.%5.%6.%7.%8.%9."/>
+      <w:lvlJc w:val="left"/>
+      <w:pPr>
+        <w:ind w:left="7560" w:hanging="1800"/>
+      </w:pPr>
+      <w:rPr>
+        <w:rFonts w:hint="default"/>
+      </w:rPr>
+    </w:lvl>
+  </w:abstractNum>
+  <w:abstractNum w:abstractNumId="3" w15:restartNumberingAfterBreak="0">
     <w:nsid w:val="56BF158D"/>
     <w:multiLevelType w:val="hybridMultilevel"/>
     <w:tmpl w:val="1204A0AC"/>
@@ -5034,7 +5296,7 @@
       </w:rPr>
     </w:lvl>
   </w:abstractNum>
-  <w:abstractNum w:abstractNumId="3" w15:restartNumberingAfterBreak="0">
+  <w:abstractNum w:abstractNumId="4" w15:restartNumberingAfterBreak="0">
     <w:nsid w:val="769F0FE0"/>
     <w:multiLevelType w:val="hybridMultilevel"/>
     <w:tmpl w:val="D8302E44"/>
@@ -5130,9 +5392,12 @@
     <w:abstractNumId w:val="1"/>
   </w:num>
   <w:num w:numId="3" w16cid:durableId="1053117270">
+    <w:abstractNumId w:val="4"/>
+  </w:num>
+  <w:num w:numId="4" w16cid:durableId="1147014566">
     <w:abstractNumId w:val="3"/>
   </w:num>
-  <w:num w:numId="4" w16cid:durableId="1147014566">
+  <w:num w:numId="5" w16cid:durableId="1472333305">
     <w:abstractNumId w:val="2"/>
   </w:num>
 </w:numbering>

</xml_diff>

<commit_message>
Commands for getting the list of devices identified
</commit_message>
<xml_diff>
--- a/Project_Documentation--Peripheral Sleep Config Bandaid.docx
+++ b/Project_Documentation--Peripheral Sleep Config Bandaid.docx
@@ -16,8 +16,13 @@
         <w:br/>
       </w:r>
       <w:r>
-        <w:t>Peripheral Sleep Config Bandaid</w:t>
-      </w:r>
+        <w:t xml:space="preserve">Peripheral Sleep Config </w:t>
+      </w:r>
+      <w:proofErr w:type="spellStart"/>
+      <w:r>
+        <w:t>Bandaid</w:t>
+      </w:r>
+      <w:proofErr w:type="spellEnd"/>
     </w:p>
     <w:p>
       <w:pPr>
@@ -3126,12 +3131,28 @@
     </w:p>
     <w:p>
       <w:r>
-        <w:t>All systems being addressed are Windows based systems due to the use of Powershell.  Script may be used by a less technical person, meaning that the script needs to be a single document, or the probability of user increases exponentially.</w:t>
-      </w:r>
-    </w:p>
-    <w:p>
-      <w:r>
-        <w:t xml:space="preserve">Most systems within the fleet will be running a version of Powershell that still has the WMI command interface.  </w:t>
+        <w:t xml:space="preserve">All systems being addressed are Windows based systems due to the use of </w:t>
+      </w:r>
+      <w:proofErr w:type="spellStart"/>
+      <w:r>
+        <w:t>Powershell</w:t>
+      </w:r>
+      <w:proofErr w:type="spellEnd"/>
+      <w:r>
+        <w:t>.  Script may be used by a less technical person, meaning that the script needs to be a single document, or the probability of user increases exponentially.</w:t>
+      </w:r>
+    </w:p>
+    <w:p>
+      <w:r>
+        <w:t xml:space="preserve">Most systems within the fleet will be running a version of </w:t>
+      </w:r>
+      <w:proofErr w:type="spellStart"/>
+      <w:r>
+        <w:t>Powershell</w:t>
+      </w:r>
+      <w:proofErr w:type="spellEnd"/>
+      <w:r>
+        <w:t xml:space="preserve"> that still has the WMI command interface.  </w:t>
       </w:r>
       <w:r>
         <w:t>But this can be validated with this command:</w:t>
@@ -3285,12 +3306,12 @@
     </w:p>
     <w:p>
       <w:r>
+        <w:lastRenderedPageBreak/>
         <w:t xml:space="preserve">Then we will go through each of those devices and then disable sleep, WMI may have a faster way to do this but the easiest solution to implement would be a simple loop.  Will consider alternative solutions if there is time. </w:t>
       </w:r>
     </w:p>
     <w:p>
       <w:r>
-        <w:lastRenderedPageBreak/>
         <w:t xml:space="preserve">Then we will get the list of network adapters that are disabled, and then enable all of them.  This will have a side effect of also enabling any problematic devices with known issues that haven’t been completely replaced if there is an ongoing issue with them, so a notice will need to be posted for those types of situations.  </w:t>
       </w:r>
     </w:p>
@@ -3352,7 +3373,15 @@
         </w:numPr>
       </w:pPr>
       <w:r>
-        <w:t>Checks the enable/disable status of network adapters and physical wifi devices</w:t>
+        <w:t xml:space="preserve">Checks the enable/disable status of network adapters and physical </w:t>
+      </w:r>
+      <w:proofErr w:type="spellStart"/>
+      <w:r>
+        <w:t>wifi</w:t>
+      </w:r>
+      <w:proofErr w:type="spellEnd"/>
+      <w:r>
+        <w:t xml:space="preserve"> devices</w:t>
       </w:r>
     </w:p>
     <w:p>
@@ -3480,7 +3509,15 @@
         </w:numPr>
       </w:pPr>
       <w:r>
-        <w:t>Checking status of installed network adapters and physical wifi devices</w:t>
+        <w:t xml:space="preserve">Checking status of installed network adapters and physical </w:t>
+      </w:r>
+      <w:proofErr w:type="spellStart"/>
+      <w:r>
+        <w:t>wifi</w:t>
+      </w:r>
+      <w:proofErr w:type="spellEnd"/>
+      <w:r>
+        <w:t xml:space="preserve"> devices</w:t>
       </w:r>
     </w:p>
     <w:p>
@@ -3532,6 +3569,7 @@
       </w:pPr>
       <w:bookmarkStart w:id="17" w:name="_Toc165402228"/>
       <w:r>
+        <w:lastRenderedPageBreak/>
         <w:t>External Requirements</w:t>
       </w:r>
       <w:bookmarkEnd w:id="17"/>
@@ -3543,7 +3581,6 @@
       </w:pPr>
       <w:bookmarkStart w:id="18" w:name="_Toc165402229"/>
       <w:r>
-        <w:lastRenderedPageBreak/>
         <w:t>Project Roadmap</w:t>
       </w:r>
       <w:bookmarkEnd w:id="18"/>
@@ -3996,6 +4033,7 @@
           </w:tcPr>
           <w:p>
             <w:r>
+              <w:lastRenderedPageBreak/>
               <w:t>2.4</w:t>
             </w:r>
           </w:p>
@@ -4038,7 +4076,6 @@
           </w:tcPr>
           <w:p>
             <w:r>
-              <w:lastRenderedPageBreak/>
               <w:t>3.0</w:t>
             </w:r>
           </w:p>
@@ -4145,13 +4182,23 @@
     </w:p>
     <w:p>
       <w:r>
-        <w:t>IDE: Notepad++ or VSCode</w:t>
-      </w:r>
-    </w:p>
-    <w:p>
-      <w:r>
-        <w:t>Language: Powershell</w:t>
-      </w:r>
+        <w:t xml:space="preserve">IDE: Notepad++ or </w:t>
+      </w:r>
+      <w:proofErr w:type="spellStart"/>
+      <w:r>
+        <w:t>VSCode</w:t>
+      </w:r>
+      <w:proofErr w:type="spellEnd"/>
+    </w:p>
+    <w:p>
+      <w:r>
+        <w:t xml:space="preserve">Language: </w:t>
+      </w:r>
+      <w:proofErr w:type="spellStart"/>
+      <w:r>
+        <w:t>Powershell</w:t>
+      </w:r>
+      <w:proofErr w:type="spellEnd"/>
     </w:p>
     <w:p>
       <w:pPr>
@@ -4195,12 +4242,16 @@
     </w:p>
     <w:p>
       <w:r>
+        <w:lastRenderedPageBreak/>
         <w:t>https://learn.microsoft.com/en-us/powershell/module/pnpdevice/get-pnpdevice?view=windowsserver2022-ps</w:t>
       </w:r>
       <w:r>
         <w:br/>
       </w:r>
       <w:r>
+        <w:rPr>
+          <w:noProof/>
+        </w:rPr>
         <w:drawing>
           <wp:inline distT="0" distB="0" distL="0" distR="0" wp14:anchorId="0347E272" wp14:editId="187E1230">
             <wp:extent cx="3488406" cy="3162300"/>
@@ -4240,8 +4291,15 @@
     </w:p>
     <w:p>
       <w:r>
-        <w:lastRenderedPageBreak/>
-        <w:t>There might be a gwmi command that we could use but we need to identify the properties.</w:t>
+        <w:t xml:space="preserve">There might be a </w:t>
+      </w:r>
+      <w:proofErr w:type="spellStart"/>
+      <w:r>
+        <w:t>gwmi</w:t>
+      </w:r>
+      <w:proofErr w:type="spellEnd"/>
+      <w:r>
+        <w:t xml:space="preserve"> command that we could use but we need to identify the properties.</w:t>
       </w:r>
     </w:p>
     <w:p>
@@ -4256,6 +4314,10 @@
     </w:p>
     <w:p>
       <w:r>
+        <w:rPr>
+          <w:noProof/>
+        </w:rPr>
+        <w:lastRenderedPageBreak/>
         <w:drawing>
           <wp:inline distT="0" distB="0" distL="0" distR="0" wp14:anchorId="5061B1E0" wp14:editId="33185CEF">
             <wp:extent cx="5943600" cy="4337050"/>
@@ -4295,6 +4357,9 @@
     </w:p>
     <w:p>
       <w:r>
+        <w:rPr>
+          <w:noProof/>
+        </w:rPr>
         <w:drawing>
           <wp:inline distT="0" distB="0" distL="0" distR="0" wp14:anchorId="46D88CD2" wp14:editId="7BE31F25">
             <wp:extent cx="5943600" cy="1800225"/>
@@ -4334,7 +4399,15 @@
     </w:p>
     <w:p>
       <w:r>
-        <w:t>Seems like we’re being brought back to get-wmiobject since the other options are not available</w:t>
+        <w:t>Seems like we’re being brought back to get-</w:t>
+      </w:r>
+      <w:proofErr w:type="spellStart"/>
+      <w:r>
+        <w:t>wmiobject</w:t>
+      </w:r>
+      <w:proofErr w:type="spellEnd"/>
+      <w:r>
+        <w:t xml:space="preserve"> since the other options are not available</w:t>
       </w:r>
     </w:p>
     <w:p>
@@ -4387,6 +4460,9 @@
     <w:p/>
     <w:p>
       <w:r>
+        <w:rPr>
+          <w:noProof/>
+        </w:rPr>
         <w:lastRenderedPageBreak/>
         <w:drawing>
           <wp:inline distT="0" distB="0" distL="0" distR="0" wp14:anchorId="21163045" wp14:editId="2865FA3C">
@@ -4428,8 +4504,588 @@
     <w:p>
       <w:r>
         <w:lastRenderedPageBreak/>
-        <w:t>The property that needs to be altered is the PowerManagementSupported property but that property is read-only meaning that there is some other channel through which this setting is adjusted.  There may be a possibility that it is related to the registry keys for the device but that isn’t something that can be said with 100% confidence.  This will have to be picked back up another day.</w:t>
-      </w:r>
+        <w:t xml:space="preserve">The property that needs to be altered is the </w:t>
+      </w:r>
+      <w:proofErr w:type="spellStart"/>
+      <w:r>
+        <w:t>PowerManagementSupported</w:t>
+      </w:r>
+      <w:proofErr w:type="spellEnd"/>
+      <w:r>
+        <w:t xml:space="preserve"> property but that property is read-only meaning that there is some other channel through which this setting is adjusted.  There may be a possibility that it is related to the registry keys for the device but that isn’t something that can be said with 100% confidence.  This will have to be picked back up another day.</w:t>
+      </w:r>
+    </w:p>
+    <w:p>
+      <w:pPr>
+        <w:pStyle w:val="Heading3"/>
+      </w:pPr>
+      <w:r>
+        <w:t>Snapshot 2024-05-0</w:t>
+      </w:r>
+      <w:r>
+        <w:t>6</w:t>
+      </w:r>
+      <w:r>
+        <w:t xml:space="preserve">  - Finding USB Devices  - Comments</w:t>
+      </w:r>
+    </w:p>
+    <w:p>
+      <w:hyperlink r:id="rId17" w:history="1">
+        <w:r>
+          <w:rPr>
+            <w:rStyle w:val="Hyperlink"/>
+          </w:rPr>
+          <w:t>https://superuser.com/questions/1075067/how-can-i-disable-power-saving-for-all-devices-in-device-manager</w:t>
+        </w:r>
+      </w:hyperlink>
+    </w:p>
+    <w:p>
+      <w:r>
+        <w:t>using the suggestion found here, I could use Get-</w:t>
+      </w:r>
+      <w:proofErr w:type="spellStart"/>
+      <w:r>
+        <w:t>CimInstance</w:t>
+      </w:r>
+      <w:proofErr w:type="spellEnd"/>
+      <w:r>
+        <w:t xml:space="preserve"> and Set-</w:t>
+      </w:r>
+      <w:proofErr w:type="spellStart"/>
+      <w:r>
+        <w:t>CimInstance</w:t>
+      </w:r>
+      <w:proofErr w:type="spellEnd"/>
+      <w:r>
+        <w:t xml:space="preserve"> to control the power management feature of devices.  With the first command as suggested from </w:t>
+      </w:r>
+    </w:p>
+    <w:p>
+      <w:r>
+        <w:drawing>
+          <wp:inline distT="0" distB="0" distL="0" distR="0" wp14:anchorId="27F97D3C" wp14:editId="45E48C3D">
+            <wp:extent cx="5943600" cy="2402205"/>
+            <wp:effectExtent l="0" t="0" r="0" b="0"/>
+            <wp:docPr id="1145394822" name="Picture 1" descr="A screenshot of a computer&#10;&#10;Description automatically generated"/>
+            <wp:cNvGraphicFramePr>
+              <a:graphicFrameLocks xmlns:a="http://schemas.openxmlformats.org/drawingml/2006/main" noChangeAspect="1"/>
+            </wp:cNvGraphicFramePr>
+            <a:graphic xmlns:a="http://schemas.openxmlformats.org/drawingml/2006/main">
+              <a:graphicData uri="http://schemas.openxmlformats.org/drawingml/2006/picture">
+                <pic:pic xmlns:pic="http://schemas.openxmlformats.org/drawingml/2006/picture">
+                  <pic:nvPicPr>
+                    <pic:cNvPr id="1145394822" name="Picture 1" descr="A screenshot of a computer&#10;&#10;Description automatically generated"/>
+                    <pic:cNvPicPr/>
+                  </pic:nvPicPr>
+                  <pic:blipFill>
+                    <a:blip r:embed="rId18"/>
+                    <a:stretch>
+                      <a:fillRect/>
+                    </a:stretch>
+                  </pic:blipFill>
+                  <pic:spPr>
+                    <a:xfrm>
+                      <a:off x="0" y="0"/>
+                      <a:ext cx="5943600" cy="2402205"/>
+                    </a:xfrm>
+                    <a:prstGeom prst="rect">
+                      <a:avLst/>
+                    </a:prstGeom>
+                  </pic:spPr>
+                </pic:pic>
+              </a:graphicData>
+            </a:graphic>
+          </wp:inline>
+        </w:drawing>
+      </w:r>
+    </w:p>
+    <w:p>
+      <w:r>
+        <w:t>Playing off of that, and realizing that the instance ids from Get-</w:t>
+      </w:r>
+      <w:proofErr w:type="spellStart"/>
+      <w:r>
+        <w:t>PNPDevice</w:t>
+      </w:r>
+      <w:proofErr w:type="spellEnd"/>
+      <w:r>
+        <w:t xml:space="preserve"> are the same as Get-</w:t>
+      </w:r>
+      <w:proofErr w:type="spellStart"/>
+      <w:r>
+        <w:t>CimInstance</w:t>
+      </w:r>
+      <w:proofErr w:type="spellEnd"/>
+      <w:r>
+        <w:t>, I decided to filter down to a command that looks only at the devices that I am seeking</w:t>
+      </w:r>
+    </w:p>
+    <w:p>
+      <w:r>
+        <w:drawing>
+          <wp:inline distT="0" distB="0" distL="0" distR="0" wp14:anchorId="7ED4837E" wp14:editId="15EF5F8C">
+            <wp:extent cx="5943600" cy="1092200"/>
+            <wp:effectExtent l="0" t="0" r="0" b="0"/>
+            <wp:docPr id="1974321078" name="Picture 1" descr="A screen shot of a computer&#10;&#10;Description automatically generated"/>
+            <wp:cNvGraphicFramePr>
+              <a:graphicFrameLocks xmlns:a="http://schemas.openxmlformats.org/drawingml/2006/main" noChangeAspect="1"/>
+            </wp:cNvGraphicFramePr>
+            <a:graphic xmlns:a="http://schemas.openxmlformats.org/drawingml/2006/main">
+              <a:graphicData uri="http://schemas.openxmlformats.org/drawingml/2006/picture">
+                <pic:pic xmlns:pic="http://schemas.openxmlformats.org/drawingml/2006/picture">
+                  <pic:nvPicPr>
+                    <pic:cNvPr id="1974321078" name="Picture 1" descr="A screen shot of a computer&#10;&#10;Description automatically generated"/>
+                    <pic:cNvPicPr/>
+                  </pic:nvPicPr>
+                  <pic:blipFill>
+                    <a:blip r:embed="rId19"/>
+                    <a:stretch>
+                      <a:fillRect/>
+                    </a:stretch>
+                  </pic:blipFill>
+                  <pic:spPr>
+                    <a:xfrm>
+                      <a:off x="0" y="0"/>
+                      <a:ext cx="5943600" cy="1092200"/>
+                    </a:xfrm>
+                    <a:prstGeom prst="rect">
+                      <a:avLst/>
+                    </a:prstGeom>
+                  </pic:spPr>
+                </pic:pic>
+              </a:graphicData>
+            </a:graphic>
+          </wp:inline>
+        </w:drawing>
+      </w:r>
+    </w:p>
+    <w:p>
+      <w:r>
+        <w:t>Get-</w:t>
+      </w:r>
+      <w:proofErr w:type="spellStart"/>
+      <w:r>
+        <w:t>CimInstance</w:t>
+      </w:r>
+      <w:proofErr w:type="spellEnd"/>
+      <w:r>
+        <w:t xml:space="preserve"> -</w:t>
+      </w:r>
+      <w:proofErr w:type="spellStart"/>
+      <w:r>
+        <w:t>ClassName</w:t>
+      </w:r>
+      <w:proofErr w:type="spellEnd"/>
+      <w:r>
+        <w:t xml:space="preserve"> </w:t>
+      </w:r>
+      <w:proofErr w:type="spellStart"/>
+      <w:r>
+        <w:t>MSPower_DeviceEnable</w:t>
+      </w:r>
+      <w:proofErr w:type="spellEnd"/>
+      <w:r>
+        <w:t xml:space="preserve"> -namespace root\</w:t>
+      </w:r>
+      <w:proofErr w:type="spellStart"/>
+      <w:r>
+        <w:t>wmi</w:t>
+      </w:r>
+      <w:proofErr w:type="spellEnd"/>
+      <w:r>
+        <w:t xml:space="preserve"> | where {$_.</w:t>
+      </w:r>
+      <w:proofErr w:type="spellStart"/>
+      <w:r>
+        <w:t>InstanceName</w:t>
+      </w:r>
+      <w:proofErr w:type="spellEnd"/>
+      <w:r>
+        <w:t xml:space="preserve"> -like "*USB*"}</w:t>
+      </w:r>
+    </w:p>
+    <w:p>
+      <w:r>
+        <w:lastRenderedPageBreak/>
+        <w:t xml:space="preserve">The above command will get every single USB device that is handled under </w:t>
+      </w:r>
+      <w:proofErr w:type="spellStart"/>
+      <w:r>
+        <w:t>MSPower_DeviceEnable</w:t>
+      </w:r>
+      <w:proofErr w:type="spellEnd"/>
+      <w:r>
+        <w:t xml:space="preserve"> which enables windows modern standby on these devices.</w:t>
+      </w:r>
+    </w:p>
+    <w:p>
+      <w:r>
+        <w:t>Learning a bit more about get-</w:t>
+      </w:r>
+      <w:proofErr w:type="spellStart"/>
+      <w:r>
+        <w:t>CimInstance</w:t>
+      </w:r>
+      <w:proofErr w:type="spellEnd"/>
+    </w:p>
+    <w:p>
+      <w:hyperlink r:id="rId20" w:history="1">
+        <w:r>
+          <w:rPr>
+            <w:rStyle w:val="Hyperlink"/>
+          </w:rPr>
+          <w:t>https://learn.microsoft.com/en-us/powershell/module/cimcmdlets/get-ciminstance?view=powershell-7.4</w:t>
+        </w:r>
+      </w:hyperlink>
+      <w:r>
+        <w:t xml:space="preserve"> </w:t>
+      </w:r>
+    </w:p>
+    <w:p>
+      <w:r>
+        <w:t>Learning about PowerShell where-object to filter the list down to specific devices</w:t>
+      </w:r>
+    </w:p>
+    <w:p>
+      <w:hyperlink r:id="rId21" w:history="1">
+        <w:r>
+          <w:rPr>
+            <w:rStyle w:val="Hyperlink"/>
+          </w:rPr>
+          <w:t>https://learn.microsoft.com/en-us/powershell/module/microsoft.powershell.core/where-object?view=powershell-7.4</w:t>
+        </w:r>
+      </w:hyperlink>
+      <w:r>
+        <w:t xml:space="preserve"> </w:t>
+      </w:r>
+    </w:p>
+    <w:p>
+      <w:hyperlink r:id="rId22" w:history="1">
+        <w:r>
+          <w:rPr>
+            <w:rStyle w:val="Hyperlink"/>
+          </w:rPr>
+          <w:t>https://learn.microsoft.com/en-us/powershell/module/microsoft.powershell.core/about/about_regular_expressions?view=powershell-7.4</w:t>
+        </w:r>
+      </w:hyperlink>
+      <w:r>
+        <w:t xml:space="preserve"> </w:t>
+      </w:r>
+    </w:p>
+    <w:p>
+      <w:r>
+        <w:t>The finalized command to get all of the potential devices that may be impacted by Windows Modern Standby are retrieved with the following command:</w:t>
+      </w:r>
+    </w:p>
+    <w:p>
+      <w:r>
+        <w:t>Get-</w:t>
+      </w:r>
+      <w:proofErr w:type="spellStart"/>
+      <w:r>
+        <w:t>PnpDevice</w:t>
+      </w:r>
+      <w:proofErr w:type="spellEnd"/>
+      <w:r>
+        <w:t xml:space="preserve"> | where {$_.</w:t>
+      </w:r>
+      <w:proofErr w:type="spellStart"/>
+      <w:r>
+        <w:t>FriendlyName</w:t>
+      </w:r>
+      <w:proofErr w:type="spellEnd"/>
+      <w:r>
+        <w:t xml:space="preserve"> -Match "(Wi-Fi)|(Ethernet)|(Hub)"} | where {$_.</w:t>
+      </w:r>
+      <w:proofErr w:type="spellStart"/>
+      <w:r>
+        <w:t>FriendlyName</w:t>
+      </w:r>
+      <w:proofErr w:type="spellEnd"/>
+      <w:r>
+        <w:t xml:space="preserve"> -</w:t>
+      </w:r>
+      <w:proofErr w:type="spellStart"/>
+      <w:r>
+        <w:t>notmatch</w:t>
+      </w:r>
+      <w:proofErr w:type="spellEnd"/>
+      <w:r>
+        <w:t xml:space="preserve"> "Virtual"} | where {$_.Class -</w:t>
+      </w:r>
+      <w:proofErr w:type="spellStart"/>
+      <w:r>
+        <w:t>notmatch</w:t>
+      </w:r>
+      <w:proofErr w:type="spellEnd"/>
+      <w:r>
+        <w:t xml:space="preserve"> "Software"}</w:t>
+      </w:r>
+      <w:r>
+        <w:t xml:space="preserve"> </w:t>
+      </w:r>
+    </w:p>
+    <w:p>
+      <w:r>
+        <w:drawing>
+          <wp:inline distT="0" distB="0" distL="0" distR="0" wp14:anchorId="23C5E61C" wp14:editId="63A7A875">
+            <wp:extent cx="5943600" cy="2303145"/>
+            <wp:effectExtent l="0" t="0" r="0" b="1905"/>
+            <wp:docPr id="931880277" name="Picture 1" descr="A screenshot of a computer&#10;&#10;Description automatically generated"/>
+            <wp:cNvGraphicFramePr>
+              <a:graphicFrameLocks xmlns:a="http://schemas.openxmlformats.org/drawingml/2006/main" noChangeAspect="1"/>
+            </wp:cNvGraphicFramePr>
+            <a:graphic xmlns:a="http://schemas.openxmlformats.org/drawingml/2006/main">
+              <a:graphicData uri="http://schemas.openxmlformats.org/drawingml/2006/picture">
+                <pic:pic xmlns:pic="http://schemas.openxmlformats.org/drawingml/2006/picture">
+                  <pic:nvPicPr>
+                    <pic:cNvPr id="931880277" name="Picture 1" descr="A screenshot of a computer&#10;&#10;Description automatically generated"/>
+                    <pic:cNvPicPr/>
+                  </pic:nvPicPr>
+                  <pic:blipFill>
+                    <a:blip r:embed="rId23"/>
+                    <a:stretch>
+                      <a:fillRect/>
+                    </a:stretch>
+                  </pic:blipFill>
+                  <pic:spPr>
+                    <a:xfrm>
+                      <a:off x="0" y="0"/>
+                      <a:ext cx="5943600" cy="2303145"/>
+                    </a:xfrm>
+                    <a:prstGeom prst="rect">
+                      <a:avLst/>
+                    </a:prstGeom>
+                  </pic:spPr>
+                </pic:pic>
+              </a:graphicData>
+            </a:graphic>
+          </wp:inline>
+        </w:drawing>
+      </w:r>
+    </w:p>
+    <w:p>
+      <w:r>
+        <w:t>Adjusting the query to rename the instance id to instance name in order to engage in some create joinery</w:t>
+      </w:r>
+    </w:p>
+    <w:p>
+      <w:r>
+        <w:t>Research to double check that the feature is available since PowerShell seems to be deriving some operations from SQL</w:t>
+      </w:r>
+    </w:p>
+    <w:p>
+      <w:hyperlink r:id="rId24" w:history="1">
+        <w:r>
+          <w:rPr>
+            <w:rStyle w:val="Hyperlink"/>
+          </w:rPr>
+          <w:t>https://devblogs.microsoft.com/powershell/join-object/</w:t>
+        </w:r>
+      </w:hyperlink>
+      <w:r>
+        <w:t xml:space="preserve"> </w:t>
+      </w:r>
+    </w:p>
+    <w:p/>
+    <w:p>
+      <w:r>
+        <w:drawing>
+          <wp:inline distT="0" distB="0" distL="0" distR="0" wp14:anchorId="3BE67EE3" wp14:editId="1A599EB1">
+            <wp:extent cx="5943600" cy="2169160"/>
+            <wp:effectExtent l="0" t="0" r="0" b="2540"/>
+            <wp:docPr id="703536190" name="Picture 1" descr="A screen shot of a computer&#10;&#10;Description automatically generated"/>
+            <wp:cNvGraphicFramePr>
+              <a:graphicFrameLocks xmlns:a="http://schemas.openxmlformats.org/drawingml/2006/main" noChangeAspect="1"/>
+            </wp:cNvGraphicFramePr>
+            <a:graphic xmlns:a="http://schemas.openxmlformats.org/drawingml/2006/main">
+              <a:graphicData uri="http://schemas.openxmlformats.org/drawingml/2006/picture">
+                <pic:pic xmlns:pic="http://schemas.openxmlformats.org/drawingml/2006/picture">
+                  <pic:nvPicPr>
+                    <pic:cNvPr id="703536190" name="Picture 1" descr="A screen shot of a computer&#10;&#10;Description automatically generated"/>
+                    <pic:cNvPicPr/>
+                  </pic:nvPicPr>
+                  <pic:blipFill>
+                    <a:blip r:embed="rId25"/>
+                    <a:stretch>
+                      <a:fillRect/>
+                    </a:stretch>
+                  </pic:blipFill>
+                  <pic:spPr>
+                    <a:xfrm>
+                      <a:off x="0" y="0"/>
+                      <a:ext cx="5943600" cy="2169160"/>
+                    </a:xfrm>
+                    <a:prstGeom prst="rect">
+                      <a:avLst/>
+                    </a:prstGeom>
+                  </pic:spPr>
+                </pic:pic>
+              </a:graphicData>
+            </a:graphic>
+          </wp:inline>
+        </w:drawing>
+      </w:r>
+    </w:p>
+    <w:p>
+      <w:r>
+        <w:t>The two commands that we need now</w:t>
+      </w:r>
+    </w:p>
+    <w:p>
+      <w:r>
+        <w:drawing>
+          <wp:inline distT="0" distB="0" distL="0" distR="0" wp14:anchorId="184857CD" wp14:editId="4EC1ABD2">
+            <wp:extent cx="5943600" cy="2769870"/>
+            <wp:effectExtent l="0" t="0" r="0" b="0"/>
+            <wp:docPr id="1847482395" name="Picture 1" descr="A screen shot of a computer&#10;&#10;Description automatically generated"/>
+            <wp:cNvGraphicFramePr>
+              <a:graphicFrameLocks xmlns:a="http://schemas.openxmlformats.org/drawingml/2006/main" noChangeAspect="1"/>
+            </wp:cNvGraphicFramePr>
+            <a:graphic xmlns:a="http://schemas.openxmlformats.org/drawingml/2006/main">
+              <a:graphicData uri="http://schemas.openxmlformats.org/drawingml/2006/picture">
+                <pic:pic xmlns:pic="http://schemas.openxmlformats.org/drawingml/2006/picture">
+                  <pic:nvPicPr>
+                    <pic:cNvPr id="1847482395" name="Picture 1" descr="A screen shot of a computer&#10;&#10;Description automatically generated"/>
+                    <pic:cNvPicPr/>
+                  </pic:nvPicPr>
+                  <pic:blipFill>
+                    <a:blip r:embed="rId26"/>
+                    <a:stretch>
+                      <a:fillRect/>
+                    </a:stretch>
+                  </pic:blipFill>
+                  <pic:spPr>
+                    <a:xfrm>
+                      <a:off x="0" y="0"/>
+                      <a:ext cx="5943600" cy="2769870"/>
+                    </a:xfrm>
+                    <a:prstGeom prst="rect">
+                      <a:avLst/>
+                    </a:prstGeom>
+                  </pic:spPr>
+                </pic:pic>
+              </a:graphicData>
+            </a:graphic>
+          </wp:inline>
+        </w:drawing>
+      </w:r>
+    </w:p>
+    <w:p>
+      <w:r>
+        <w:t>Next is to go through the list of PNP devices that match our criteria for devices covered and then add those device ids to an array and then filter our Get-</w:t>
+      </w:r>
+      <w:proofErr w:type="spellStart"/>
+      <w:r>
+        <w:t>CimInstance</w:t>
+      </w:r>
+      <w:proofErr w:type="spellEnd"/>
+      <w:r>
+        <w:t xml:space="preserve"> list based off of that array.  Unfortunately, we cannot directly use the Get-</w:t>
+      </w:r>
+      <w:proofErr w:type="spellStart"/>
+      <w:r>
+        <w:t>PNPDevice</w:t>
+      </w:r>
+      <w:proofErr w:type="spellEnd"/>
+      <w:r>
+        <w:t xml:space="preserve"> output even if we have it filtered down to a single column.  </w:t>
+      </w:r>
+    </w:p>
+    <w:p>
+      <w:r>
+        <w:t>Get-</w:t>
+      </w:r>
+      <w:proofErr w:type="spellStart"/>
+      <w:r>
+        <w:t>PnpDevice</w:t>
+      </w:r>
+      <w:proofErr w:type="spellEnd"/>
+      <w:r>
+        <w:t xml:space="preserve"> | where {$_.</w:t>
+      </w:r>
+      <w:proofErr w:type="spellStart"/>
+      <w:r>
+        <w:t>FriendlyName</w:t>
+      </w:r>
+      <w:proofErr w:type="spellEnd"/>
+      <w:r>
+        <w:t xml:space="preserve"> -Match "(Wi-Fi)|(Ethernet)|(Hub)"} | where {$_.</w:t>
+      </w:r>
+      <w:proofErr w:type="spellStart"/>
+      <w:r>
+        <w:t>FriendlyName</w:t>
+      </w:r>
+      <w:proofErr w:type="spellEnd"/>
+      <w:r>
+        <w:t xml:space="preserve"> -</w:t>
+      </w:r>
+      <w:proofErr w:type="spellStart"/>
+      <w:r>
+        <w:t>notmatch</w:t>
+      </w:r>
+      <w:proofErr w:type="spellEnd"/>
+      <w:r>
+        <w:t xml:space="preserve"> "Virtual"} | where {$_.Class -</w:t>
+      </w:r>
+      <w:proofErr w:type="spellStart"/>
+      <w:r>
+        <w:t>notmatch</w:t>
+      </w:r>
+      <w:proofErr w:type="spellEnd"/>
+      <w:r>
+        <w:t xml:space="preserve"> "Software"} | select -property @{ label="</w:t>
+      </w:r>
+      <w:proofErr w:type="spellStart"/>
+      <w:r>
+        <w:t>InstanceName</w:t>
+      </w:r>
+      <w:proofErr w:type="spellEnd"/>
+      <w:r>
+        <w:t>"; expression={$_.</w:t>
+      </w:r>
+      <w:proofErr w:type="spellStart"/>
+      <w:r>
+        <w:t>InstanceID</w:t>
+      </w:r>
+      <w:proofErr w:type="spellEnd"/>
+      <w:r>
+        <w:t>}; }</w:t>
+      </w:r>
+    </w:p>
+    <w:p>
+      <w:r>
+        <w:t>Get-</w:t>
+      </w:r>
+      <w:proofErr w:type="spellStart"/>
+      <w:r>
+        <w:t>CimInstance</w:t>
+      </w:r>
+      <w:proofErr w:type="spellEnd"/>
+      <w:r>
+        <w:t xml:space="preserve"> -</w:t>
+      </w:r>
+      <w:proofErr w:type="spellStart"/>
+      <w:r>
+        <w:t>ClassName</w:t>
+      </w:r>
+      <w:proofErr w:type="spellEnd"/>
+      <w:r>
+        <w:t xml:space="preserve"> </w:t>
+      </w:r>
+      <w:proofErr w:type="spellStart"/>
+      <w:r>
+        <w:t>MSPower_DeviceEnable</w:t>
+      </w:r>
+      <w:proofErr w:type="spellEnd"/>
+      <w:r>
+        <w:t xml:space="preserve"> -namespace root\</w:t>
+      </w:r>
+      <w:proofErr w:type="spellStart"/>
+      <w:r>
+        <w:t>wmi</w:t>
+      </w:r>
+      <w:proofErr w:type="spellEnd"/>
     </w:p>
     <w:p>
       <w:pPr>
@@ -4437,6 +5093,7 @@
       </w:pPr>
       <w:bookmarkStart w:id="23" w:name="_Toc165402234"/>
       <w:r>
+        <w:lastRenderedPageBreak/>
         <w:t>Issues</w:t>
       </w:r>
       <w:bookmarkEnd w:id="23"/>
@@ -4671,28 +5328,28 @@
       </w:pPr>
       <w:bookmarkStart w:id="30" w:name="_Toc165402241"/>
       <w:r>
+        <w:t>Quality Assurance</w:t>
+      </w:r>
+      <w:bookmarkEnd w:id="30"/>
+    </w:p>
+    <w:p>
+      <w:pPr>
+        <w:pStyle w:val="Heading2"/>
+      </w:pPr>
+      <w:bookmarkStart w:id="31" w:name="_Toc165402242"/>
+      <w:r>
+        <w:t>Quality Assurance Plan</w:t>
+      </w:r>
+      <w:bookmarkEnd w:id="31"/>
+    </w:p>
+    <w:p/>
+    <w:p>
+      <w:pPr>
+        <w:pStyle w:val="Heading2"/>
+      </w:pPr>
+      <w:bookmarkStart w:id="32" w:name="_Toc165402243"/>
+      <w:r>
         <w:lastRenderedPageBreak/>
-        <w:t>Quality Assurance</w:t>
-      </w:r>
-      <w:bookmarkEnd w:id="30"/>
-    </w:p>
-    <w:p>
-      <w:pPr>
-        <w:pStyle w:val="Heading2"/>
-      </w:pPr>
-      <w:bookmarkStart w:id="31" w:name="_Toc165402242"/>
-      <w:r>
-        <w:t>Quality Assurance Plan</w:t>
-      </w:r>
-      <w:bookmarkEnd w:id="31"/>
-    </w:p>
-    <w:p/>
-    <w:p>
-      <w:pPr>
-        <w:pStyle w:val="Heading2"/>
-      </w:pPr>
-      <w:bookmarkStart w:id="32" w:name="_Toc165402243"/>
-      <w:r>
         <w:t>Testing Snapshots</w:t>
       </w:r>
       <w:bookmarkEnd w:id="32"/>
@@ -4804,7 +5461,7 @@
       </w:r>
     </w:p>
     <w:p>
-      <w:hyperlink r:id="rId17" w:history="1">
+      <w:hyperlink r:id="rId27" w:history="1">
         <w:r>
           <w:rPr>
             <w:rStyle w:val="Hyperlink"/>
@@ -4819,7 +5476,7 @@
       </w:r>
     </w:p>
     <w:p>
-      <w:hyperlink r:id="rId18" w:history="1">
+      <w:hyperlink r:id="rId28" w:history="1">
         <w:r>
           <w:rPr>
             <w:rStyle w:val="Hyperlink"/>
@@ -4833,11 +5490,16 @@
     </w:p>
     <w:p>
       <w:r>
-        <w:t>Using Get-WMIObject</w:t>
-      </w:r>
-    </w:p>
-    <w:p>
-      <w:hyperlink r:id="rId19" w:history="1">
+        <w:t>Using Get-</w:t>
+      </w:r>
+      <w:proofErr w:type="spellStart"/>
+      <w:r>
+        <w:t>WMIObject</w:t>
+      </w:r>
+      <w:proofErr w:type="spellEnd"/>
+    </w:p>
+    <w:p>
+      <w:hyperlink r:id="rId29" w:history="1">
         <w:r>
           <w:rPr>
             <w:rStyle w:val="Hyperlink"/>
@@ -4855,7 +5517,7 @@
       </w:r>
     </w:p>
     <w:p>
-      <w:hyperlink r:id="rId20" w:history="1">
+      <w:hyperlink r:id="rId30" w:history="1">
         <w:r>
           <w:rPr>
             <w:rStyle w:val="Hyperlink"/>
@@ -4868,9 +5530,10 @@
       </w:r>
     </w:p>
     <w:sectPr>
-      <w:footerReference w:type="default" r:id="rId21"/>
+      <w:footerReference w:type="default" r:id="rId31"/>
       <w:pgSz w:w="12240" w:h="15840"/>
       <w:pgMar w:top="1440" w:right="1440" w:bottom="1440" w:left="1440" w:header="720" w:footer="720" w:gutter="0"/>
+      <w:pgNumType w:chapStyle="1"/>
       <w:cols w:space="720"/>
       <w:docGrid w:linePitch="360"/>
     </w:sectPr>
@@ -4945,6 +5608,103 @@
         <w:szCs w:val="16"/>
       </w:rPr>
       <w:t xml:space="preserve"> </w:t>
+    </w:r>
+  </w:p>
+  <w:p>
+    <w:pPr>
+      <w:pStyle w:val="Footer"/>
+      <w:rPr>
+        <w:sz w:val="16"/>
+        <w:szCs w:val="16"/>
+      </w:rPr>
+    </w:pPr>
+  </w:p>
+  <w:p>
+    <w:pPr>
+      <w:pStyle w:val="Footer"/>
+      <w:rPr>
+        <w:sz w:val="16"/>
+        <w:szCs w:val="16"/>
+      </w:rPr>
+    </w:pPr>
+    <w:r>
+      <w:rPr>
+        <w:sz w:val="16"/>
+        <w:szCs w:val="16"/>
+      </w:rPr>
+      <w:fldChar w:fldCharType="begin"/>
+    </w:r>
+    <w:r>
+      <w:rPr>
+        <w:sz w:val="16"/>
+        <w:szCs w:val="16"/>
+      </w:rPr>
+      <w:instrText xml:space="preserve"> PAGE   \* MERGEFORMAT </w:instrText>
+    </w:r>
+    <w:r>
+      <w:rPr>
+        <w:sz w:val="16"/>
+        <w:szCs w:val="16"/>
+      </w:rPr>
+      <w:fldChar w:fldCharType="separate"/>
+    </w:r>
+    <w:r>
+      <w:rPr>
+        <w:noProof/>
+        <w:sz w:val="16"/>
+        <w:szCs w:val="16"/>
+      </w:rPr>
+      <w:t>1</w:t>
+    </w:r>
+    <w:r>
+      <w:rPr>
+        <w:sz w:val="16"/>
+        <w:szCs w:val="16"/>
+      </w:rPr>
+      <w:fldChar w:fldCharType="end"/>
+    </w:r>
+    <w:r>
+      <w:rPr>
+        <w:sz w:val="16"/>
+        <w:szCs w:val="16"/>
+      </w:rPr>
+      <w:t xml:space="preserve"> of </w:t>
+    </w:r>
+    <w:r>
+      <w:rPr>
+        <w:sz w:val="16"/>
+        <w:szCs w:val="16"/>
+      </w:rPr>
+      <w:fldChar w:fldCharType="begin"/>
+    </w:r>
+    <w:r>
+      <w:rPr>
+        <w:sz w:val="16"/>
+        <w:szCs w:val="16"/>
+      </w:rPr>
+      <w:instrText xml:space="preserve"> NUMPAGES   \* MERGEFORMAT </w:instrText>
+    </w:r>
+    <w:r>
+      <w:rPr>
+        <w:sz w:val="16"/>
+        <w:szCs w:val="16"/>
+      </w:rPr>
+      <w:fldChar w:fldCharType="separate"/>
+    </w:r>
+    <w:r>
+      <w:rPr>
+        <w:noProof/>
+        <w:sz w:val="16"/>
+        <w:szCs w:val="16"/>
+      </w:rPr>
+      <w:t>18</w:t>
+    </w:r>
+    <w:r>
+      <w:rPr>
+        <w:sz w:val="16"/>
+        <w:szCs w:val="16"/>
+      </w:rPr>
+      <w:fldChar w:fldCharType="end"/>
     </w:r>
   </w:p>
 </w:ftr>

</xml_diff>

<commit_message>
Building out the scripts while implementing an instance id match
</commit_message>
<xml_diff>
--- a/Project_Documentation--Peripheral Sleep Config Bandaid.docx
+++ b/Project_Documentation--Peripheral Sleep Config Bandaid.docx
@@ -3229,13 +3229,8 @@
     </w:p>
     <w:p>
       <w:r>
-        <w:t xml:space="preserve">Per the constraints of the client, the deadline of this project is </w:t>
-      </w:r>
-      <w:proofErr w:type="gramStart"/>
-      <w:r>
-        <w:t>5/6/2024</w:t>
-      </w:r>
-      <w:proofErr w:type="gramEnd"/>
+        <w:t>Per the constraints of the client, the deadline of this project is 5/6/2024</w:t>
+      </w:r>
     </w:p>
     <w:p/>
     <w:p>
@@ -3321,13 +3316,8 @@
         <w:t xml:space="preserve">Script that will </w:t>
       </w:r>
       <w:r>
-        <w:t xml:space="preserve">verify if connected devices are configured </w:t>
-      </w:r>
-      <w:proofErr w:type="gramStart"/>
-      <w:r>
-        <w:t>correctly</w:t>
-      </w:r>
-      <w:proofErr w:type="gramEnd"/>
+        <w:t>verify if connected devices are configured correctly</w:t>
+      </w:r>
     </w:p>
     <w:p>
       <w:pPr>
@@ -3338,13 +3328,8 @@
         </w:numPr>
       </w:pPr>
       <w:r>
-        <w:t xml:space="preserve">Check power control status of individual USB hub </w:t>
-      </w:r>
-      <w:proofErr w:type="gramStart"/>
-      <w:r>
-        <w:t>devices</w:t>
-      </w:r>
-      <w:proofErr w:type="gramEnd"/>
+        <w:t>Check power control status of individual USB hub devices</w:t>
+      </w:r>
     </w:p>
     <w:p>
       <w:pPr>
@@ -3355,13 +3340,8 @@
         </w:numPr>
       </w:pPr>
       <w:r>
-        <w:t xml:space="preserve">Checks the enable/disable status of USB peripheral </w:t>
-      </w:r>
-      <w:proofErr w:type="gramStart"/>
-      <w:r>
-        <w:t>devices</w:t>
-      </w:r>
-      <w:proofErr w:type="gramEnd"/>
+        <w:t>Checks the enable/disable status of USB peripheral devices</w:t>
+      </w:r>
     </w:p>
     <w:p>
       <w:pPr>
@@ -3372,13 +3352,8 @@
         </w:numPr>
       </w:pPr>
       <w:r>
-        <w:t xml:space="preserve">Checks the enable/disable status of network adapters and physical wifi </w:t>
-      </w:r>
-      <w:proofErr w:type="gramStart"/>
-      <w:r>
-        <w:t>devices</w:t>
-      </w:r>
-      <w:proofErr w:type="gramEnd"/>
+        <w:t>Checks the enable/disable status of network adapters and physical wifi devices</w:t>
+      </w:r>
     </w:p>
     <w:p>
       <w:pPr>
@@ -3389,13 +3364,8 @@
         </w:numPr>
       </w:pPr>
       <w:r>
-        <w:t xml:space="preserve">Script that will adjust device configurations to eliminate the device sleep </w:t>
-      </w:r>
-      <w:proofErr w:type="gramStart"/>
-      <w:r>
-        <w:t>issue</w:t>
-      </w:r>
-      <w:proofErr w:type="gramEnd"/>
+        <w:t>Script that will adjust device configurations to eliminate the device sleep issue</w:t>
+      </w:r>
     </w:p>
     <w:p>
       <w:pPr>
@@ -3406,13 +3376,8 @@
         </w:numPr>
       </w:pPr>
       <w:r>
-        <w:t xml:space="preserve">Adjusts the power control status to disable sleep control on USB hub </w:t>
-      </w:r>
-      <w:proofErr w:type="gramStart"/>
-      <w:r>
-        <w:t>devices</w:t>
-      </w:r>
-      <w:proofErr w:type="gramEnd"/>
+        <w:t>Adjusts the power control status to disable sleep control on USB hub devices</w:t>
+      </w:r>
     </w:p>
     <w:p>
       <w:pPr>
@@ -3423,13 +3388,8 @@
         </w:numPr>
       </w:pPr>
       <w:r>
-        <w:t xml:space="preserve">Enable all installed USB peripheral </w:t>
-      </w:r>
-      <w:proofErr w:type="gramStart"/>
-      <w:r>
-        <w:t>devices</w:t>
-      </w:r>
-      <w:proofErr w:type="gramEnd"/>
+        <w:t>Enable all installed USB peripheral devices</w:t>
+      </w:r>
     </w:p>
     <w:p>
       <w:pPr>
@@ -3440,13 +3400,8 @@
         </w:numPr>
       </w:pPr>
       <w:r>
-        <w:t xml:space="preserve">Enable all installed network adapters that are not virtual </w:t>
-      </w:r>
-      <w:proofErr w:type="gramStart"/>
-      <w:r>
-        <w:t>adapters</w:t>
-      </w:r>
-      <w:proofErr w:type="gramEnd"/>
+        <w:t>Enable all installed network adapters that are not virtual adapters</w:t>
+      </w:r>
     </w:p>
     <w:p>
       <w:pPr>
@@ -4220,18 +4175,10 @@
         <w:t xml:space="preserve">Snapshot </w:t>
       </w:r>
       <w:r>
-        <w:t>2024-05-</w:t>
-      </w:r>
-      <w:proofErr w:type="gramStart"/>
-      <w:r>
-        <w:t>04</w:t>
-      </w:r>
-      <w:r>
-        <w:t xml:space="preserve">  -</w:t>
-      </w:r>
-      <w:proofErr w:type="gramEnd"/>
-      <w:r>
-        <w:t xml:space="preserve"> </w:t>
+        <w:t>2024-05-04</w:t>
+      </w:r>
+      <w:r>
+        <w:t xml:space="preserve">  - </w:t>
       </w:r>
       <w:r>
         <w:t>Finding USB Devices</w:t>
@@ -4397,13 +4344,8 @@
     </w:p>
     <w:p>
       <w:r>
-        <w:t xml:space="preserve">Seems like we’re being brought back to get-wmiobject since the other options are not </w:t>
-      </w:r>
-      <w:proofErr w:type="gramStart"/>
-      <w:r>
-        <w:t>available</w:t>
-      </w:r>
-      <w:proofErr w:type="gramEnd"/>
+        <w:t>Seems like we’re being brought back to get-wmiobject since the other options are not available</w:t>
+      </w:r>
     </w:p>
     <w:p>
       <w:hyperlink r:id="rId13" w:history="1">
@@ -4421,15 +4363,7 @@
     <w:p/>
     <w:p>
       <w:r>
-        <w:t xml:space="preserve">Needed to use some select </w:t>
-      </w:r>
-      <w:proofErr w:type="gramStart"/>
-      <w:r>
-        <w:t>queries, but</w:t>
-      </w:r>
-      <w:proofErr w:type="gramEnd"/>
-      <w:r>
-        <w:t xml:space="preserve"> wasn’t 100% sure on the syntax.</w:t>
+        <w:t>Needed to use some select queries, but wasn’t 100% sure on the syntax.</w:t>
       </w:r>
     </w:p>
     <w:p>
@@ -4444,13 +4378,8 @@
     </w:p>
     <w:p>
       <w:r>
-        <w:t xml:space="preserve">So now the next step is figuring out which class it is that I need to </w:t>
-      </w:r>
-      <w:proofErr w:type="gramStart"/>
-      <w:r>
-        <w:t>use</w:t>
-      </w:r>
-      <w:proofErr w:type="gramEnd"/>
+        <w:t>So now the next step is figuring out which class it is that I need to use</w:t>
+      </w:r>
     </w:p>
     <w:p>
       <w:hyperlink r:id="rId15" w:history="1">
@@ -4512,15 +4441,7 @@
     <w:p>
       <w:r>
         <w:lastRenderedPageBreak/>
-        <w:t xml:space="preserve">The property that needs to be altered is the PowerManagementSupported </w:t>
-      </w:r>
-      <w:proofErr w:type="gramStart"/>
-      <w:r>
-        <w:t>property</w:t>
-      </w:r>
-      <w:proofErr w:type="gramEnd"/>
-      <w:r>
-        <w:t xml:space="preserve"> but that property is read-only meaning that there is some other channel through which this setting is adjusted.  There may be a possibility that it is related to the registry keys for the device but that isn’t something that can be said with 100% confidence.  This will have to be picked back up another day.</w:t>
+        <w:t>The property that needs to be altered is the PowerManagementSupported property but that property is read-only meaning that there is some other channel through which this setting is adjusted.  There may be a possibility that it is related to the registry keys for the device but that isn’t something that can be said with 100% confidence.  This will have to be picked back up another day.</w:t>
       </w:r>
     </w:p>
     <w:p>
@@ -4528,21 +4449,13 @@
         <w:pStyle w:val="Heading3"/>
       </w:pPr>
       <w:r>
-        <w:t>Snapshot 2024-05-</w:t>
-      </w:r>
-      <w:proofErr w:type="gramStart"/>
-      <w:r>
-        <w:t>0</w:t>
+        <w:t>Snapshot 2024-05-0</w:t>
       </w:r>
       <w:r>
         <w:t>5</w:t>
       </w:r>
       <w:r>
-        <w:t xml:space="preserve">  -</w:t>
-      </w:r>
-      <w:proofErr w:type="gramEnd"/>
-      <w:r>
-        <w:t xml:space="preserve"> Finding USB Devices  - Comments</w:t>
+        <w:t xml:space="preserve">  - Finding USB Devices  - Comments</w:t>
       </w:r>
     </w:p>
     <w:p>
@@ -4562,6 +4475,9 @@
     </w:p>
     <w:p>
       <w:r>
+        <w:rPr>
+          <w:noProof/>
+        </w:rPr>
         <w:drawing>
           <wp:inline distT="0" distB="0" distL="0" distR="0" wp14:anchorId="27F97D3C" wp14:editId="45E48C3D">
             <wp:extent cx="5943600" cy="2402205"/>
@@ -4601,16 +4517,14 @@
     </w:p>
     <w:p>
       <w:r>
-        <w:t xml:space="preserve">Playing off of that, and realizing that the instance ids from Get-PNPDevice are the same as Get-CimInstance, I decided to filter down to a command that looks only at the devices that I am </w:t>
-      </w:r>
-      <w:proofErr w:type="gramStart"/>
-      <w:r>
-        <w:t>seeking</w:t>
-      </w:r>
-      <w:proofErr w:type="gramEnd"/>
-    </w:p>
-    <w:p>
-      <w:r>
+        <w:t>Playing off of that, and realizing that the instance ids from Get-PNPDevice are the same as Get-CimInstance, I decided to filter down to a command that looks only at the devices that I am seeking</w:t>
+      </w:r>
+    </w:p>
+    <w:p>
+      <w:r>
+        <w:rPr>
+          <w:noProof/>
+        </w:rPr>
         <w:drawing>
           <wp:inline distT="0" distB="0" distL="0" distR="0" wp14:anchorId="7ED4837E" wp14:editId="15EF5F8C">
             <wp:extent cx="5943600" cy="1092200"/>
@@ -4650,15 +4564,7 @@
     </w:p>
     <w:p>
       <w:r>
-        <w:t>Get-CimInstance -ClassName MSPower_DeviceEnable -namespace root\wmi | where {$</w:t>
-      </w:r>
-      <w:proofErr w:type="gramStart"/>
-      <w:r>
-        <w:t>_.InstanceName</w:t>
-      </w:r>
-      <w:proofErr w:type="gramEnd"/>
-      <w:r>
-        <w:t xml:space="preserve"> -like "*USB*"}</w:t>
+        <w:t>Get-CimInstance -ClassName MSPower_DeviceEnable -namespace root\wmi | where {$_.InstanceName -like "*USB*"}</w:t>
       </w:r>
     </w:p>
     <w:p>
@@ -4669,13 +4575,8 @@
     </w:p>
     <w:p>
       <w:r>
-        <w:t>Learning a bit more about get-</w:t>
-      </w:r>
-      <w:proofErr w:type="gramStart"/>
-      <w:r>
-        <w:t>CimInstance</w:t>
-      </w:r>
-      <w:proofErr w:type="gramEnd"/>
+        <w:t>Learning a bit more about get-CimInstance</w:t>
+      </w:r>
     </w:p>
     <w:p>
       <w:hyperlink r:id="rId20" w:history="1">
@@ -4692,13 +4593,8 @@
     </w:p>
     <w:p>
       <w:r>
-        <w:t xml:space="preserve">Learning about PowerShell where-object to filter the list down to specific </w:t>
-      </w:r>
-      <w:proofErr w:type="gramStart"/>
-      <w:r>
-        <w:t>devices</w:t>
-      </w:r>
-      <w:proofErr w:type="gramEnd"/>
+        <w:t>Learning about PowerShell where-object to filter the list down to specific devices</w:t>
+      </w:r>
     </w:p>
     <w:p>
       <w:hyperlink r:id="rId21" w:history="1">
@@ -4728,28 +4624,12 @@
     </w:p>
     <w:p>
       <w:r>
-        <w:t xml:space="preserve">The finalized command to get </w:t>
-      </w:r>
-      <w:proofErr w:type="gramStart"/>
-      <w:r>
-        <w:t>all of</w:t>
-      </w:r>
-      <w:proofErr w:type="gramEnd"/>
-      <w:r>
-        <w:t xml:space="preserve"> the potential devices that may be impacted by Windows Modern Standby are retrieved with the following command:</w:t>
-      </w:r>
-    </w:p>
-    <w:p>
-      <w:r>
-        <w:t>Get-PnpDevice | where {$</w:t>
-      </w:r>
-      <w:proofErr w:type="gramStart"/>
-      <w:r>
-        <w:t>_.FriendlyName</w:t>
-      </w:r>
-      <w:proofErr w:type="gramEnd"/>
-      <w:r>
-        <w:t xml:space="preserve"> -Match "(Wi-Fi)|(Ethernet)|(Hub)"} | where {$_.FriendlyName -notmatch "Virtual"} | where {$_.Class -notmatch "Software"}</w:t>
+        <w:t>The finalized command to get all of the potential devices that may be impacted by Windows Modern Standby are retrieved with the following command:</w:t>
+      </w:r>
+    </w:p>
+    <w:p>
+      <w:r>
+        <w:t>Get-PnpDevice | where {$_.FriendlyName -Match "(Wi-Fi)|(Ethernet)|(Hub)"} | where {$_.FriendlyName -notmatch "Virtual"} | where {$_.Class -notmatch "Software"}</w:t>
       </w:r>
       <w:r>
         <w:t xml:space="preserve"> </w:t>
@@ -4757,6 +4637,9 @@
     </w:p>
     <w:p>
       <w:r>
+        <w:rPr>
+          <w:noProof/>
+        </w:rPr>
         <w:drawing>
           <wp:inline distT="0" distB="0" distL="0" distR="0" wp14:anchorId="23C5E61C" wp14:editId="63A7A875">
             <wp:extent cx="5943600" cy="2303145"/>
@@ -4796,23 +4679,13 @@
     </w:p>
     <w:p>
       <w:r>
-        <w:t xml:space="preserve">Adjusting the query to rename the instance id to instance name in order to engage in some create </w:t>
-      </w:r>
-      <w:proofErr w:type="gramStart"/>
-      <w:r>
-        <w:t>joinery</w:t>
-      </w:r>
-      <w:proofErr w:type="gramEnd"/>
-    </w:p>
-    <w:p>
-      <w:r>
-        <w:t xml:space="preserve">Research to double check that the feature is available since PowerShell seems to be deriving some operations from </w:t>
-      </w:r>
-      <w:proofErr w:type="gramStart"/>
-      <w:r>
-        <w:t>SQL</w:t>
-      </w:r>
-      <w:proofErr w:type="gramEnd"/>
+        <w:t>Adjusting the query to rename the instance id to instance name in order to engage in some create joinery</w:t>
+      </w:r>
+    </w:p>
+    <w:p>
+      <w:r>
+        <w:t>Research to double check that the feature is available since PowerShell seems to be deriving some operations from SQL</w:t>
+      </w:r>
     </w:p>
     <w:p>
       <w:hyperlink r:id="rId24" w:history="1">
@@ -4830,6 +4703,9 @@
     <w:p/>
     <w:p>
       <w:r>
+        <w:rPr>
+          <w:noProof/>
+        </w:rPr>
         <w:drawing>
           <wp:inline distT="0" distB="0" distL="0" distR="0" wp14:anchorId="3BE67EE3" wp14:editId="1A599EB1">
             <wp:extent cx="5943600" cy="2169160"/>
@@ -4869,16 +4745,14 @@
     </w:p>
     <w:p>
       <w:r>
-        <w:t xml:space="preserve">The two commands that we need </w:t>
-      </w:r>
-      <w:proofErr w:type="gramStart"/>
-      <w:r>
-        <w:t>now</w:t>
-      </w:r>
-      <w:proofErr w:type="gramEnd"/>
-    </w:p>
-    <w:p>
-      <w:r>
+        <w:t>The two commands that we need now</w:t>
+      </w:r>
+    </w:p>
+    <w:p>
+      <w:r>
+        <w:rPr>
+          <w:noProof/>
+        </w:rPr>
         <w:drawing>
           <wp:inline distT="0" distB="0" distL="0" distR="0" wp14:anchorId="184857CD" wp14:editId="4EC1ABD2">
             <wp:extent cx="5943600" cy="2769870"/>
@@ -4918,383 +4792,220 @@
     </w:p>
     <w:p>
       <w:r>
-        <w:t xml:space="preserve">Next is to go through the list of PNP devices that match our criteria for devices covered and then add those device ids to an array and then filter our Get-CimInstance list based </w:t>
-      </w:r>
-      <w:proofErr w:type="gramStart"/>
-      <w:r>
-        <w:t>off of</w:t>
-      </w:r>
-      <w:proofErr w:type="gramEnd"/>
-      <w:r>
-        <w:t xml:space="preserve"> that array.  Unfortunately, we cannot directly use the Get-PNPDevice output even if we have it filtered down to a single column.  </w:t>
-      </w:r>
-    </w:p>
-    <w:p>
-      <w:r>
-        <w:t>Get-PnpDevice | where {$</w:t>
-      </w:r>
-      <w:proofErr w:type="gramStart"/>
-      <w:r>
-        <w:t>_.FriendlyName</w:t>
-      </w:r>
-      <w:proofErr w:type="gramEnd"/>
-      <w:r>
-        <w:t xml:space="preserve"> -Match "(Wi-Fi)|(Ethernet)|(Hub)"} | where {$_.FriendlyName -notmatch "Virtual"} | where {$_.Class -notmatch "Software"} | select -property @{ label="InstanceName"; expression={$_.InstanceID}; }</w:t>
-      </w:r>
-    </w:p>
-    <w:p>
-      <w:r>
-        <w:t>Get-CimInstance -ClassName MSPower_DeviceEnable -namespace root\</w:t>
-      </w:r>
-      <w:proofErr w:type="gramStart"/>
-      <w:r>
-        <w:t>wmi</w:t>
-      </w:r>
-      <w:proofErr w:type="gramEnd"/>
+        <w:t xml:space="preserve">Next is to go through the list of PNP devices that match our criteria for devices covered and then add those device ids to an array and then filter our Get-CimInstance list based off of that array.  Unfortunately, we cannot directly use the Get-PNPDevice output even if we have it filtered down to a single column.  </w:t>
+      </w:r>
+    </w:p>
+    <w:p>
+      <w:r>
+        <w:t>Get-PnpDevice | where {$_.FriendlyName -Match "(Wi-Fi)|(Ethernet)|(Hub)"} | where {$_.FriendlyName -notmatch "Virtual"} | where {$_.Class -notmatch "Software"} | select -property @{ label="InstanceName"; expression={$_.InstanceID}; }</w:t>
+      </w:r>
+    </w:p>
+    <w:p>
+      <w:r>
+        <w:t>Get-CimInstance -ClassName MSPower_DeviceEnable -namespace root\wmi</w:t>
+      </w:r>
+    </w:p>
+    <w:p/>
+    <w:p>
+      <w:pPr>
+        <w:pStyle w:val="Heading3"/>
+      </w:pPr>
+      <w:r>
+        <w:t>Snapshot 2024-05-0</w:t>
+      </w:r>
+      <w:r>
+        <w:t>7</w:t>
+      </w:r>
+      <w:r>
+        <w:t xml:space="preserve">  - Finding USB Devices  - Comments</w:t>
+      </w:r>
+    </w:p>
+    <w:p/>
+    <w:p>
+      <w:r>
+        <w:drawing>
+          <wp:inline distT="0" distB="0" distL="0" distR="0" wp14:anchorId="425A7A66" wp14:editId="3EA485F4">
+            <wp:extent cx="5943600" cy="728345"/>
+            <wp:effectExtent l="0" t="0" r="0" b="0"/>
+            <wp:docPr id="1214482974" name="Picture 1"/>
+            <wp:cNvGraphicFramePr>
+              <a:graphicFrameLocks xmlns:a="http://schemas.openxmlformats.org/drawingml/2006/main" noChangeAspect="1"/>
+            </wp:cNvGraphicFramePr>
+            <a:graphic xmlns:a="http://schemas.openxmlformats.org/drawingml/2006/main">
+              <a:graphicData uri="http://schemas.openxmlformats.org/drawingml/2006/picture">
+                <pic:pic xmlns:pic="http://schemas.openxmlformats.org/drawingml/2006/picture">
+                  <pic:nvPicPr>
+                    <pic:cNvPr id="1214482974" name=""/>
+                    <pic:cNvPicPr/>
+                  </pic:nvPicPr>
+                  <pic:blipFill>
+                    <a:blip r:embed="rId27"/>
+                    <a:stretch>
+                      <a:fillRect/>
+                    </a:stretch>
+                  </pic:blipFill>
+                  <pic:spPr>
+                    <a:xfrm>
+                      <a:off x="0" y="0"/>
+                      <a:ext cx="5943600" cy="728345"/>
+                    </a:xfrm>
+                    <a:prstGeom prst="rect">
+                      <a:avLst/>
+                    </a:prstGeom>
+                  </pic:spPr>
+                </pic:pic>
+              </a:graphicData>
+            </a:graphic>
+          </wp:inline>
+        </w:drawing>
+      </w:r>
+    </w:p>
+    <w:p>
+      <w:r>
+        <w:t>Realized that the instance names are not an exact match for the instance ids.  In order to get around this problem, I used a regex match after a bit of string manipulation to make the instance id regex compatible to be able to find matches.</w:t>
+      </w:r>
+    </w:p>
+    <w:p>
+      <w:r>
+        <w:t>With this, we could build a filtered list of all the target devices that need to be checked and/or have their configuration fixed.  This list can then be used to validate whether or not the devices are in compliance and correct said devices.  This could have been wrapped into a single script, but due to the nature of the request, the script was made in two versions with the only difference being the inclusion of the Set-CimInstance command on line 34 of the peripheral fix script.</w:t>
+      </w:r>
+    </w:p>
+    <w:p>
+      <w:pPr>
+        <w:pStyle w:val="Heading1"/>
+      </w:pPr>
+      <w:bookmarkStart w:id="23" w:name="_Toc165402247"/>
+      <w:r>
+        <w:t>Project Learnings and Post-Mortem</w:t>
+      </w:r>
+      <w:bookmarkEnd w:id="23"/>
     </w:p>
     <w:p>
       <w:pPr>
         <w:pStyle w:val="Heading2"/>
       </w:pPr>
-      <w:bookmarkStart w:id="23" w:name="_Toc165402234"/>
+      <w:bookmarkStart w:id="24" w:name="_Toc165402248"/>
+      <w:r>
+        <w:t>Things Learned for Development</w:t>
+      </w:r>
+      <w:bookmarkEnd w:id="24"/>
+    </w:p>
+    <w:p>
+      <w:pPr>
+        <w:pStyle w:val="ListParagraph"/>
+        <w:numPr>
+          <w:ilvl w:val="0"/>
+          <w:numId w:val="4"/>
+        </w:numPr>
+      </w:pPr>
+      <w:r>
+        <w:t>The nuances of wmi objects and how they are not always directly able to interact with individual devices without additional wrappers like set-ciminstance.</w:t>
+      </w:r>
+    </w:p>
+    <w:p>
+      <w:pPr>
+        <w:pStyle w:val="ListParagraph"/>
+        <w:numPr>
+          <w:ilvl w:val="0"/>
+          <w:numId w:val="4"/>
+        </w:numPr>
+      </w:pPr>
+      <w:r>
+        <w:t>Ciminstance commands for controlling whether or not modern standby is enabled for individual devices that have the feature available.</w:t>
+      </w:r>
+    </w:p>
+    <w:p>
+      <w:pPr>
+        <w:pStyle w:val="ListParagraph"/>
+        <w:numPr>
+          <w:ilvl w:val="0"/>
+          <w:numId w:val="4"/>
+        </w:numPr>
+      </w:pPr>
+      <w:r>
+        <w:t>Get-pnpdevices for identifying devices that may be potential targets for the compliance check</w:t>
+      </w:r>
+    </w:p>
+    <w:p>
+      <w:pPr>
+        <w:pStyle w:val="Heading2"/>
+      </w:pPr>
+      <w:bookmarkStart w:id="25" w:name="_Toc165402249"/>
+      <w:r>
+        <w:t>Things Learned During Development</w:t>
+      </w:r>
+      <w:bookmarkEnd w:id="25"/>
+    </w:p>
+    <w:p>
+      <w:pPr>
+        <w:pStyle w:val="ListParagraph"/>
+        <w:numPr>
+          <w:ilvl w:val="0"/>
+          <w:numId w:val="4"/>
+        </w:numPr>
+      </w:pPr>
+      <w:r>
+        <w:t>Cim Instance instance names are not the same as pnp device instance ids.  This was a source of some headaches, since it wasn’t easy to directly identify whether or not there were direct matches without the use of notepad++ with the search feature.</w:t>
+      </w:r>
+    </w:p>
+    <w:p>
+      <w:pPr>
+        <w:pStyle w:val="ListParagraph"/>
+      </w:pPr>
       <w:r>
         <w:lastRenderedPageBreak/>
-        <w:t>Issues</w:t>
-      </w:r>
-      <w:bookmarkEnd w:id="23"/>
-    </w:p>
-    <w:tbl>
-      <w:tblPr>
-        <w:tblStyle w:val="ListTable7Colorful-Accent5"/>
-        <w:tblW w:w="0" w:type="auto"/>
-        <w:tblLook w:val="04A0" w:firstRow="1" w:lastRow="0" w:firstColumn="1" w:lastColumn="0" w:noHBand="0" w:noVBand="1"/>
-      </w:tblPr>
-      <w:tblGrid>
-        <w:gridCol w:w="3116"/>
-        <w:gridCol w:w="3117"/>
-        <w:gridCol w:w="3117"/>
-      </w:tblGrid>
-      <w:tr>
-        <w:trPr>
-          <w:cnfStyle w:val="100000000000" w:firstRow="1" w:lastRow="0" w:firstColumn="0" w:lastColumn="0" w:oddVBand="0" w:evenVBand="0" w:oddHBand="0" w:evenHBand="0" w:firstRowFirstColumn="0" w:firstRowLastColumn="0" w:lastRowFirstColumn="0" w:lastRowLastColumn="0"/>
-        </w:trPr>
-        <w:tc>
-          <w:tcPr>
-            <w:cnfStyle w:val="001000000100" w:firstRow="0" w:lastRow="0" w:firstColumn="1" w:lastColumn="0" w:oddVBand="0" w:evenVBand="0" w:oddHBand="0" w:evenHBand="0" w:firstRowFirstColumn="1" w:firstRowLastColumn="0" w:lastRowFirstColumn="0" w:lastRowLastColumn="0"/>
-            <w:tcW w:w="3116" w:type="dxa"/>
-            <w:tcBorders>
-              <w:top w:val="single" w:sz="4" w:space="0" w:color="auto"/>
-              <w:left w:val="single" w:sz="4" w:space="0" w:color="auto"/>
-            </w:tcBorders>
-          </w:tcPr>
-          <w:p>
-            <w:pPr>
-              <w:jc w:val="left"/>
-            </w:pPr>
-            <w:r>
-              <w:t>Problem:</w:t>
-            </w:r>
-          </w:p>
-        </w:tc>
-        <w:tc>
-          <w:tcPr>
-            <w:tcW w:w="3117" w:type="dxa"/>
-            <w:tcBorders>
-              <w:top w:val="single" w:sz="4" w:space="0" w:color="auto"/>
-            </w:tcBorders>
-          </w:tcPr>
-          <w:p>
-            <w:pPr>
-              <w:cnfStyle w:val="100000000000" w:firstRow="1" w:lastRow="0" w:firstColumn="0" w:lastColumn="0" w:oddVBand="0" w:evenVBand="0" w:oddHBand="0" w:evenHBand="0" w:firstRowFirstColumn="0" w:firstRowLastColumn="0" w:lastRowFirstColumn="0" w:lastRowLastColumn="0"/>
-            </w:pPr>
-            <w:r>
-              <w:t>Problem Description/Notes:</w:t>
-            </w:r>
-          </w:p>
-        </w:tc>
-        <w:tc>
-          <w:tcPr>
-            <w:tcW w:w="3117" w:type="dxa"/>
-            <w:tcBorders>
-              <w:top w:val="single" w:sz="4" w:space="0" w:color="auto"/>
-              <w:right w:val="single" w:sz="4" w:space="0" w:color="auto"/>
-            </w:tcBorders>
-          </w:tcPr>
-          <w:p>
-            <w:pPr>
-              <w:cnfStyle w:val="100000000000" w:firstRow="1" w:lastRow="0" w:firstColumn="0" w:lastColumn="0" w:oddVBand="0" w:evenVBand="0" w:oddHBand="0" w:evenHBand="0" w:firstRowFirstColumn="0" w:firstRowLastColumn="0" w:lastRowFirstColumn="0" w:lastRowLastColumn="0"/>
-            </w:pPr>
-            <w:r>
-              <w:t>Resolution:</w:t>
-            </w:r>
-          </w:p>
-        </w:tc>
-      </w:tr>
-      <w:tr>
-        <w:trPr>
-          <w:cnfStyle w:val="000000100000" w:firstRow="0" w:lastRow="0" w:firstColumn="0" w:lastColumn="0" w:oddVBand="0" w:evenVBand="0" w:oddHBand="1" w:evenHBand="0" w:firstRowFirstColumn="0" w:firstRowLastColumn="0" w:lastRowFirstColumn="0" w:lastRowLastColumn="0"/>
-        </w:trPr>
-        <w:tc>
-          <w:tcPr>
-            <w:cnfStyle w:val="001000000000" w:firstRow="0" w:lastRow="0" w:firstColumn="1" w:lastColumn="0" w:oddVBand="0" w:evenVBand="0" w:oddHBand="0" w:evenHBand="0" w:firstRowFirstColumn="0" w:firstRowLastColumn="0" w:lastRowFirstColumn="0" w:lastRowLastColumn="0"/>
-            <w:tcW w:w="3116" w:type="dxa"/>
-            <w:tcBorders>
-              <w:left w:val="single" w:sz="4" w:space="0" w:color="auto"/>
-            </w:tcBorders>
-          </w:tcPr>
-          <w:p>
-            <w:pPr>
-              <w:jc w:val="left"/>
-            </w:pPr>
-          </w:p>
-        </w:tc>
-        <w:tc>
-          <w:tcPr>
-            <w:tcW w:w="3117" w:type="dxa"/>
-          </w:tcPr>
-          <w:p>
-            <w:pPr>
-              <w:cnfStyle w:val="000000100000" w:firstRow="0" w:lastRow="0" w:firstColumn="0" w:lastColumn="0" w:oddVBand="0" w:evenVBand="0" w:oddHBand="1" w:evenHBand="0" w:firstRowFirstColumn="0" w:firstRowLastColumn="0" w:lastRowFirstColumn="0" w:lastRowLastColumn="0"/>
-            </w:pPr>
-          </w:p>
-        </w:tc>
-        <w:tc>
-          <w:tcPr>
-            <w:tcW w:w="3117" w:type="dxa"/>
-            <w:tcBorders>
-              <w:right w:val="single" w:sz="4" w:space="0" w:color="auto"/>
-            </w:tcBorders>
-          </w:tcPr>
-          <w:p>
-            <w:pPr>
-              <w:cnfStyle w:val="000000100000" w:firstRow="0" w:lastRow="0" w:firstColumn="0" w:lastColumn="0" w:oddVBand="0" w:evenVBand="0" w:oddHBand="1" w:evenHBand="0" w:firstRowFirstColumn="0" w:firstRowLastColumn="0" w:lastRowFirstColumn="0" w:lastRowLastColumn="0"/>
-            </w:pPr>
-          </w:p>
-        </w:tc>
-      </w:tr>
-      <w:tr>
-        <w:tc>
-          <w:tcPr>
-            <w:cnfStyle w:val="001000000000" w:firstRow="0" w:lastRow="0" w:firstColumn="1" w:lastColumn="0" w:oddVBand="0" w:evenVBand="0" w:oddHBand="0" w:evenHBand="0" w:firstRowFirstColumn="0" w:firstRowLastColumn="0" w:lastRowFirstColumn="0" w:lastRowLastColumn="0"/>
-            <w:tcW w:w="3116" w:type="dxa"/>
-            <w:tcBorders>
-              <w:left w:val="single" w:sz="4" w:space="0" w:color="auto"/>
-              <w:bottom w:val="single" w:sz="4" w:space="0" w:color="auto"/>
-            </w:tcBorders>
-          </w:tcPr>
-          <w:p>
-            <w:pPr>
-              <w:jc w:val="left"/>
-            </w:pPr>
-          </w:p>
-        </w:tc>
-        <w:tc>
-          <w:tcPr>
-            <w:tcW w:w="3117" w:type="dxa"/>
-            <w:tcBorders>
-              <w:bottom w:val="single" w:sz="4" w:space="0" w:color="auto"/>
-            </w:tcBorders>
-          </w:tcPr>
-          <w:p>
-            <w:pPr>
-              <w:cnfStyle w:val="000000000000" w:firstRow="0" w:lastRow="0" w:firstColumn="0" w:lastColumn="0" w:oddVBand="0" w:evenVBand="0" w:oddHBand="0" w:evenHBand="0" w:firstRowFirstColumn="0" w:firstRowLastColumn="0" w:lastRowFirstColumn="0" w:lastRowLastColumn="0"/>
-            </w:pPr>
-          </w:p>
-        </w:tc>
-        <w:tc>
-          <w:tcPr>
-            <w:tcW w:w="3117" w:type="dxa"/>
-            <w:tcBorders>
-              <w:bottom w:val="single" w:sz="4" w:space="0" w:color="auto"/>
-              <w:right w:val="single" w:sz="4" w:space="0" w:color="auto"/>
-            </w:tcBorders>
-          </w:tcPr>
-          <w:p>
-            <w:pPr>
-              <w:cnfStyle w:val="000000000000" w:firstRow="0" w:lastRow="0" w:firstColumn="0" w:lastColumn="0" w:oddVBand="0" w:evenVBand="0" w:oddHBand="0" w:evenHBand="0" w:firstRowFirstColumn="0" w:firstRowLastColumn="0" w:lastRowFirstColumn="0" w:lastRowLastColumn="0"/>
-            </w:pPr>
-          </w:p>
-        </w:tc>
-      </w:tr>
-    </w:tbl>
-    <w:p/>
+        <w:drawing>
+          <wp:inline distT="0" distB="0" distL="0" distR="0" wp14:anchorId="38550314" wp14:editId="67160746">
+            <wp:extent cx="4184650" cy="2604676"/>
+            <wp:effectExtent l="0" t="0" r="6350" b="5715"/>
+            <wp:docPr id="699224304" name="Picture 1" descr="A computer screen shot of a program&#10;&#10;Description automatically generated"/>
+            <wp:cNvGraphicFramePr>
+              <a:graphicFrameLocks xmlns:a="http://schemas.openxmlformats.org/drawingml/2006/main" noChangeAspect="1"/>
+            </wp:cNvGraphicFramePr>
+            <a:graphic xmlns:a="http://schemas.openxmlformats.org/drawingml/2006/main">
+              <a:graphicData uri="http://schemas.openxmlformats.org/drawingml/2006/picture">
+                <pic:pic xmlns:pic="http://schemas.openxmlformats.org/drawingml/2006/picture">
+                  <pic:nvPicPr>
+                    <pic:cNvPr id="699224304" name="Picture 1" descr="A computer screen shot of a program&#10;&#10;Description automatically generated"/>
+                    <pic:cNvPicPr/>
+                  </pic:nvPicPr>
+                  <pic:blipFill>
+                    <a:blip r:embed="rId28"/>
+                    <a:stretch>
+                      <a:fillRect/>
+                    </a:stretch>
+                  </pic:blipFill>
+                  <pic:spPr>
+                    <a:xfrm>
+                      <a:off x="0" y="0"/>
+                      <a:ext cx="4191524" cy="2608955"/>
+                    </a:xfrm>
+                    <a:prstGeom prst="rect">
+                      <a:avLst/>
+                    </a:prstGeom>
+                  </pic:spPr>
+                </pic:pic>
+              </a:graphicData>
+            </a:graphic>
+          </wp:inline>
+        </w:drawing>
+      </w:r>
+    </w:p>
     <w:p>
       <w:pPr>
         <w:pStyle w:val="Heading2"/>
       </w:pPr>
-      <w:bookmarkStart w:id="24" w:name="_Toc165402235"/>
-      <w:r>
-        <w:t>Standards</w:t>
-      </w:r>
-      <w:bookmarkEnd w:id="24"/>
-    </w:p>
-    <w:p>
-      <w:pPr>
-        <w:pStyle w:val="Heading3"/>
-      </w:pPr>
-      <w:bookmarkStart w:id="25" w:name="_Toc165402236"/>
-      <w:r>
-        <w:t>Naming Conventions</w:t>
-      </w:r>
-      <w:bookmarkEnd w:id="25"/>
-    </w:p>
-    <w:p/>
-    <w:p>
-      <w:pPr>
-        <w:pStyle w:val="Heading3"/>
-      </w:pPr>
-      <w:bookmarkStart w:id="26" w:name="_Toc165402237"/>
-      <w:r>
-        <w:t>Spacing standards</w:t>
+      <w:bookmarkStart w:id="26" w:name="_Toc165402250"/>
+      <w:r>
+        <w:t>Things Learned During Implementation or from Feedback</w:t>
       </w:r>
       <w:bookmarkEnd w:id="26"/>
     </w:p>
-    <w:p/>
-    <w:p>
-      <w:pPr>
-        <w:pStyle w:val="Heading3"/>
-      </w:pPr>
-      <w:bookmarkStart w:id="27" w:name="_Toc165402238"/>
-      <w:r>
-        <w:t>Contribution Standards</w:t>
-      </w:r>
-      <w:bookmarkEnd w:id="27"/>
-    </w:p>
-    <w:p>
-      <w:r>
-        <w:t>Contribute often, and document every change made using clean code, commenting, and the updated project documentation document.</w:t>
-      </w:r>
-    </w:p>
-    <w:p>
-      <w:pPr>
-        <w:pStyle w:val="Heading3"/>
-      </w:pPr>
-      <w:bookmarkStart w:id="28" w:name="_Toc165402239"/>
-      <w:r>
-        <w:t>Testing Standards</w:t>
-      </w:r>
-      <w:bookmarkEnd w:id="28"/>
-    </w:p>
-    <w:p/>
-    <w:p>
-      <w:pPr>
-        <w:pStyle w:val="Heading3"/>
-      </w:pPr>
-      <w:bookmarkStart w:id="29" w:name="_Toc165402240"/>
-      <w:r>
-        <w:t>Documentation Standards</w:t>
-      </w:r>
-      <w:bookmarkEnd w:id="29"/>
-    </w:p>
-    <w:p/>
-    <w:p>
-      <w:pPr>
-        <w:pStyle w:val="Heading1"/>
-      </w:pPr>
-      <w:bookmarkStart w:id="30" w:name="_Toc165402241"/>
-      <w:r>
-        <w:t>Quality Assurance</w:t>
-      </w:r>
-      <w:bookmarkEnd w:id="30"/>
-    </w:p>
-    <w:p>
-      <w:pPr>
-        <w:pStyle w:val="Heading2"/>
-      </w:pPr>
-      <w:bookmarkStart w:id="31" w:name="_Toc165402242"/>
-      <w:r>
-        <w:t>Quality Assurance Plan</w:t>
-      </w:r>
-      <w:bookmarkEnd w:id="31"/>
-    </w:p>
-    <w:p/>
-    <w:p>
-      <w:pPr>
-        <w:pStyle w:val="Heading2"/>
-      </w:pPr>
-      <w:bookmarkStart w:id="32" w:name="_Toc165402243"/>
-      <w:r>
-        <w:lastRenderedPageBreak/>
-        <w:t>Testing Snapshots</w:t>
-      </w:r>
-      <w:bookmarkEnd w:id="32"/>
-    </w:p>
-    <w:p/>
-    <w:p>
-      <w:pPr>
-        <w:pStyle w:val="Heading1"/>
-      </w:pPr>
-      <w:bookmarkStart w:id="33" w:name="_Toc165402244"/>
-      <w:r>
-        <w:t>Deployment</w:t>
-      </w:r>
-      <w:bookmarkEnd w:id="33"/>
-    </w:p>
-    <w:p>
-      <w:pPr>
-        <w:pStyle w:val="Heading2"/>
-      </w:pPr>
-      <w:bookmarkStart w:id="34" w:name="_Toc165402245"/>
-      <w:r>
-        <w:t>Deployment Plan</w:t>
-      </w:r>
-      <w:bookmarkEnd w:id="34"/>
-    </w:p>
-    <w:p/>
-    <w:p>
-      <w:pPr>
-        <w:pStyle w:val="Heading2"/>
-      </w:pPr>
-      <w:bookmarkStart w:id="35" w:name="_Toc165402246"/>
-      <w:r>
-        <w:t>Deployment Retrospective</w:t>
-      </w:r>
-      <w:bookmarkEnd w:id="35"/>
-    </w:p>
-    <w:p/>
-    <w:p>
-      <w:pPr>
-        <w:pStyle w:val="Heading1"/>
-      </w:pPr>
-      <w:bookmarkStart w:id="36" w:name="_Toc165402247"/>
-      <w:r>
-        <w:t>Project Learnings and Post-Mortem</w:t>
-      </w:r>
-      <w:bookmarkEnd w:id="36"/>
-    </w:p>
-    <w:p>
-      <w:pPr>
-        <w:pStyle w:val="Heading2"/>
-      </w:pPr>
-      <w:bookmarkStart w:id="37" w:name="_Toc165402248"/>
-      <w:r>
-        <w:t>Things Learned for Development</w:t>
-      </w:r>
-      <w:bookmarkEnd w:id="37"/>
-    </w:p>
-    <w:p/>
-    <w:p>
-      <w:pPr>
-        <w:pStyle w:val="Heading2"/>
-      </w:pPr>
-      <w:bookmarkStart w:id="38" w:name="_Toc165402249"/>
-      <w:r>
-        <w:t>Things Learned During Development</w:t>
-      </w:r>
-      <w:bookmarkEnd w:id="38"/>
-    </w:p>
-    <w:p/>
-    <w:p>
-      <w:pPr>
-        <w:pStyle w:val="Heading2"/>
-      </w:pPr>
-      <w:bookmarkStart w:id="39" w:name="_Toc165402250"/>
-      <w:r>
-        <w:t>Things Learned During Implementation or from Feedback</w:t>
-      </w:r>
-      <w:bookmarkEnd w:id="39"/>
-    </w:p>
-    <w:p/>
+    <w:p>
+      <w:r>
+        <w:t>No feedback yet (TBD)</w:t>
+      </w:r>
+    </w:p>
     <w:p>
       <w:pPr>
         <w:spacing w:before="0" w:after="160"/>
@@ -5313,12 +5024,12 @@
       <w:pPr>
         <w:pStyle w:val="Heading1"/>
       </w:pPr>
-      <w:bookmarkStart w:id="40" w:name="_Toc165402251"/>
+      <w:bookmarkStart w:id="27" w:name="_Toc165402251"/>
       <w:r>
         <w:lastRenderedPageBreak/>
         <w:t>Information References</w:t>
       </w:r>
-      <w:bookmarkEnd w:id="40"/>
+      <w:bookmarkEnd w:id="27"/>
     </w:p>
     <w:p>
       <w:r>
@@ -5326,7 +5037,7 @@
       </w:r>
     </w:p>
     <w:p>
-      <w:hyperlink r:id="rId27" w:history="1">
+      <w:hyperlink r:id="rId29" w:history="1">
         <w:r>
           <w:rPr>
             <w:rStyle w:val="Hyperlink"/>
@@ -5341,7 +5052,7 @@
       </w:r>
     </w:p>
     <w:p>
-      <w:hyperlink r:id="rId28" w:history="1">
+      <w:hyperlink r:id="rId30" w:history="1">
         <w:r>
           <w:rPr>
             <w:rStyle w:val="Hyperlink"/>
@@ -5359,7 +5070,7 @@
       </w:r>
     </w:p>
     <w:p>
-      <w:hyperlink r:id="rId29" w:history="1">
+      <w:hyperlink r:id="rId31" w:history="1">
         <w:r>
           <w:rPr>
             <w:rStyle w:val="Hyperlink"/>
@@ -5377,7 +5088,7 @@
       </w:r>
     </w:p>
     <w:p>
-      <w:hyperlink r:id="rId30" w:history="1">
+      <w:hyperlink r:id="rId32" w:history="1">
         <w:r>
           <w:rPr>
             <w:rStyle w:val="Hyperlink"/>
@@ -5390,7 +5101,7 @@
       </w:r>
     </w:p>
     <w:sectPr>
-      <w:footerReference w:type="default" r:id="rId31"/>
+      <w:footerReference w:type="default" r:id="rId33"/>
       <w:pgSz w:w="12240" w:h="15840"/>
       <w:pgMar w:top="1440" w:right="1440" w:bottom="1440" w:left="1440" w:header="720" w:footer="720" w:gutter="0"/>
       <w:pgNumType w:chapStyle="1"/>

</xml_diff>